<commit_message>
adding channels photo and update docs
</commit_message>
<xml_diff>
--- a/Bachelor's thesis.docx
+++ b/Bachelor's thesis.docx
@@ -3486,7 +3486,7 @@
           <w:r>
             <w:fldChar w:fldCharType="separate"/>
           </w:r>
-          <w:hyperlink w:anchor="_Toc82818270" w:history="1">
+          <w:hyperlink w:anchor="_Toc83330197" w:history="1">
             <w:r>
               <w:rPr>
                 <w:rStyle w:val="Hyperlink"/>
@@ -3528,7 +3528,7 @@
                 <w:noProof/>
                 <w:webHidden/>
               </w:rPr>
-              <w:instrText xml:space="preserve"> PAGEREF _Toc82818270 \h </w:instrText>
+              <w:instrText xml:space="preserve"> PAGEREF _Toc83330197 \h </w:instrText>
             </w:r>
             <w:r>
               <w:rPr>
@@ -3549,6 +3549,514 @@
                 <w:webHidden/>
               </w:rPr>
               <w:t>7</w:t>
+            </w:r>
+            <w:r>
+              <w:rPr>
+                <w:noProof/>
+                <w:webHidden/>
+              </w:rPr>
+              <w:fldChar w:fldCharType="end"/>
+            </w:r>
+          </w:hyperlink>
+        </w:p>
+        <w:p>
+          <w:pPr>
+            <w:pStyle w:val="TOC1"/>
+            <w:tabs>
+              <w:tab w:val="left" w:pos="440"/>
+              <w:tab w:val="right" w:leader="dot" w:pos="8630"/>
+            </w:tabs>
+            <w:rPr>
+              <w:rFonts w:asciiTheme="minorHAnsi" w:eastAsiaTheme="minorEastAsia" w:hAnsiTheme="minorHAnsi"/>
+              <w:noProof/>
+              <w:sz w:val="22"/>
+            </w:rPr>
+          </w:pPr>
+          <w:hyperlink w:anchor="_Toc83330198" w:history="1">
+            <w:r>
+              <w:rPr>
+                <w:rStyle w:val="Hyperlink"/>
+                <w:noProof/>
+              </w:rPr>
+              <w:t>2</w:t>
+            </w:r>
+            <w:r>
+              <w:rPr>
+                <w:rFonts w:asciiTheme="minorHAnsi" w:eastAsiaTheme="minorEastAsia" w:hAnsiTheme="minorHAnsi"/>
+                <w:noProof/>
+                <w:sz w:val="22"/>
+              </w:rPr>
+              <w:tab/>
+            </w:r>
+            <w:r>
+              <w:rPr>
+                <w:rStyle w:val="Hyperlink"/>
+                <w:noProof/>
+              </w:rPr>
+              <w:t>Teorijske osnove</w:t>
+            </w:r>
+            <w:r>
+              <w:rPr>
+                <w:noProof/>
+                <w:webHidden/>
+              </w:rPr>
+              <w:tab/>
+            </w:r>
+            <w:r>
+              <w:rPr>
+                <w:noProof/>
+                <w:webHidden/>
+              </w:rPr>
+              <w:fldChar w:fldCharType="begin"/>
+            </w:r>
+            <w:r>
+              <w:rPr>
+                <w:noProof/>
+                <w:webHidden/>
+              </w:rPr>
+              <w:instrText xml:space="preserve"> PAGEREF _Toc83330198 \h </w:instrText>
+            </w:r>
+            <w:r>
+              <w:rPr>
+                <w:noProof/>
+                <w:webHidden/>
+              </w:rPr>
+            </w:r>
+            <w:r>
+              <w:rPr>
+                <w:noProof/>
+                <w:webHidden/>
+              </w:rPr>
+              <w:fldChar w:fldCharType="separate"/>
+            </w:r>
+            <w:r>
+              <w:rPr>
+                <w:noProof/>
+                <w:webHidden/>
+              </w:rPr>
+              <w:t>9</w:t>
+            </w:r>
+            <w:r>
+              <w:rPr>
+                <w:noProof/>
+                <w:webHidden/>
+              </w:rPr>
+              <w:fldChar w:fldCharType="end"/>
+            </w:r>
+          </w:hyperlink>
+        </w:p>
+        <w:p>
+          <w:pPr>
+            <w:pStyle w:val="TOC2"/>
+            <w:tabs>
+              <w:tab w:val="left" w:pos="720"/>
+              <w:tab w:val="right" w:leader="dot" w:pos="8630"/>
+            </w:tabs>
+            <w:rPr>
+              <w:rFonts w:cstheme="minorBidi"/>
+              <w:noProof/>
+            </w:rPr>
+          </w:pPr>
+          <w:hyperlink w:anchor="_Toc83330199" w:history="1">
+            <w:r>
+              <w:rPr>
+                <w:rStyle w:val="Hyperlink"/>
+                <w:noProof/>
+              </w:rPr>
+              <w:t>2.1</w:t>
+            </w:r>
+            <w:r>
+              <w:rPr>
+                <w:rFonts w:cstheme="minorBidi"/>
+                <w:noProof/>
+              </w:rPr>
+              <w:tab/>
+            </w:r>
+            <w:r>
+              <w:rPr>
+                <w:rStyle w:val="Hyperlink"/>
+                <w:noProof/>
+              </w:rPr>
+              <w:t>IEEE 802.11 standard</w:t>
+            </w:r>
+            <w:r>
+              <w:rPr>
+                <w:noProof/>
+                <w:webHidden/>
+              </w:rPr>
+              <w:tab/>
+            </w:r>
+            <w:r>
+              <w:rPr>
+                <w:noProof/>
+                <w:webHidden/>
+              </w:rPr>
+              <w:fldChar w:fldCharType="begin"/>
+            </w:r>
+            <w:r>
+              <w:rPr>
+                <w:noProof/>
+                <w:webHidden/>
+              </w:rPr>
+              <w:instrText xml:space="preserve"> PAGEREF _Toc83330199 \h </w:instrText>
+            </w:r>
+            <w:r>
+              <w:rPr>
+                <w:noProof/>
+                <w:webHidden/>
+              </w:rPr>
+            </w:r>
+            <w:r>
+              <w:rPr>
+                <w:noProof/>
+                <w:webHidden/>
+              </w:rPr>
+              <w:fldChar w:fldCharType="separate"/>
+            </w:r>
+            <w:r>
+              <w:rPr>
+                <w:noProof/>
+                <w:webHidden/>
+              </w:rPr>
+              <w:t>9</w:t>
+            </w:r>
+            <w:r>
+              <w:rPr>
+                <w:noProof/>
+                <w:webHidden/>
+              </w:rPr>
+              <w:fldChar w:fldCharType="end"/>
+            </w:r>
+          </w:hyperlink>
+        </w:p>
+        <w:p>
+          <w:pPr>
+            <w:pStyle w:val="TOC3"/>
+            <w:tabs>
+              <w:tab w:val="left" w:pos="1320"/>
+              <w:tab w:val="right" w:leader="dot" w:pos="8630"/>
+            </w:tabs>
+            <w:rPr>
+              <w:rFonts w:cstheme="minorBidi"/>
+              <w:noProof/>
+            </w:rPr>
+          </w:pPr>
+          <w:hyperlink w:anchor="_Toc83330200" w:history="1">
+            <w:r>
+              <w:rPr>
+                <w:rStyle w:val="Hyperlink"/>
+                <w:noProof/>
+              </w:rPr>
+              <w:t>2.1.1</w:t>
+            </w:r>
+            <w:r>
+              <w:rPr>
+                <w:rFonts w:cstheme="minorBidi"/>
+                <w:noProof/>
+              </w:rPr>
+              <w:tab/>
+            </w:r>
+            <w:r>
+              <w:rPr>
+                <w:rStyle w:val="Hyperlink"/>
+                <w:noProof/>
+              </w:rPr>
+              <w:t>Distribucija kanala u 2,4GHz frekvencijskom spektru (EEE 802.11 b/g/n/ax)</w:t>
+            </w:r>
+            <w:r>
+              <w:rPr>
+                <w:noProof/>
+                <w:webHidden/>
+              </w:rPr>
+              <w:tab/>
+            </w:r>
+            <w:r>
+              <w:rPr>
+                <w:noProof/>
+                <w:webHidden/>
+              </w:rPr>
+              <w:fldChar w:fldCharType="begin"/>
+            </w:r>
+            <w:r>
+              <w:rPr>
+                <w:noProof/>
+                <w:webHidden/>
+              </w:rPr>
+              <w:instrText xml:space="preserve"> PAGEREF _Toc83330200 \h </w:instrText>
+            </w:r>
+            <w:r>
+              <w:rPr>
+                <w:noProof/>
+                <w:webHidden/>
+              </w:rPr>
+            </w:r>
+            <w:r>
+              <w:rPr>
+                <w:noProof/>
+                <w:webHidden/>
+              </w:rPr>
+              <w:fldChar w:fldCharType="separate"/>
+            </w:r>
+            <w:r>
+              <w:rPr>
+                <w:noProof/>
+                <w:webHidden/>
+              </w:rPr>
+              <w:t>9</w:t>
+            </w:r>
+            <w:r>
+              <w:rPr>
+                <w:noProof/>
+                <w:webHidden/>
+              </w:rPr>
+              <w:fldChar w:fldCharType="end"/>
+            </w:r>
+          </w:hyperlink>
+        </w:p>
+        <w:p>
+          <w:pPr>
+            <w:pStyle w:val="TOC3"/>
+            <w:tabs>
+              <w:tab w:val="left" w:pos="1320"/>
+              <w:tab w:val="right" w:leader="dot" w:pos="8630"/>
+            </w:tabs>
+            <w:rPr>
+              <w:rFonts w:cstheme="minorBidi"/>
+              <w:noProof/>
+            </w:rPr>
+          </w:pPr>
+          <w:hyperlink w:anchor="_Toc83330201" w:history="1">
+            <w:r>
+              <w:rPr>
+                <w:rStyle w:val="Hyperlink"/>
+                <w:noProof/>
+              </w:rPr>
+              <w:t>2.1.2</w:t>
+            </w:r>
+            <w:r>
+              <w:rPr>
+                <w:rFonts w:cstheme="minorBidi"/>
+                <w:noProof/>
+              </w:rPr>
+              <w:tab/>
+            </w:r>
+            <w:r>
+              <w:rPr>
+                <w:rStyle w:val="Hyperlink"/>
+                <w:noProof/>
+              </w:rPr>
+              <w:t>Probe Request paketi</w:t>
+            </w:r>
+            <w:r>
+              <w:rPr>
+                <w:noProof/>
+                <w:webHidden/>
+              </w:rPr>
+              <w:tab/>
+            </w:r>
+            <w:r>
+              <w:rPr>
+                <w:noProof/>
+                <w:webHidden/>
+              </w:rPr>
+              <w:fldChar w:fldCharType="begin"/>
+            </w:r>
+            <w:r>
+              <w:rPr>
+                <w:noProof/>
+                <w:webHidden/>
+              </w:rPr>
+              <w:instrText xml:space="preserve"> PAGEREF _Toc83330201 \h </w:instrText>
+            </w:r>
+            <w:r>
+              <w:rPr>
+                <w:noProof/>
+                <w:webHidden/>
+              </w:rPr>
+            </w:r>
+            <w:r>
+              <w:rPr>
+                <w:noProof/>
+                <w:webHidden/>
+              </w:rPr>
+              <w:fldChar w:fldCharType="separate"/>
+            </w:r>
+            <w:r>
+              <w:rPr>
+                <w:noProof/>
+                <w:webHidden/>
+              </w:rPr>
+              <w:t>9</w:t>
+            </w:r>
+            <w:r>
+              <w:rPr>
+                <w:noProof/>
+                <w:webHidden/>
+              </w:rPr>
+              <w:fldChar w:fldCharType="end"/>
+            </w:r>
+          </w:hyperlink>
+        </w:p>
+        <w:p>
+          <w:pPr>
+            <w:pStyle w:val="TOC3"/>
+            <w:tabs>
+              <w:tab w:val="left" w:pos="1320"/>
+              <w:tab w:val="right" w:leader="dot" w:pos="8630"/>
+            </w:tabs>
+            <w:rPr>
+              <w:rFonts w:cstheme="minorBidi"/>
+              <w:noProof/>
+            </w:rPr>
+          </w:pPr>
+          <w:hyperlink w:anchor="_Toc83330202" w:history="1">
+            <w:r>
+              <w:rPr>
+                <w:rStyle w:val="Hyperlink"/>
+                <w:noProof/>
+              </w:rPr>
+              <w:t>2.1.3</w:t>
+            </w:r>
+            <w:r>
+              <w:rPr>
+                <w:rFonts w:cstheme="minorBidi"/>
+                <w:noProof/>
+              </w:rPr>
+              <w:tab/>
+            </w:r>
+            <w:r>
+              <w:rPr>
+                <w:rStyle w:val="Hyperlink"/>
+                <w:noProof/>
+              </w:rPr>
+              <w:t>Request to Send (RTS) paketi</w:t>
+            </w:r>
+            <w:r>
+              <w:rPr>
+                <w:noProof/>
+                <w:webHidden/>
+              </w:rPr>
+              <w:tab/>
+            </w:r>
+            <w:r>
+              <w:rPr>
+                <w:noProof/>
+                <w:webHidden/>
+              </w:rPr>
+              <w:fldChar w:fldCharType="begin"/>
+            </w:r>
+            <w:r>
+              <w:rPr>
+                <w:noProof/>
+                <w:webHidden/>
+              </w:rPr>
+              <w:instrText xml:space="preserve"> PAGEREF _Toc83330202 \h </w:instrText>
+            </w:r>
+            <w:r>
+              <w:rPr>
+                <w:noProof/>
+                <w:webHidden/>
+              </w:rPr>
+            </w:r>
+            <w:r>
+              <w:rPr>
+                <w:noProof/>
+                <w:webHidden/>
+              </w:rPr>
+              <w:fldChar w:fldCharType="separate"/>
+            </w:r>
+            <w:r>
+              <w:rPr>
+                <w:noProof/>
+                <w:webHidden/>
+              </w:rPr>
+              <w:t>9</w:t>
+            </w:r>
+            <w:r>
+              <w:rPr>
+                <w:noProof/>
+                <w:webHidden/>
+              </w:rPr>
+              <w:fldChar w:fldCharType="end"/>
+            </w:r>
+          </w:hyperlink>
+        </w:p>
+        <w:p>
+          <w:pPr>
+            <w:pStyle w:val="TOC1"/>
+            <w:tabs>
+              <w:tab w:val="left" w:pos="440"/>
+              <w:tab w:val="right" w:leader="dot" w:pos="8630"/>
+            </w:tabs>
+            <w:rPr>
+              <w:rFonts w:asciiTheme="minorHAnsi" w:eastAsiaTheme="minorEastAsia" w:hAnsiTheme="minorHAnsi"/>
+              <w:noProof/>
+              <w:sz w:val="22"/>
+            </w:rPr>
+          </w:pPr>
+          <w:hyperlink w:anchor="_Toc83330203" w:history="1">
+            <w:r>
+              <w:rPr>
+                <w:rStyle w:val="Hyperlink"/>
+                <w:noProof/>
+              </w:rPr>
+              <w:t>3</w:t>
+            </w:r>
+            <w:r>
+              <w:rPr>
+                <w:rFonts w:asciiTheme="minorHAnsi" w:eastAsiaTheme="minorEastAsia" w:hAnsiTheme="minorHAnsi"/>
+                <w:noProof/>
+                <w:sz w:val="22"/>
+              </w:rPr>
+              <w:tab/>
+            </w:r>
+            <w:r>
+              <w:rPr>
+                <w:rStyle w:val="Hyperlink"/>
+                <w:noProof/>
+              </w:rPr>
+              <w:t>Literatura</w:t>
+            </w:r>
+            <w:r>
+              <w:rPr>
+                <w:noProof/>
+                <w:webHidden/>
+              </w:rPr>
+              <w:tab/>
+            </w:r>
+            <w:r>
+              <w:rPr>
+                <w:noProof/>
+                <w:webHidden/>
+              </w:rPr>
+              <w:fldChar w:fldCharType="begin"/>
+            </w:r>
+            <w:r>
+              <w:rPr>
+                <w:noProof/>
+                <w:webHidden/>
+              </w:rPr>
+              <w:instrText xml:space="preserve"> PAGEREF _Toc83330203 \h </w:instrText>
+            </w:r>
+            <w:r>
+              <w:rPr>
+                <w:noProof/>
+                <w:webHidden/>
+              </w:rPr>
+            </w:r>
+            <w:r>
+              <w:rPr>
+                <w:noProof/>
+                <w:webHidden/>
+              </w:rPr>
+              <w:fldChar w:fldCharType="separate"/>
+            </w:r>
+            <w:r>
+              <w:rPr>
+                <w:noProof/>
+                <w:webHidden/>
+              </w:rPr>
+              <w:t>11</w:t>
             </w:r>
             <w:r>
               <w:rPr>
@@ -3571,7 +4079,7 @@
               <w:sz w:val="22"/>
             </w:rPr>
           </w:pPr>
-          <w:hyperlink w:anchor="_Toc82818271" w:history="1">
+          <w:hyperlink w:anchor="_Toc83330204" w:history="1">
             <w:r>
               <w:rPr>
                 <w:rStyle w:val="Hyperlink"/>
@@ -3598,7 +4106,7 @@
                 <w:noProof/>
                 <w:webHidden/>
               </w:rPr>
-              <w:instrText xml:space="preserve"> PAGEREF _Toc82818271 \h </w:instrText>
+              <w:instrText xml:space="preserve"> PAGEREF _Toc83330204 \h </w:instrText>
             </w:r>
             <w:r>
               <w:rPr>
@@ -3618,7 +4126,7 @@
                 <w:noProof/>
                 <w:webHidden/>
               </w:rPr>
-              <w:t>9</w:t>
+              <w:t>13</w:t>
             </w:r>
             <w:r>
               <w:rPr>
@@ -3641,7 +4149,7 @@
               <w:sz w:val="22"/>
             </w:rPr>
           </w:pPr>
-          <w:hyperlink w:anchor="_Toc82818272" w:history="1">
+          <w:hyperlink w:anchor="_Toc83330205" w:history="1">
             <w:r>
               <w:rPr>
                 <w:rStyle w:val="Hyperlink"/>
@@ -3669,7 +4177,7 @@
                 <w:noProof/>
                 <w:webHidden/>
               </w:rPr>
-              <w:instrText xml:space="preserve"> PAGEREF _Toc82818272 \h </w:instrText>
+              <w:instrText xml:space="preserve"> PAGEREF _Toc83330205 \h </w:instrText>
             </w:r>
             <w:r>
               <w:rPr>
@@ -3689,7 +4197,7 @@
                 <w:noProof/>
                 <w:webHidden/>
               </w:rPr>
-              <w:t>11</w:t>
+              <w:t>15</w:t>
             </w:r>
             <w:r>
               <w:rPr>
@@ -3712,7 +4220,7 @@
               <w:sz w:val="22"/>
             </w:rPr>
           </w:pPr>
-          <w:hyperlink w:anchor="_Toc82818273" w:history="1">
+          <w:hyperlink w:anchor="_Toc83330206" w:history="1">
             <w:r>
               <w:rPr>
                 <w:rStyle w:val="Hyperlink"/>
@@ -3740,7 +4248,7 @@
                 <w:noProof/>
                 <w:webHidden/>
               </w:rPr>
-              <w:instrText xml:space="preserve"> PAGEREF _Toc82818273 \h </w:instrText>
+              <w:instrText xml:space="preserve"> PAGEREF _Toc83330206 \h </w:instrText>
             </w:r>
             <w:r>
               <w:rPr>
@@ -3760,7 +4268,7 @@
                 <w:noProof/>
                 <w:webHidden/>
               </w:rPr>
-              <w:t>13</w:t>
+              <w:t>17</w:t>
             </w:r>
             <w:r>
               <w:rPr>
@@ -3837,7 +4345,7 @@
       <w:pPr>
         <w:pStyle w:val="Heading1"/>
       </w:pPr>
-      <w:bookmarkStart w:id="4" w:name="_Toc82818270"/>
+      <w:bookmarkStart w:id="4" w:name="_Toc83330197"/>
       <w:proofErr w:type="spellStart"/>
       <w:r>
         <w:lastRenderedPageBreak/>
@@ -3849,6 +4357,12 @@
     <w:p/>
     <w:p/>
     <w:p>
+      <w:pPr>
+        <w:ind w:firstLine="432"/>
+        <w:rPr>
+          <w:lang w:val="sr-Latn-BA"/>
+        </w:rPr>
+      </w:pPr>
       <w:proofErr w:type="spellStart"/>
       <w:r>
         <w:t>Mobilni</w:t>
@@ -4051,22 +4565,23 @@
         <w:rPr>
           <w:lang w:val="sr-Latn-BA"/>
         </w:rPr>
-        <w:t xml:space="preserve"> za sve uređaje u okolini tj. radi se o fizičkom prostoru u kome se podaci prenose bežično, </w:t>
-      </w:r>
-      <w:r>
-        <w:t xml:space="preserve">To </w:t>
-      </w:r>
-      <w:proofErr w:type="spellStart"/>
-      <w:r>
-        <w:t>rade</w:t>
-      </w:r>
-      <w:proofErr w:type="spellEnd"/>
-      <w:r>
-        <w:t xml:space="preserve"> </w:t>
-      </w:r>
-      <w:proofErr w:type="spellStart"/>
-      <w:r>
-        <w:t>jer</w:t>
+        <w:t xml:space="preserve"> za sve uređaje u okolini</w:t>
+      </w:r>
+      <w:r>
+        <w:rPr>
+          <w:lang w:val="sr-Latn-BA"/>
+        </w:rPr>
+        <w:t>,</w:t>
+      </w:r>
+      <w:r>
+        <w:rPr>
+          <w:lang w:val="sr-Latn-BA"/>
+        </w:rPr>
+        <w:t xml:space="preserve"> tj. radi se o fizičkom prostoru u kome se podaci prenose bežično, </w:t>
+      </w:r>
+      <w:proofErr w:type="spellStart"/>
+      <w:r>
+        <w:t>tako</w:t>
       </w:r>
       <w:proofErr w:type="spellEnd"/>
       <w:r>
@@ -4082,40 +4597,366 @@
       </w:r>
       <w:proofErr w:type="spellStart"/>
       <w:r>
-        <w:t>način</w:t>
-      </w:r>
-      <w:proofErr w:type="spellEnd"/>
-      <w:r>
-        <w:t xml:space="preserve"> da se </w:t>
-      </w:r>
-      <w:proofErr w:type="spellStart"/>
-      <w:r>
-        <w:t>zna</w:t>
-      </w:r>
-      <w:proofErr w:type="spellEnd"/>
-      <w:r>
-        <w:t xml:space="preserve"> </w:t>
-      </w:r>
-      <w:proofErr w:type="spellStart"/>
-      <w:r>
-        <w:t>porijeklo</w:t>
-      </w:r>
-      <w:proofErr w:type="spellEnd"/>
-      <w:r>
-        <w:t xml:space="preserve"> date </w:t>
-      </w:r>
-      <w:proofErr w:type="spellStart"/>
-      <w:r>
-        <w:t>informacij</w:t>
-      </w:r>
-      <w:proofErr w:type="spellEnd"/>
+        <w:t>na</w:t>
+      </w:r>
+      <w:proofErr w:type="spellEnd"/>
+      <w:r>
+        <w:rPr>
+          <w:lang w:val="sr-Latn-BA"/>
+        </w:rPr>
+        <w:t>čin za sprovođenje uspješne komunikacije jeste da svaki set prenošenih podataka sa sobom nosi informaciju/identifikaciju porijekla i destinacije.</w:t>
+      </w:r>
+      <w:r>
+        <w:rPr>
+          <w:lang w:val="sr-Latn-BA"/>
+        </w:rPr>
+        <w:t xml:space="preserve"> </w:t>
+      </w:r>
+      <w:r>
+        <w:rPr>
+          <w:lang w:val="sr-Latn-BA"/>
+        </w:rPr>
+        <w:t>Jedinstveni identifikator</w:t>
+      </w:r>
+      <w:r>
+        <w:rPr>
+          <w:lang w:val="sr-Latn-BA"/>
+        </w:rPr>
+        <w:t xml:space="preserve"> svakog</w:t>
+      </w:r>
+      <w:r>
+        <w:rPr>
+          <w:lang w:val="sr-Latn-BA"/>
+        </w:rPr>
+        <w:t xml:space="preserve"> </w:t>
+      </w:r>
+      <w:r>
+        <w:rPr>
+          <w:lang w:val="sr-Latn-BA"/>
+        </w:rPr>
+        <w:t xml:space="preserve">fizičkog uređaja u cijeloj IEEE 802 </w:t>
+      </w:r>
+      <w:r>
+        <w:t>[2]</w:t>
+      </w:r>
+      <w:r>
+        <w:rPr>
+          <w:lang w:val="sr-Latn-BA"/>
+        </w:rPr>
+        <w:t xml:space="preserve"> grupi standarda jeste MAC (</w:t>
+      </w:r>
+      <w:proofErr w:type="spellStart"/>
+      <w:r>
+        <w:rPr>
+          <w:lang w:val="sr-Latn-BA"/>
+        </w:rPr>
+        <w:t>media</w:t>
+      </w:r>
+      <w:proofErr w:type="spellEnd"/>
+      <w:r>
+        <w:rPr>
+          <w:lang w:val="sr-Latn-BA"/>
+        </w:rPr>
+        <w:t xml:space="preserve"> </w:t>
+      </w:r>
+      <w:proofErr w:type="spellStart"/>
+      <w:r>
+        <w:rPr>
+          <w:lang w:val="sr-Latn-BA"/>
+        </w:rPr>
+        <w:t>access</w:t>
+      </w:r>
+      <w:proofErr w:type="spellEnd"/>
+      <w:r>
+        <w:rPr>
+          <w:lang w:val="sr-Latn-BA"/>
+        </w:rPr>
+        <w:t xml:space="preserve"> </w:t>
+      </w:r>
+      <w:proofErr w:type="spellStart"/>
+      <w:r>
+        <w:rPr>
+          <w:lang w:val="sr-Latn-BA"/>
+        </w:rPr>
+        <w:t>control</w:t>
+      </w:r>
+      <w:proofErr w:type="spellEnd"/>
+      <w:r>
+        <w:rPr>
+          <w:lang w:val="sr-Latn-BA"/>
+        </w:rPr>
+        <w:t xml:space="preserve">) adresa. </w:t>
+      </w:r>
     </w:p>
     <w:p>
+      <w:pPr>
+        <w:ind w:firstLine="432"/>
+        <w:rPr>
+          <w:lang w:val="sr-Latn-BA"/>
+        </w:rPr>
+      </w:pPr>
+      <w:r>
+        <w:rPr>
+          <w:lang w:val="sr-Latn-BA"/>
+        </w:rPr>
+        <w:t xml:space="preserve">Cilj ovog rada jeste kreiranje sistema </w:t>
+      </w:r>
+      <w:r>
+        <w:rPr>
+          <w:lang w:val="sr-Latn-BA"/>
+        </w:rPr>
+        <w:t>koji će omogućiti</w:t>
+      </w:r>
+      <w:r>
+        <w:rPr>
+          <w:lang w:val="sr-Latn-BA"/>
+        </w:rPr>
+        <w:t xml:space="preserve"> praćenje kretanja mobilnih uređaja u prostoru.</w:t>
+      </w:r>
+      <w:r>
+        <w:rPr>
+          <w:lang w:val="sr-Latn-BA"/>
+        </w:rPr>
+        <w:t xml:space="preserve"> </w:t>
+      </w:r>
+      <w:r>
+        <w:rPr>
+          <w:lang w:val="sr-Latn-BA"/>
+        </w:rPr>
+        <w:t>Ovaj rad se ograničava na praćenje uređaja koji rade u okviru IEEE</w:t>
+      </w:r>
+      <w:r>
+        <w:rPr>
+          <w:lang w:val="sr-Latn-BA"/>
+        </w:rPr>
+        <w:t xml:space="preserve"> </w:t>
+      </w:r>
+      <w:r>
+        <w:rPr>
+          <w:lang w:val="sr-Latn-BA"/>
+        </w:rPr>
+        <w:t>802.11 b/g/n bežičnih mreža, što odgovara uobičajen</w:t>
+      </w:r>
+      <w:r>
+        <w:rPr>
+          <w:lang w:val="sr-Latn-BA"/>
+        </w:rPr>
+        <w:t xml:space="preserve">im, opšteprisutnim verzijama 2,4Ghz </w:t>
+      </w:r>
+      <w:proofErr w:type="spellStart"/>
+      <w:r>
+        <w:rPr>
+          <w:lang w:val="sr-Latn-BA"/>
+        </w:rPr>
+        <w:t>WiFi</w:t>
+      </w:r>
+      <w:proofErr w:type="spellEnd"/>
+      <w:r>
+        <w:rPr>
+          <w:lang w:val="sr-Latn-BA"/>
+        </w:rPr>
+        <w:t xml:space="preserve"> tehnologije.</w:t>
+      </w:r>
+      <w:r>
+        <w:rPr>
+          <w:lang w:val="sr-Latn-BA"/>
+        </w:rPr>
+        <w:t xml:space="preserve"> Detekcija uređaja se postiže slušanjem komunikacije u neposrednoj okolini</w:t>
+      </w:r>
+      <w:r>
+        <w:rPr>
+          <w:lang w:val="sr-Latn-BA"/>
+        </w:rPr>
+        <w:t xml:space="preserve"> jedne jedinice našeg sistema te prikupljanjem relevant</w:t>
+      </w:r>
+      <w:r>
+        <w:rPr>
+          <w:lang w:val="sr-Latn-BA"/>
+        </w:rPr>
+        <w:t>nih podataka za identifikaciju uređaja.</w:t>
+      </w:r>
+      <w:r>
+        <w:rPr>
+          <w:lang w:val="sr-Latn-BA"/>
+        </w:rPr>
+        <w:t xml:space="preserve"> Od interesa su specifični paketi u okviru komunikacije između mobilnih uređaja i </w:t>
+      </w:r>
+      <w:proofErr w:type="spellStart"/>
+      <w:r>
+        <w:rPr>
+          <w:lang w:val="sr-Latn-BA"/>
+        </w:rPr>
+        <w:t>WiFi</w:t>
+      </w:r>
+      <w:proofErr w:type="spellEnd"/>
+      <w:r>
+        <w:rPr>
+          <w:lang w:val="sr-Latn-BA"/>
+        </w:rPr>
+        <w:t xml:space="preserve"> stanica (Access </w:t>
+      </w:r>
+      <w:proofErr w:type="spellStart"/>
+      <w:r>
+        <w:rPr>
+          <w:lang w:val="sr-Latn-BA"/>
+        </w:rPr>
+        <w:t>Point</w:t>
+      </w:r>
+      <w:proofErr w:type="spellEnd"/>
+      <w:r>
+        <w:rPr>
+          <w:lang w:val="sr-Latn-BA"/>
+        </w:rPr>
+        <w:t xml:space="preserve">, AP), a to su Probe </w:t>
+      </w:r>
+      <w:proofErr w:type="spellStart"/>
+      <w:r>
+        <w:rPr>
+          <w:lang w:val="sr-Latn-BA"/>
+        </w:rPr>
+        <w:t>Request</w:t>
+      </w:r>
+      <w:proofErr w:type="spellEnd"/>
+      <w:r>
+        <w:rPr>
+          <w:lang w:val="sr-Latn-BA"/>
+        </w:rPr>
+        <w:t xml:space="preserve"> paketi. Probe </w:t>
+      </w:r>
+      <w:proofErr w:type="spellStart"/>
+      <w:r>
+        <w:rPr>
+          <w:lang w:val="sr-Latn-BA"/>
+        </w:rPr>
+        <w:t>Request</w:t>
+      </w:r>
+      <w:proofErr w:type="spellEnd"/>
+      <w:r>
+        <w:rPr>
+          <w:lang w:val="sr-Latn-BA"/>
+        </w:rPr>
+        <w:t xml:space="preserve"> pakete šalju mobilni uređaji sa ciljem u pronalaženja </w:t>
+      </w:r>
+      <w:proofErr w:type="spellStart"/>
+      <w:r>
+        <w:rPr>
+          <w:lang w:val="sr-Latn-BA"/>
+        </w:rPr>
+        <w:t>WiFi</w:t>
+      </w:r>
+      <w:proofErr w:type="spellEnd"/>
+      <w:r>
+        <w:rPr>
+          <w:lang w:val="sr-Latn-BA"/>
+        </w:rPr>
+        <w:t xml:space="preserve"> stanica u okolini kao i utvrđivanja kvaliteta njihovog signala.</w:t>
+      </w:r>
+    </w:p>
+    <w:p>
+      <w:pPr>
+        <w:ind w:firstLine="432"/>
+        <w:rPr>
+          <w:lang w:val="sr-Latn-BA"/>
+        </w:rPr>
+      </w:pPr>
+      <w:r>
+        <w:rPr>
+          <w:lang w:val="sr-Latn-BA"/>
+        </w:rPr>
+        <w:t>Dodatno se razmatra i aktivna transmisija RTS (</w:t>
+      </w:r>
+      <w:proofErr w:type="spellStart"/>
+      <w:r>
+        <w:rPr>
+          <w:lang w:val="sr-Latn-BA"/>
+        </w:rPr>
+        <w:t>Request</w:t>
+      </w:r>
+      <w:proofErr w:type="spellEnd"/>
+      <w:r>
+        <w:rPr>
+          <w:lang w:val="sr-Latn-BA"/>
+        </w:rPr>
+        <w:t xml:space="preserve"> to </w:t>
+      </w:r>
+      <w:proofErr w:type="spellStart"/>
+      <w:r>
+        <w:rPr>
+          <w:lang w:val="sr-Latn-BA"/>
+        </w:rPr>
+        <w:t>Send</w:t>
+      </w:r>
+      <w:proofErr w:type="spellEnd"/>
+      <w:r>
+        <w:rPr>
+          <w:lang w:val="sr-Latn-BA"/>
+        </w:rPr>
+        <w:t xml:space="preserve">) paketa sa ciljem povećanja broja i učestalosti slanja Probe </w:t>
+      </w:r>
+      <w:proofErr w:type="spellStart"/>
+      <w:r>
+        <w:rPr>
+          <w:lang w:val="sr-Latn-BA"/>
+        </w:rPr>
+        <w:t>Request</w:t>
+      </w:r>
+      <w:proofErr w:type="spellEnd"/>
+      <w:r>
+        <w:rPr>
+          <w:lang w:val="sr-Latn-BA"/>
+        </w:rPr>
+        <w:t xml:space="preserve"> paketa od strane mobilnih uređaja, što bi omogućavalo i precizniju lokaciju i praćenje istih.</w:t>
+      </w:r>
+    </w:p>
+    <w:p>
+      <w:pPr>
+        <w:ind w:firstLine="432"/>
+        <w:rPr>
+          <w:lang w:val="sr-Latn-BA"/>
+        </w:rPr>
+      </w:pPr>
+    </w:p>
+    <w:p>
+      <w:pPr>
+        <w:ind w:firstLine="432"/>
+        <w:rPr>
+          <w:lang w:val="sr-Latn-BA"/>
+        </w:rPr>
+      </w:pPr>
+    </w:p>
+    <w:p>
+      <w:pPr>
+        <w:ind w:firstLine="432"/>
+        <w:rPr>
+          <w:lang w:val="sr-Latn-BA"/>
+        </w:rPr>
+      </w:pPr>
+      <w:r>
+        <w:rPr>
+          <w:lang w:val="sr-Latn-BA"/>
+        </w:rPr>
+        <w:t xml:space="preserve"> </w:t>
+      </w:r>
+    </w:p>
+    <w:p>
+      <w:pPr>
+        <w:ind w:firstLine="432"/>
+        <w:rPr>
+          <w:lang w:val="sr-Latn-BA"/>
+        </w:rPr>
+      </w:pPr>
+    </w:p>
+    <w:p>
+      <w:pPr>
+        <w:rPr>
+          <w:lang w:val="sr-Latn-BA"/>
+        </w:rPr>
+      </w:pPr>
+    </w:p>
+    <w:p>
       <w:r>
         <w:br w:type="page"/>
       </w:r>
-      <w:bookmarkStart w:id="5" w:name="_GoBack"/>
-      <w:bookmarkEnd w:id="5"/>
     </w:p>
     <w:p>
       <w:pPr>
@@ -4152,11 +4993,1832 @@
       <w:pPr>
         <w:pStyle w:val="Heading1"/>
       </w:pPr>
+      <w:bookmarkStart w:id="5" w:name="_Toc83330198"/>
+      <w:proofErr w:type="spellStart"/>
+      <w:r>
+        <w:lastRenderedPageBreak/>
+        <w:t>Teorijske</w:t>
+      </w:r>
+      <w:proofErr w:type="spellEnd"/>
+      <w:r>
+        <w:t xml:space="preserve"> </w:t>
+      </w:r>
+      <w:proofErr w:type="spellStart"/>
+      <w:r>
+        <w:t>osnove</w:t>
+      </w:r>
+      <w:bookmarkEnd w:id="5"/>
+      <w:proofErr w:type="spellEnd"/>
+    </w:p>
+    <w:p/>
+    <w:p>
+      <w:pPr>
+        <w:pStyle w:val="Heading2"/>
+      </w:pPr>
+      <w:bookmarkStart w:id="6" w:name="_Toc83330199"/>
+      <w:r>
+        <w:t xml:space="preserve">IEEE 802.11 </w:t>
+      </w:r>
+      <w:r>
+        <w:t>standard</w:t>
+      </w:r>
+      <w:bookmarkEnd w:id="6"/>
+    </w:p>
+    <w:p/>
+    <w:p>
+      <w:pPr>
+        <w:ind w:firstLine="576"/>
+      </w:pPr>
+      <w:r>
+        <w:t xml:space="preserve">IEEE 802.11 je set </w:t>
+      </w:r>
+      <w:proofErr w:type="spellStart"/>
+      <w:r>
+        <w:t>standarda</w:t>
+      </w:r>
+      <w:proofErr w:type="spellEnd"/>
+      <w:r>
+        <w:t xml:space="preserve"> </w:t>
+      </w:r>
+      <w:proofErr w:type="spellStart"/>
+      <w:r>
+        <w:t>koji</w:t>
+      </w:r>
+      <w:proofErr w:type="spellEnd"/>
+      <w:r>
+        <w:t xml:space="preserve"> </w:t>
+      </w:r>
+      <w:proofErr w:type="spellStart"/>
+      <w:r>
+        <w:t>definise</w:t>
+      </w:r>
+      <w:proofErr w:type="spellEnd"/>
+      <w:r>
+        <w:t xml:space="preserve"> </w:t>
+      </w:r>
+      <w:proofErr w:type="spellStart"/>
+      <w:r>
+        <w:t>komunikacione</w:t>
+      </w:r>
+      <w:proofErr w:type="spellEnd"/>
+      <w:r>
+        <w:t xml:space="preserve"> </w:t>
+      </w:r>
+      <w:proofErr w:type="spellStart"/>
+      <w:r>
+        <w:t>protokole</w:t>
+      </w:r>
+      <w:proofErr w:type="spellEnd"/>
+      <w:r>
+        <w:t xml:space="preserve"> u </w:t>
+      </w:r>
+      <w:proofErr w:type="spellStart"/>
+      <w:r>
+        <w:t>bežičnom</w:t>
+      </w:r>
+      <w:proofErr w:type="spellEnd"/>
+      <w:r>
+        <w:t xml:space="preserve"> </w:t>
+      </w:r>
+      <w:proofErr w:type="spellStart"/>
+      <w:r>
+        <w:t>aspektu</w:t>
+      </w:r>
+      <w:proofErr w:type="spellEnd"/>
+      <w:r>
+        <w:t xml:space="preserve"> </w:t>
+      </w:r>
+      <w:proofErr w:type="spellStart"/>
+      <w:r>
+        <w:t>mreža</w:t>
+      </w:r>
+      <w:proofErr w:type="spellEnd"/>
+      <w:r>
+        <w:t xml:space="preserve"> </w:t>
+      </w:r>
+      <w:proofErr w:type="spellStart"/>
+      <w:r>
+        <w:t>lokalnog</w:t>
+      </w:r>
+      <w:proofErr w:type="spellEnd"/>
+      <w:r>
+        <w:t xml:space="preserve"> </w:t>
+      </w:r>
+      <w:proofErr w:type="spellStart"/>
+      <w:r>
+        <w:t>nivoa</w:t>
+      </w:r>
+      <w:proofErr w:type="spellEnd"/>
+      <w:r>
+        <w:t xml:space="preserve"> (Wireless Local Area </w:t>
+      </w:r>
+      <w:proofErr w:type="spellStart"/>
+      <w:r>
+        <w:t>Netwworks</w:t>
+      </w:r>
+      <w:proofErr w:type="spellEnd"/>
+      <w:r>
+        <w:t xml:space="preserve">, WLAN). U </w:t>
+      </w:r>
+      <w:proofErr w:type="spellStart"/>
+      <w:r>
+        <w:t>nastavku</w:t>
+      </w:r>
+      <w:proofErr w:type="spellEnd"/>
+      <w:r>
+        <w:t xml:space="preserve"> </w:t>
+      </w:r>
+      <w:proofErr w:type="spellStart"/>
+      <w:r>
+        <w:t>će</w:t>
+      </w:r>
+      <w:proofErr w:type="spellEnd"/>
+      <w:r>
+        <w:t xml:space="preserve"> </w:t>
+      </w:r>
+      <w:proofErr w:type="spellStart"/>
+      <w:r>
+        <w:t>biti</w:t>
+      </w:r>
+      <w:proofErr w:type="spellEnd"/>
+      <w:r>
+        <w:t xml:space="preserve"> </w:t>
+      </w:r>
+      <w:proofErr w:type="spellStart"/>
+      <w:r>
+        <w:t>objašnjeni</w:t>
+      </w:r>
+      <w:proofErr w:type="spellEnd"/>
+      <w:r>
+        <w:t xml:space="preserve"> </w:t>
+      </w:r>
+      <w:proofErr w:type="spellStart"/>
+      <w:r>
+        <w:t>relevantni</w:t>
+      </w:r>
+      <w:proofErr w:type="spellEnd"/>
+      <w:r>
+        <w:t xml:space="preserve"> </w:t>
+      </w:r>
+      <w:proofErr w:type="spellStart"/>
+      <w:r>
+        <w:t>dijelovi</w:t>
+      </w:r>
+      <w:proofErr w:type="spellEnd"/>
+      <w:r>
+        <w:t xml:space="preserve"> tog </w:t>
+      </w:r>
+      <w:proofErr w:type="spellStart"/>
+      <w:r>
+        <w:t>standarda</w:t>
+      </w:r>
+      <w:proofErr w:type="spellEnd"/>
+      <w:r>
+        <w:t xml:space="preserve"> za </w:t>
+      </w:r>
+      <w:proofErr w:type="spellStart"/>
+      <w:r>
+        <w:t>ovaj</w:t>
+      </w:r>
+      <w:proofErr w:type="spellEnd"/>
+      <w:r>
+        <w:t xml:space="preserve"> rad.</w:t>
+      </w:r>
+    </w:p>
+    <w:p>
+      <w:r>
+        <w:t xml:space="preserve"> </w:t>
+      </w:r>
+    </w:p>
+    <w:p>
+      <w:pPr>
+        <w:pStyle w:val="Heading3"/>
+      </w:pPr>
+      <w:bookmarkStart w:id="7" w:name="_Toc83330200"/>
+      <w:proofErr w:type="spellStart"/>
+      <w:r>
+        <w:t>Distribucija</w:t>
+      </w:r>
+      <w:proofErr w:type="spellEnd"/>
+      <w:r>
+        <w:t xml:space="preserve"> </w:t>
+      </w:r>
+      <w:proofErr w:type="spellStart"/>
+      <w:r>
+        <w:t>kanala</w:t>
+      </w:r>
+      <w:proofErr w:type="spellEnd"/>
+      <w:r>
+        <w:t xml:space="preserve"> u 2,4GHz </w:t>
+      </w:r>
+      <w:proofErr w:type="spellStart"/>
+      <w:r>
+        <w:t>frekvencijskom</w:t>
+      </w:r>
+      <w:proofErr w:type="spellEnd"/>
+      <w:r>
+        <w:t xml:space="preserve"> </w:t>
+      </w:r>
+      <w:proofErr w:type="spellStart"/>
+      <w:r>
+        <w:t>spektru</w:t>
+      </w:r>
+      <w:proofErr w:type="spellEnd"/>
+      <w:r>
+        <w:t xml:space="preserve"> (EEE 802.11 b/g/n/ax)</w:t>
+      </w:r>
+      <w:bookmarkEnd w:id="7"/>
+    </w:p>
+    <w:p/>
+    <w:p>
+      <w:pPr>
+        <w:ind w:firstLine="720"/>
+      </w:pPr>
+      <w:proofErr w:type="spellStart"/>
+      <w:r>
+        <w:t>Kolizije</w:t>
+      </w:r>
+      <w:proofErr w:type="spellEnd"/>
+      <w:r>
+        <w:t xml:space="preserve"> </w:t>
+      </w:r>
+      <w:proofErr w:type="spellStart"/>
+      <w:r>
+        <w:t>elektromagnetnih</w:t>
+      </w:r>
+      <w:proofErr w:type="spellEnd"/>
+      <w:r>
+        <w:t xml:space="preserve"> </w:t>
+      </w:r>
+      <w:proofErr w:type="spellStart"/>
+      <w:r>
+        <w:t>signala</w:t>
+      </w:r>
+      <w:proofErr w:type="spellEnd"/>
+      <w:r>
+        <w:t xml:space="preserve"> </w:t>
+      </w:r>
+      <w:proofErr w:type="spellStart"/>
+      <w:r>
+        <w:t>narušavaju</w:t>
+      </w:r>
+      <w:proofErr w:type="spellEnd"/>
+      <w:r>
+        <w:t xml:space="preserve"> </w:t>
+      </w:r>
+      <w:proofErr w:type="spellStart"/>
+      <w:r>
+        <w:t>integritet</w:t>
+      </w:r>
+      <w:proofErr w:type="spellEnd"/>
+      <w:r>
+        <w:t xml:space="preserve"> </w:t>
+      </w:r>
+      <w:proofErr w:type="spellStart"/>
+      <w:r>
+        <w:t>poslatih</w:t>
+      </w:r>
+      <w:proofErr w:type="spellEnd"/>
+      <w:r>
+        <w:t xml:space="preserve"> </w:t>
+      </w:r>
+      <w:proofErr w:type="spellStart"/>
+      <w:r>
+        <w:t>podataka</w:t>
+      </w:r>
+      <w:proofErr w:type="spellEnd"/>
+      <w:r>
+        <w:t xml:space="preserve">, </w:t>
+      </w:r>
+      <w:proofErr w:type="spellStart"/>
+      <w:r>
+        <w:t>te</w:t>
+      </w:r>
+      <w:proofErr w:type="spellEnd"/>
+      <w:r>
+        <w:t xml:space="preserve"> je </w:t>
+      </w:r>
+      <w:proofErr w:type="spellStart"/>
+      <w:r>
+        <w:t>je</w:t>
+      </w:r>
+      <w:proofErr w:type="spellEnd"/>
+      <w:r>
+        <w:t xml:space="preserve"> u </w:t>
+      </w:r>
+      <w:proofErr w:type="spellStart"/>
+      <w:r>
+        <w:t>tim</w:t>
+      </w:r>
+      <w:proofErr w:type="spellEnd"/>
+      <w:r>
+        <w:t xml:space="preserve"> </w:t>
+      </w:r>
+      <w:proofErr w:type="spellStart"/>
+      <w:r>
+        <w:t>slučajevima</w:t>
+      </w:r>
+      <w:proofErr w:type="spellEnd"/>
+      <w:r>
+        <w:t xml:space="preserve"> </w:t>
+      </w:r>
+      <w:proofErr w:type="spellStart"/>
+      <w:r>
+        <w:t>neophodno</w:t>
+      </w:r>
+      <w:proofErr w:type="spellEnd"/>
+      <w:r>
+        <w:t xml:space="preserve"> </w:t>
+      </w:r>
+      <w:proofErr w:type="spellStart"/>
+      <w:r>
+        <w:t>izvršiti</w:t>
+      </w:r>
+      <w:proofErr w:type="spellEnd"/>
+      <w:r>
+        <w:t xml:space="preserve"> </w:t>
+      </w:r>
+      <w:proofErr w:type="spellStart"/>
+      <w:r>
+        <w:t>retransmisiju</w:t>
+      </w:r>
+      <w:proofErr w:type="spellEnd"/>
+      <w:r>
+        <w:t xml:space="preserve"> </w:t>
+      </w:r>
+      <w:proofErr w:type="spellStart"/>
+      <w:r>
+        <w:t>datog</w:t>
+      </w:r>
+      <w:proofErr w:type="spellEnd"/>
+      <w:r>
+        <w:t xml:space="preserve"> </w:t>
+      </w:r>
+      <w:proofErr w:type="spellStart"/>
+      <w:r>
+        <w:t>podatka</w:t>
+      </w:r>
+      <w:proofErr w:type="spellEnd"/>
+      <w:r>
+        <w:t xml:space="preserve">. </w:t>
+      </w:r>
+      <w:proofErr w:type="spellStart"/>
+      <w:r>
+        <w:t>Najednostavniji</w:t>
+      </w:r>
+      <w:proofErr w:type="spellEnd"/>
+      <w:r>
+        <w:t xml:space="preserve"> </w:t>
+      </w:r>
+      <w:proofErr w:type="spellStart"/>
+      <w:r>
+        <w:t>primjeri</w:t>
+      </w:r>
+      <w:proofErr w:type="spellEnd"/>
+      <w:r>
+        <w:t xml:space="preserve"> za to </w:t>
+      </w:r>
+      <w:proofErr w:type="spellStart"/>
+      <w:r>
+        <w:t>jesu</w:t>
+      </w:r>
+      <w:proofErr w:type="spellEnd"/>
+      <w:r>
+        <w:t xml:space="preserve"> </w:t>
+      </w:r>
+      <w:proofErr w:type="spellStart"/>
+      <w:r>
+        <w:t>a</w:t>
+      </w:r>
+      <w:r>
+        <w:t>ko</w:t>
+      </w:r>
+      <w:proofErr w:type="spellEnd"/>
+      <w:r>
+        <w:t xml:space="preserve"> </w:t>
+      </w:r>
+      <w:proofErr w:type="spellStart"/>
+      <w:r>
+        <w:t>dva</w:t>
+      </w:r>
+      <w:proofErr w:type="spellEnd"/>
+      <w:r>
+        <w:t xml:space="preserve"> </w:t>
+      </w:r>
+      <w:proofErr w:type="spellStart"/>
+      <w:r>
+        <w:t>uređaja</w:t>
+      </w:r>
+      <w:proofErr w:type="spellEnd"/>
+      <w:r>
+        <w:t xml:space="preserve"> </w:t>
+      </w:r>
+      <w:proofErr w:type="spellStart"/>
+      <w:r>
+        <w:t>pokušaju</w:t>
+      </w:r>
+      <w:proofErr w:type="spellEnd"/>
+      <w:r>
+        <w:t xml:space="preserve"> da </w:t>
+      </w:r>
+      <w:proofErr w:type="spellStart"/>
+      <w:r>
+        <w:t>pošalju</w:t>
+      </w:r>
+      <w:proofErr w:type="spellEnd"/>
+      <w:r>
+        <w:t xml:space="preserve"> </w:t>
+      </w:r>
+      <w:proofErr w:type="spellStart"/>
+      <w:r>
+        <w:t>pakete</w:t>
+      </w:r>
+      <w:proofErr w:type="spellEnd"/>
+      <w:r>
+        <w:t xml:space="preserve"> u </w:t>
+      </w:r>
+      <w:proofErr w:type="spellStart"/>
+      <w:r>
+        <w:t>istom</w:t>
+      </w:r>
+      <w:proofErr w:type="spellEnd"/>
+      <w:r>
+        <w:t xml:space="preserve"> </w:t>
+      </w:r>
+      <w:proofErr w:type="spellStart"/>
+      <w:r>
+        <w:t>trenutku</w:t>
+      </w:r>
+      <w:proofErr w:type="spellEnd"/>
+      <w:r>
+        <w:t xml:space="preserve"> </w:t>
+      </w:r>
+      <w:proofErr w:type="spellStart"/>
+      <w:r>
+        <w:t>na</w:t>
+      </w:r>
+      <w:proofErr w:type="spellEnd"/>
+      <w:r>
+        <w:t xml:space="preserve"> </w:t>
+      </w:r>
+      <w:proofErr w:type="spellStart"/>
+      <w:r>
+        <w:t>istom</w:t>
+      </w:r>
+      <w:proofErr w:type="spellEnd"/>
+      <w:r>
+        <w:t xml:space="preserve"> </w:t>
+      </w:r>
+      <w:proofErr w:type="spellStart"/>
+      <w:r>
+        <w:t>frekvencijskom</w:t>
+      </w:r>
+      <w:proofErr w:type="spellEnd"/>
+      <w:r>
+        <w:t xml:space="preserve"> </w:t>
+      </w:r>
+      <w:proofErr w:type="spellStart"/>
+      <w:r>
+        <w:t>opsegu</w:t>
+      </w:r>
+      <w:proofErr w:type="spellEnd"/>
+      <w:r>
+        <w:t xml:space="preserve">, </w:t>
+      </w:r>
+      <w:proofErr w:type="spellStart"/>
+      <w:r>
+        <w:t>ili</w:t>
+      </w:r>
+      <w:proofErr w:type="spellEnd"/>
+      <w:r>
+        <w:t xml:space="preserve"> </w:t>
+      </w:r>
+      <w:proofErr w:type="spellStart"/>
+      <w:r>
+        <w:t>jednostavnno</w:t>
+      </w:r>
+      <w:proofErr w:type="spellEnd"/>
+      <w:r>
+        <w:t xml:space="preserve"> </w:t>
+      </w:r>
+      <w:proofErr w:type="spellStart"/>
+      <w:r>
+        <w:t>prirodna</w:t>
+      </w:r>
+      <w:proofErr w:type="spellEnd"/>
+      <w:r>
+        <w:t xml:space="preserve"> </w:t>
+      </w:r>
+      <w:proofErr w:type="spellStart"/>
+      <w:r>
+        <w:t>ili</w:t>
+      </w:r>
+      <w:proofErr w:type="spellEnd"/>
+      <w:r>
+        <w:t xml:space="preserve"> </w:t>
+      </w:r>
+      <w:proofErr w:type="spellStart"/>
+      <w:r>
+        <w:t>vještačka</w:t>
+      </w:r>
+      <w:proofErr w:type="spellEnd"/>
+      <w:r>
+        <w:t xml:space="preserve"> </w:t>
+      </w:r>
+      <w:proofErr w:type="spellStart"/>
+      <w:r>
+        <w:t>interferencija</w:t>
+      </w:r>
+      <w:proofErr w:type="spellEnd"/>
+      <w:r>
+        <w:t xml:space="preserve"> </w:t>
+      </w:r>
+      <w:proofErr w:type="spellStart"/>
+      <w:r>
+        <w:t>iz</w:t>
+      </w:r>
+      <w:proofErr w:type="spellEnd"/>
+      <w:r>
+        <w:t xml:space="preserve"> </w:t>
+      </w:r>
+      <w:proofErr w:type="spellStart"/>
+      <w:r>
+        <w:t>okoline</w:t>
+      </w:r>
+      <w:proofErr w:type="spellEnd"/>
+      <w:r>
+        <w:t xml:space="preserve">. </w:t>
+      </w:r>
+      <w:proofErr w:type="spellStart"/>
+      <w:r>
+        <w:t>Učestalost</w:t>
+      </w:r>
+      <w:proofErr w:type="spellEnd"/>
+      <w:r>
+        <w:t xml:space="preserve"> </w:t>
+      </w:r>
+      <w:proofErr w:type="spellStart"/>
+      <w:r>
+        <w:t>potrebe</w:t>
+      </w:r>
+      <w:proofErr w:type="spellEnd"/>
+      <w:r>
+        <w:t xml:space="preserve"> za </w:t>
+      </w:r>
+      <w:proofErr w:type="spellStart"/>
+      <w:r>
+        <w:t>retransmisijom</w:t>
+      </w:r>
+      <w:proofErr w:type="spellEnd"/>
+      <w:r>
+        <w:t xml:space="preserve"> </w:t>
+      </w:r>
+      <w:proofErr w:type="spellStart"/>
+      <w:r>
+        <w:t>paketa</w:t>
+      </w:r>
+      <w:proofErr w:type="spellEnd"/>
+      <w:r>
+        <w:t xml:space="preserve"> </w:t>
+      </w:r>
+      <w:proofErr w:type="spellStart"/>
+      <w:r>
+        <w:t>utiče</w:t>
+      </w:r>
+      <w:proofErr w:type="spellEnd"/>
+      <w:r>
+        <w:t xml:space="preserve"> </w:t>
+      </w:r>
+      <w:proofErr w:type="spellStart"/>
+      <w:r>
+        <w:t>na</w:t>
+      </w:r>
+      <w:proofErr w:type="spellEnd"/>
+      <w:r>
+        <w:t xml:space="preserve"> performance </w:t>
+      </w:r>
+      <w:proofErr w:type="spellStart"/>
+      <w:r>
+        <w:t>uređaja</w:t>
+      </w:r>
+      <w:proofErr w:type="spellEnd"/>
+      <w:r>
+        <w:t xml:space="preserve">. </w:t>
+      </w:r>
+      <w:proofErr w:type="spellStart"/>
+      <w:r>
+        <w:t>Ovaj</w:t>
+      </w:r>
+      <w:proofErr w:type="spellEnd"/>
+      <w:r>
+        <w:t xml:space="preserve"> problem je </w:t>
+      </w:r>
+      <w:proofErr w:type="spellStart"/>
+      <w:r>
+        <w:t>značajan</w:t>
+      </w:r>
+      <w:proofErr w:type="spellEnd"/>
+      <w:r>
+        <w:t xml:space="preserve"> u </w:t>
+      </w:r>
+      <w:proofErr w:type="spellStart"/>
+      <w:r>
+        <w:t>okolnostima</w:t>
+      </w:r>
+      <w:proofErr w:type="spellEnd"/>
+      <w:r>
+        <w:t xml:space="preserve"> </w:t>
+      </w:r>
+      <w:proofErr w:type="spellStart"/>
+      <w:r>
+        <w:t>kada</w:t>
+      </w:r>
+      <w:proofErr w:type="spellEnd"/>
+      <w:r>
+        <w:t xml:space="preserve"> </w:t>
+      </w:r>
+      <w:proofErr w:type="spellStart"/>
+      <w:r>
+        <w:t>postoji</w:t>
+      </w:r>
+      <w:proofErr w:type="spellEnd"/>
+      <w:r>
+        <w:t xml:space="preserve"> </w:t>
+      </w:r>
+      <w:proofErr w:type="spellStart"/>
+      <w:r>
+        <w:t>više</w:t>
+      </w:r>
+      <w:proofErr w:type="spellEnd"/>
+      <w:r>
+        <w:t xml:space="preserve"> </w:t>
+      </w:r>
+      <w:proofErr w:type="spellStart"/>
+      <w:r>
+        <w:t>WiFi</w:t>
+      </w:r>
+      <w:proofErr w:type="spellEnd"/>
+      <w:r>
+        <w:t xml:space="preserve"> </w:t>
+      </w:r>
+      <w:proofErr w:type="spellStart"/>
+      <w:r>
+        <w:t>stanica</w:t>
+      </w:r>
+      <w:proofErr w:type="spellEnd"/>
+      <w:r>
+        <w:t xml:space="preserve"> </w:t>
+      </w:r>
+      <w:proofErr w:type="spellStart"/>
+      <w:r>
+        <w:t>na</w:t>
+      </w:r>
+      <w:proofErr w:type="spellEnd"/>
+      <w:r>
+        <w:t xml:space="preserve"> </w:t>
+      </w:r>
+      <w:proofErr w:type="spellStart"/>
+      <w:r>
+        <w:t>istom</w:t>
+      </w:r>
+      <w:proofErr w:type="spellEnd"/>
+      <w:r>
+        <w:t xml:space="preserve"> </w:t>
+      </w:r>
+      <w:proofErr w:type="spellStart"/>
+      <w:r>
+        <w:t>mjestu</w:t>
+      </w:r>
+      <w:proofErr w:type="spellEnd"/>
+      <w:r>
+        <w:t xml:space="preserve">, </w:t>
+      </w:r>
+      <w:proofErr w:type="spellStart"/>
+      <w:r>
+        <w:t>te</w:t>
+      </w:r>
+      <w:proofErr w:type="spellEnd"/>
+      <w:r>
+        <w:t xml:space="preserve"> se </w:t>
+      </w:r>
+      <w:proofErr w:type="spellStart"/>
+      <w:r>
+        <w:t>onda</w:t>
+      </w:r>
+      <w:proofErr w:type="spellEnd"/>
+      <w:r>
+        <w:t xml:space="preserve"> date </w:t>
+      </w:r>
+      <w:proofErr w:type="spellStart"/>
+      <w:r>
+        <w:t>mreže</w:t>
+      </w:r>
+      <w:proofErr w:type="spellEnd"/>
+      <w:r>
+        <w:t xml:space="preserve"> </w:t>
+      </w:r>
+      <w:proofErr w:type="spellStart"/>
+      <w:r>
+        <w:t>međusobno</w:t>
+      </w:r>
+      <w:proofErr w:type="spellEnd"/>
+      <w:r>
+        <w:t xml:space="preserve"> </w:t>
+      </w:r>
+      <w:proofErr w:type="spellStart"/>
+      <w:r>
+        <w:t>ometaju</w:t>
+      </w:r>
+      <w:proofErr w:type="spellEnd"/>
+      <w:r>
+        <w:t xml:space="preserve">. </w:t>
+      </w:r>
+      <w:proofErr w:type="spellStart"/>
+      <w:r>
+        <w:t>Zbog</w:t>
+      </w:r>
+      <w:proofErr w:type="spellEnd"/>
+      <w:r>
+        <w:t xml:space="preserve"> toga, </w:t>
+      </w:r>
+      <w:proofErr w:type="spellStart"/>
+      <w:r>
+        <w:t>alocirani</w:t>
+      </w:r>
+      <w:proofErr w:type="spellEnd"/>
+      <w:r>
+        <w:t xml:space="preserve"> </w:t>
+      </w:r>
+      <w:proofErr w:type="spellStart"/>
+      <w:r>
+        <w:t>frekvencijski</w:t>
+      </w:r>
+      <w:proofErr w:type="spellEnd"/>
+      <w:r>
+        <w:t xml:space="preserve"> </w:t>
+      </w:r>
+      <w:proofErr w:type="spellStart"/>
+      <w:r>
+        <w:t>spektar</w:t>
+      </w:r>
+      <w:proofErr w:type="spellEnd"/>
+      <w:r>
+        <w:t xml:space="preserve"> </w:t>
+      </w:r>
+      <w:r>
+        <w:t xml:space="preserve">za </w:t>
+      </w:r>
+      <w:proofErr w:type="spellStart"/>
+      <w:r>
+        <w:t>mreže</w:t>
+      </w:r>
+      <w:proofErr w:type="spellEnd"/>
+      <w:r>
+        <w:t xml:space="preserve"> </w:t>
+      </w:r>
+      <w:proofErr w:type="spellStart"/>
+      <w:r>
+        <w:t>koje</w:t>
+      </w:r>
+      <w:proofErr w:type="spellEnd"/>
+      <w:r>
+        <w:t xml:space="preserve"> prate IEEE 802.11 b/g/n </w:t>
+      </w:r>
+      <w:proofErr w:type="spellStart"/>
+      <w:r>
+        <w:t>ili</w:t>
+      </w:r>
+      <w:proofErr w:type="spellEnd"/>
+      <w:r>
+        <w:t xml:space="preserve"> ax </w:t>
+      </w:r>
+      <w:proofErr w:type="spellStart"/>
+      <w:r>
+        <w:t>standarde</w:t>
+      </w:r>
+      <w:proofErr w:type="spellEnd"/>
+      <w:r>
+        <w:t xml:space="preserve"> je </w:t>
+      </w:r>
+      <w:proofErr w:type="spellStart"/>
+      <w:r>
+        <w:t>podijeljen</w:t>
+      </w:r>
+      <w:proofErr w:type="spellEnd"/>
+      <w:r>
+        <w:t xml:space="preserve"> </w:t>
+      </w:r>
+      <w:proofErr w:type="spellStart"/>
+      <w:r>
+        <w:t>na</w:t>
+      </w:r>
+      <w:proofErr w:type="spellEnd"/>
+      <w:r>
+        <w:t xml:space="preserve"> </w:t>
+      </w:r>
+      <w:proofErr w:type="spellStart"/>
+      <w:r>
+        <w:t>više</w:t>
+      </w:r>
+      <w:proofErr w:type="spellEnd"/>
+      <w:r>
+        <w:t xml:space="preserve"> </w:t>
+      </w:r>
+      <w:proofErr w:type="spellStart"/>
+      <w:r>
+        <w:t>kanala</w:t>
+      </w:r>
+      <w:proofErr w:type="spellEnd"/>
+      <w:r>
+        <w:t xml:space="preserve">. </w:t>
+      </w:r>
+      <w:proofErr w:type="spellStart"/>
+      <w:r>
+        <w:t>Svaka</w:t>
+      </w:r>
+      <w:proofErr w:type="spellEnd"/>
+      <w:r>
+        <w:t xml:space="preserve"> </w:t>
+      </w:r>
+      <w:proofErr w:type="spellStart"/>
+      <w:r>
+        <w:t>mreža</w:t>
+      </w:r>
+      <w:proofErr w:type="spellEnd"/>
+      <w:r>
+        <w:t xml:space="preserve"> </w:t>
+      </w:r>
+      <w:proofErr w:type="spellStart"/>
+      <w:r>
+        <w:t>radi</w:t>
+      </w:r>
+      <w:proofErr w:type="spellEnd"/>
+      <w:r>
+        <w:t xml:space="preserve"> </w:t>
+      </w:r>
+      <w:proofErr w:type="spellStart"/>
+      <w:r>
+        <w:t>na</w:t>
+      </w:r>
+      <w:proofErr w:type="spellEnd"/>
+      <w:r>
+        <w:t xml:space="preserve"> </w:t>
+      </w:r>
+      <w:proofErr w:type="spellStart"/>
+      <w:r>
+        <w:t>najmanje</w:t>
+      </w:r>
+      <w:proofErr w:type="spellEnd"/>
+      <w:r>
+        <w:t xml:space="preserve"> </w:t>
+      </w:r>
+      <w:proofErr w:type="spellStart"/>
+      <w:r>
+        <w:t>jednom</w:t>
+      </w:r>
+      <w:proofErr w:type="spellEnd"/>
+      <w:r>
+        <w:t xml:space="preserve"> </w:t>
+      </w:r>
+      <w:proofErr w:type="spellStart"/>
+      <w:r>
+        <w:t>kanalu</w:t>
+      </w:r>
+      <w:proofErr w:type="spellEnd"/>
+      <w:r>
+        <w:t xml:space="preserve">, </w:t>
+      </w:r>
+      <w:proofErr w:type="spellStart"/>
+      <w:r>
+        <w:t>i</w:t>
+      </w:r>
+      <w:proofErr w:type="spellEnd"/>
+      <w:r>
+        <w:t xml:space="preserve"> </w:t>
+      </w:r>
+      <w:proofErr w:type="spellStart"/>
+      <w:r>
+        <w:t>tako</w:t>
+      </w:r>
+      <w:proofErr w:type="spellEnd"/>
+      <w:r>
+        <w:t xml:space="preserve"> se </w:t>
+      </w:r>
+      <w:proofErr w:type="spellStart"/>
+      <w:r>
+        <w:t>može</w:t>
+      </w:r>
+      <w:proofErr w:type="spellEnd"/>
+      <w:r>
+        <w:t xml:space="preserve"> </w:t>
+      </w:r>
+      <w:proofErr w:type="spellStart"/>
+      <w:r>
+        <w:t>obezbijediti</w:t>
+      </w:r>
+      <w:proofErr w:type="spellEnd"/>
+      <w:r>
+        <w:t xml:space="preserve"> </w:t>
+      </w:r>
+      <w:proofErr w:type="spellStart"/>
+      <w:r>
+        <w:t>potpuno</w:t>
+      </w:r>
+      <w:proofErr w:type="spellEnd"/>
+      <w:r>
+        <w:t xml:space="preserve"> </w:t>
+      </w:r>
+      <w:proofErr w:type="spellStart"/>
+      <w:r>
+        <w:t>nesmetana</w:t>
+      </w:r>
+      <w:proofErr w:type="spellEnd"/>
+      <w:r>
+        <w:t xml:space="preserve"> </w:t>
+      </w:r>
+      <w:proofErr w:type="spellStart"/>
+      <w:r>
+        <w:t>komunikacija</w:t>
+      </w:r>
+      <w:proofErr w:type="spellEnd"/>
+      <w:r>
+        <w:t xml:space="preserve"> u </w:t>
+      </w:r>
+      <w:proofErr w:type="spellStart"/>
+      <w:r>
+        <w:t>datoj</w:t>
+      </w:r>
+      <w:proofErr w:type="spellEnd"/>
+      <w:r>
+        <w:t xml:space="preserve"> </w:t>
+      </w:r>
+      <w:proofErr w:type="spellStart"/>
+      <w:r>
+        <w:t>tački</w:t>
+      </w:r>
+      <w:proofErr w:type="spellEnd"/>
+      <w:r>
+        <w:t xml:space="preserve"> </w:t>
+      </w:r>
+      <w:proofErr w:type="spellStart"/>
+      <w:r>
+        <w:t>prostora</w:t>
+      </w:r>
+      <w:proofErr w:type="spellEnd"/>
+      <w:r>
+        <w:t xml:space="preserve"> za </w:t>
+      </w:r>
+      <w:proofErr w:type="spellStart"/>
+      <w:r>
+        <w:t>najmanje</w:t>
+      </w:r>
+      <w:proofErr w:type="spellEnd"/>
+      <w:r>
+        <w:t xml:space="preserve"> tri </w:t>
+      </w:r>
+      <w:proofErr w:type="spellStart"/>
+      <w:r>
+        <w:t>mreže</w:t>
+      </w:r>
+      <w:proofErr w:type="spellEnd"/>
+      <w:r>
+        <w:t xml:space="preserve">. </w:t>
+      </w:r>
+      <w:proofErr w:type="spellStart"/>
+      <w:r>
+        <w:t>Spektar</w:t>
+      </w:r>
+      <w:proofErr w:type="spellEnd"/>
+      <w:r>
+        <w:t xml:space="preserve"> je </w:t>
+      </w:r>
+      <w:proofErr w:type="spellStart"/>
+      <w:r>
+        <w:t>podijeljen</w:t>
+      </w:r>
+      <w:proofErr w:type="spellEnd"/>
+      <w:r>
+        <w:t xml:space="preserve"> </w:t>
+      </w:r>
+      <w:proofErr w:type="spellStart"/>
+      <w:r>
+        <w:t>na</w:t>
+      </w:r>
+      <w:proofErr w:type="spellEnd"/>
+      <w:r>
+        <w:t xml:space="preserve"> </w:t>
+      </w:r>
+      <w:proofErr w:type="spellStart"/>
+      <w:r>
+        <w:t>ukupno</w:t>
+      </w:r>
+      <w:proofErr w:type="spellEnd"/>
+      <w:r>
+        <w:t xml:space="preserve"> 14, </w:t>
+      </w:r>
+      <w:proofErr w:type="spellStart"/>
+      <w:r>
+        <w:t>međusobno</w:t>
+      </w:r>
+      <w:proofErr w:type="spellEnd"/>
+      <w:r>
+        <w:t xml:space="preserve"> </w:t>
+      </w:r>
+      <w:proofErr w:type="spellStart"/>
+      <w:r>
+        <w:t>djelimično</w:t>
+      </w:r>
+      <w:proofErr w:type="spellEnd"/>
+      <w:r>
+        <w:t xml:space="preserve"> </w:t>
+      </w:r>
+      <w:proofErr w:type="spellStart"/>
+      <w:r>
+        <w:t>preklapajućih</w:t>
+      </w:r>
+      <w:proofErr w:type="spellEnd"/>
+      <w:r>
+        <w:t xml:space="preserve"> </w:t>
+      </w:r>
+      <w:proofErr w:type="spellStart"/>
+      <w:r>
+        <w:t>kanala</w:t>
+      </w:r>
+      <w:proofErr w:type="spellEnd"/>
+      <w:r>
+        <w:t xml:space="preserve"> </w:t>
+      </w:r>
+      <w:proofErr w:type="spellStart"/>
+      <w:r>
+        <w:t>širine</w:t>
+      </w:r>
+      <w:proofErr w:type="spellEnd"/>
+      <w:r>
+        <w:t xml:space="preserve"> 22 MHz, </w:t>
+      </w:r>
+      <w:proofErr w:type="spellStart"/>
+      <w:r>
+        <w:t>sa</w:t>
+      </w:r>
+      <w:proofErr w:type="spellEnd"/>
+      <w:r>
+        <w:t xml:space="preserve"> </w:t>
+      </w:r>
+      <w:proofErr w:type="spellStart"/>
+      <w:r>
+        <w:t>idejom</w:t>
+      </w:r>
+      <w:proofErr w:type="spellEnd"/>
+      <w:r>
+        <w:t xml:space="preserve"> da </w:t>
+      </w:r>
+      <w:proofErr w:type="spellStart"/>
+      <w:r>
+        <w:t>ako</w:t>
+      </w:r>
+      <w:proofErr w:type="spellEnd"/>
+      <w:r>
+        <w:t xml:space="preserve"> </w:t>
+      </w:r>
+      <w:proofErr w:type="spellStart"/>
+      <w:r>
+        <w:t>nije</w:t>
+      </w:r>
+      <w:proofErr w:type="spellEnd"/>
+      <w:r>
+        <w:t xml:space="preserve"> </w:t>
+      </w:r>
+      <w:proofErr w:type="spellStart"/>
+      <w:r>
+        <w:t>moguće</w:t>
+      </w:r>
+      <w:proofErr w:type="spellEnd"/>
+      <w:r>
+        <w:t xml:space="preserve"> </w:t>
+      </w:r>
+      <w:proofErr w:type="spellStart"/>
+      <w:r>
+        <w:t>potpuno</w:t>
+      </w:r>
+      <w:proofErr w:type="spellEnd"/>
+      <w:r>
+        <w:t xml:space="preserve"> </w:t>
+      </w:r>
+      <w:proofErr w:type="spellStart"/>
+      <w:r>
+        <w:t>eliminisati</w:t>
+      </w:r>
+      <w:proofErr w:type="spellEnd"/>
+      <w:r>
+        <w:t xml:space="preserve"> </w:t>
+      </w:r>
+      <w:proofErr w:type="spellStart"/>
+      <w:r>
+        <w:t>koliziju</w:t>
+      </w:r>
+      <w:proofErr w:type="spellEnd"/>
+      <w:r>
+        <w:t xml:space="preserve"> </w:t>
+      </w:r>
+      <w:proofErr w:type="spellStart"/>
+      <w:r>
+        <w:t>između</w:t>
+      </w:r>
+      <w:proofErr w:type="spellEnd"/>
+      <w:r>
+        <w:t xml:space="preserve"> </w:t>
+      </w:r>
+      <w:proofErr w:type="spellStart"/>
+      <w:r>
+        <w:t>mreža</w:t>
+      </w:r>
+      <w:proofErr w:type="spellEnd"/>
+      <w:r>
+        <w:t xml:space="preserve">, </w:t>
+      </w:r>
+      <w:proofErr w:type="spellStart"/>
+      <w:r>
+        <w:t>onda</w:t>
+      </w:r>
+      <w:proofErr w:type="spellEnd"/>
+      <w:r>
+        <w:t xml:space="preserve"> se </w:t>
+      </w:r>
+      <w:proofErr w:type="spellStart"/>
+      <w:r>
+        <w:t>ona</w:t>
+      </w:r>
+      <w:proofErr w:type="spellEnd"/>
+      <w:r>
+        <w:t xml:space="preserve"> </w:t>
+      </w:r>
+      <w:proofErr w:type="spellStart"/>
+      <w:r>
+        <w:t>može</w:t>
+      </w:r>
+      <w:proofErr w:type="spellEnd"/>
+      <w:r>
+        <w:t xml:space="preserve"> </w:t>
+      </w:r>
+      <w:proofErr w:type="spellStart"/>
+      <w:r>
+        <w:t>makar</w:t>
+      </w:r>
+      <w:proofErr w:type="spellEnd"/>
+      <w:r>
+        <w:t xml:space="preserve"> </w:t>
+      </w:r>
+      <w:proofErr w:type="spellStart"/>
+      <w:r>
+        <w:t>djelimično</w:t>
+      </w:r>
+      <w:proofErr w:type="spellEnd"/>
+      <w:r>
+        <w:t xml:space="preserve"> </w:t>
+      </w:r>
+      <w:proofErr w:type="spellStart"/>
+      <w:r>
+        <w:t>umanjiti</w:t>
+      </w:r>
+      <w:proofErr w:type="spellEnd"/>
+      <w:r>
+        <w:t xml:space="preserve">. </w:t>
+      </w:r>
+    </w:p>
+    <w:p>
+      <w:pPr>
+        <w:keepNext/>
+      </w:pPr>
+      <w:r>
+        <w:rPr>
+          <w:noProof/>
+        </w:rPr>
+        <w:drawing>
+          <wp:inline distT="0" distB="0" distL="0" distR="0">
+            <wp:extent cx="5486400" cy="1278255"/>
+            <wp:effectExtent l="0" t="0" r="0" b="0"/>
+            <wp:docPr id="6" name="Graphic 6"/>
+            <wp:cNvGraphicFramePr>
+              <a:graphicFrameLocks xmlns:a="http://schemas.openxmlformats.org/drawingml/2006/main" noChangeAspect="1"/>
+            </wp:cNvGraphicFramePr>
+            <a:graphic xmlns:a="http://schemas.openxmlformats.org/drawingml/2006/main">
+              <a:graphicData uri="http://schemas.openxmlformats.org/drawingml/2006/picture">
+                <pic:pic xmlns:pic="http://schemas.openxmlformats.org/drawingml/2006/picture">
+                  <pic:nvPicPr>
+                    <pic:cNvPr id="6" name="2.4_GHz_Wi-Fi_channels_(802.11b,g_WLAN).svg"/>
+                    <pic:cNvPicPr/>
+                  </pic:nvPicPr>
+                  <pic:blipFill>
+                    <a:blip r:embed="rId11" cstate="print">
+                      <a:extLst>
+                        <a:ext uri="{28A0092B-C50C-407E-A947-70E740481C1C}">
+                          <a14:useLocalDpi xmlns:a14="http://schemas.microsoft.com/office/drawing/2010/main" val="0"/>
+                        </a:ext>
+                        <a:ext uri="{96DAC541-7B7A-43D3-8B79-37D633B846F1}">
+                          <asvg:svgBlip xmlns:asvg="http://schemas.microsoft.com/office/drawing/2016/SVG/main" r:embed="rId12"/>
+                        </a:ext>
+                      </a:extLst>
+                    </a:blip>
+                    <a:stretch>
+                      <a:fillRect/>
+                    </a:stretch>
+                  </pic:blipFill>
+                  <pic:spPr>
+                    <a:xfrm>
+                      <a:off x="0" y="0"/>
+                      <a:ext cx="5486400" cy="1278255"/>
+                    </a:xfrm>
+                    <a:prstGeom prst="rect">
+                      <a:avLst/>
+                    </a:prstGeom>
+                  </pic:spPr>
+                </pic:pic>
+              </a:graphicData>
+            </a:graphic>
+          </wp:inline>
+        </w:drawing>
+      </w:r>
+    </w:p>
+    <w:p>
+      <w:pPr>
+        <w:pStyle w:val="Caption"/>
+      </w:pPr>
+      <w:r>
+        <w:t xml:space="preserve">Figure </w:t>
+      </w:r>
+      <w:r>
+        <w:fldChar w:fldCharType="begin"/>
+      </w:r>
+      <w:r>
+        <w:instrText xml:space="preserve"> SEQ Figure \* ARABIC </w:instrText>
+      </w:r>
+      <w:r>
+        <w:fldChar w:fldCharType="separate"/>
+      </w:r>
+      <w:r>
+        <w:rPr>
+          <w:noProof/>
+        </w:rPr>
+        <w:t>1</w:t>
+      </w:r>
+      <w:r>
+        <w:fldChar w:fldCharType="end"/>
+      </w:r>
+      <w:r>
+        <w:t xml:space="preserve">- </w:t>
+      </w:r>
+      <w:proofErr w:type="spellStart"/>
+      <w:r>
+        <w:t>Kanali</w:t>
+      </w:r>
+      <w:proofErr w:type="spellEnd"/>
+      <w:r>
+        <w:t xml:space="preserve"> u 2,4GHz </w:t>
+      </w:r>
+      <w:proofErr w:type="spellStart"/>
+      <w:r>
+        <w:t>spektru</w:t>
+      </w:r>
+      <w:proofErr w:type="spellEnd"/>
+      <w:r>
+        <w:t xml:space="preserve">, </w:t>
+      </w:r>
+      <w:proofErr w:type="spellStart"/>
+      <w:r>
+        <w:t>njihovo</w:t>
+      </w:r>
+      <w:proofErr w:type="spellEnd"/>
+      <w:r>
+        <w:t xml:space="preserve"> </w:t>
+      </w:r>
+      <w:proofErr w:type="spellStart"/>
+      <w:r>
+        <w:t>preklapanje</w:t>
+      </w:r>
+      <w:proofErr w:type="spellEnd"/>
+      <w:r>
+        <w:t xml:space="preserve"> </w:t>
+      </w:r>
+      <w:proofErr w:type="spellStart"/>
+      <w:r>
+        <w:t>i</w:t>
+      </w:r>
+      <w:proofErr w:type="spellEnd"/>
+      <w:r>
+        <w:t xml:space="preserve"> </w:t>
+      </w:r>
+      <w:proofErr w:type="spellStart"/>
+      <w:r>
+        <w:t>širina</w:t>
+      </w:r>
+      <w:proofErr w:type="spellEnd"/>
+      <w:r>
+        <w:t xml:space="preserve"> </w:t>
+      </w:r>
+      <w:r>
+        <w:t>(</w:t>
+      </w:r>
+      <w:proofErr w:type="spellStart"/>
+      <w:r>
+        <w:t>Izvor</w:t>
+      </w:r>
+      <w:proofErr w:type="spellEnd"/>
+      <w:r>
+        <w:t>: Michael Gauthier, CC BY-SA 3.0)</w:t>
+      </w:r>
+    </w:p>
+    <w:p>
+      <w:r>
+        <w:tab/>
+      </w:r>
+      <w:proofErr w:type="spellStart"/>
+      <w:r>
+        <w:t>Kanali</w:t>
+      </w:r>
+      <w:proofErr w:type="spellEnd"/>
+      <w:r>
+        <w:t xml:space="preserve"> 1-13 </w:t>
+      </w:r>
+      <w:proofErr w:type="spellStart"/>
+      <w:r>
+        <w:t>su</w:t>
+      </w:r>
+      <w:proofErr w:type="spellEnd"/>
+      <w:r>
+        <w:t xml:space="preserve"> </w:t>
+      </w:r>
+      <w:proofErr w:type="spellStart"/>
+      <w:r>
+        <w:t>kanali</w:t>
+      </w:r>
+      <w:proofErr w:type="spellEnd"/>
+      <w:r>
+        <w:t xml:space="preserve"> </w:t>
+      </w:r>
+      <w:proofErr w:type="spellStart"/>
+      <w:r>
+        <w:t>koji</w:t>
+      </w:r>
+      <w:proofErr w:type="spellEnd"/>
+      <w:r>
+        <w:t xml:space="preserve"> </w:t>
+      </w:r>
+      <w:proofErr w:type="spellStart"/>
+      <w:r>
+        <w:t>su</w:t>
+      </w:r>
+      <w:proofErr w:type="spellEnd"/>
+      <w:r>
+        <w:t xml:space="preserve"> </w:t>
+      </w:r>
+      <w:proofErr w:type="spellStart"/>
+      <w:r>
+        <w:t>dozvoljeni</w:t>
+      </w:r>
+      <w:proofErr w:type="spellEnd"/>
+      <w:r>
+        <w:t xml:space="preserve"> </w:t>
+      </w:r>
+      <w:proofErr w:type="spellStart"/>
+      <w:r>
+        <w:t>zakonskim</w:t>
+      </w:r>
+      <w:proofErr w:type="spellEnd"/>
+      <w:r>
+        <w:t xml:space="preserve"> </w:t>
+      </w:r>
+      <w:proofErr w:type="spellStart"/>
+      <w:r>
+        <w:t>regulativama</w:t>
+      </w:r>
+      <w:proofErr w:type="spellEnd"/>
+      <w:r>
+        <w:t xml:space="preserve"> u </w:t>
+      </w:r>
+      <w:proofErr w:type="spellStart"/>
+      <w:r>
+        <w:t>većem</w:t>
+      </w:r>
+      <w:proofErr w:type="spellEnd"/>
+      <w:r>
+        <w:t xml:space="preserve"> </w:t>
+      </w:r>
+      <w:proofErr w:type="spellStart"/>
+      <w:r>
+        <w:t>dijelu</w:t>
+      </w:r>
+      <w:proofErr w:type="spellEnd"/>
+      <w:r>
+        <w:t xml:space="preserve"> </w:t>
+      </w:r>
+      <w:proofErr w:type="spellStart"/>
+      <w:r>
+        <w:t>svijeta</w:t>
+      </w:r>
+      <w:proofErr w:type="spellEnd"/>
+      <w:r>
+        <w:t xml:space="preserve">, </w:t>
+      </w:r>
+      <w:proofErr w:type="spellStart"/>
+      <w:r>
+        <w:t>dok</w:t>
+      </w:r>
+      <w:proofErr w:type="spellEnd"/>
+      <w:r>
+        <w:t xml:space="preserve"> to </w:t>
+      </w:r>
+      <w:proofErr w:type="spellStart"/>
+      <w:r>
+        <w:t>nije</w:t>
+      </w:r>
+      <w:proofErr w:type="spellEnd"/>
+      <w:r>
+        <w:t xml:space="preserve"> </w:t>
+      </w:r>
+      <w:proofErr w:type="spellStart"/>
+      <w:r>
+        <w:t>slučaj</w:t>
+      </w:r>
+      <w:proofErr w:type="spellEnd"/>
+      <w:r>
+        <w:t xml:space="preserve"> za </w:t>
+      </w:r>
+      <w:proofErr w:type="spellStart"/>
+      <w:r>
+        <w:t>kanal</w:t>
+      </w:r>
+      <w:proofErr w:type="spellEnd"/>
+      <w:r>
+        <w:t xml:space="preserve"> 14. </w:t>
+      </w:r>
+      <w:proofErr w:type="spellStart"/>
+      <w:r>
+        <w:t>Zbog</w:t>
+      </w:r>
+      <w:proofErr w:type="spellEnd"/>
+      <w:r>
+        <w:t xml:space="preserve"> toga, </w:t>
+      </w:r>
+      <w:proofErr w:type="spellStart"/>
+      <w:r>
+        <w:t>kanal</w:t>
+      </w:r>
+      <w:proofErr w:type="spellEnd"/>
+      <w:r>
+        <w:t xml:space="preserve"> 14 </w:t>
+      </w:r>
+      <w:proofErr w:type="spellStart"/>
+      <w:r>
+        <w:t>nije</w:t>
+      </w:r>
+      <w:proofErr w:type="spellEnd"/>
+      <w:r>
+        <w:t xml:space="preserve"> </w:t>
+      </w:r>
+      <w:proofErr w:type="spellStart"/>
+      <w:r>
+        <w:t>uzet</w:t>
+      </w:r>
+      <w:proofErr w:type="spellEnd"/>
+      <w:r>
+        <w:t xml:space="preserve"> u </w:t>
+      </w:r>
+      <w:proofErr w:type="spellStart"/>
+      <w:r>
+        <w:t>obzir</w:t>
+      </w:r>
+      <w:proofErr w:type="spellEnd"/>
+      <w:r>
+        <w:t xml:space="preserve"> u </w:t>
+      </w:r>
+      <w:proofErr w:type="spellStart"/>
+      <w:r>
+        <w:t>implementaciji</w:t>
+      </w:r>
+      <w:proofErr w:type="spellEnd"/>
+      <w:r>
+        <w:t xml:space="preserve"> </w:t>
+      </w:r>
+      <w:proofErr w:type="spellStart"/>
+      <w:r>
+        <w:t>ovog</w:t>
+      </w:r>
+      <w:proofErr w:type="spellEnd"/>
+      <w:r>
+        <w:t xml:space="preserve"> </w:t>
+      </w:r>
+      <w:proofErr w:type="spellStart"/>
+      <w:r>
+        <w:t>rada</w:t>
+      </w:r>
+      <w:proofErr w:type="spellEnd"/>
+      <w:r>
+        <w:t>.</w:t>
+      </w:r>
+    </w:p>
+    <w:p>
+      <w:r>
+        <w:tab/>
+      </w:r>
+      <w:proofErr w:type="spellStart"/>
+      <w:r>
+        <w:t>Mreže</w:t>
+      </w:r>
+      <w:proofErr w:type="spellEnd"/>
+      <w:r>
+        <w:t xml:space="preserve"> </w:t>
+      </w:r>
+      <w:proofErr w:type="spellStart"/>
+      <w:r>
+        <w:t>obično</w:t>
+      </w:r>
+      <w:proofErr w:type="spellEnd"/>
+      <w:r>
+        <w:t xml:space="preserve"> </w:t>
+      </w:r>
+      <w:proofErr w:type="spellStart"/>
+      <w:r>
+        <w:t>funkcionišu</w:t>
+      </w:r>
+      <w:proofErr w:type="spellEnd"/>
+      <w:r>
+        <w:t xml:space="preserve"> po HT20 (</w:t>
+      </w:r>
+      <w:r>
+        <w:t>High Throughput 20</w:t>
+      </w:r>
+      <w:r>
+        <w:t xml:space="preserve">) </w:t>
+      </w:r>
+      <w:proofErr w:type="spellStart"/>
+      <w:r>
+        <w:t>principu</w:t>
+      </w:r>
+      <w:proofErr w:type="spellEnd"/>
+      <w:r>
+        <w:t xml:space="preserve"> </w:t>
+      </w:r>
+      <w:proofErr w:type="spellStart"/>
+      <w:r>
+        <w:t>što</w:t>
+      </w:r>
+      <w:proofErr w:type="spellEnd"/>
+      <w:r>
+        <w:t xml:space="preserve"> </w:t>
+      </w:r>
+      <w:proofErr w:type="spellStart"/>
+      <w:r>
+        <w:t>znači</w:t>
+      </w:r>
+      <w:proofErr w:type="spellEnd"/>
+      <w:r>
+        <w:t xml:space="preserve"> da za </w:t>
+      </w:r>
+      <w:proofErr w:type="spellStart"/>
+      <w:r>
+        <w:t>svoje</w:t>
+      </w:r>
+      <w:proofErr w:type="spellEnd"/>
+      <w:r>
+        <w:t xml:space="preserve"> </w:t>
+      </w:r>
+      <w:proofErr w:type="spellStart"/>
+      <w:r>
+        <w:t>funkcionisanje</w:t>
+      </w:r>
+      <w:proofErr w:type="spellEnd"/>
+      <w:r>
+        <w:t xml:space="preserve"> </w:t>
+      </w:r>
+      <w:proofErr w:type="spellStart"/>
+      <w:r>
+        <w:t>koriste</w:t>
+      </w:r>
+      <w:proofErr w:type="spellEnd"/>
+      <w:r>
+        <w:t xml:space="preserve"> </w:t>
+      </w:r>
+      <w:proofErr w:type="spellStart"/>
+      <w:r>
+        <w:t>jedan</w:t>
+      </w:r>
+      <w:proofErr w:type="spellEnd"/>
+      <w:r>
+        <w:t xml:space="preserve"> </w:t>
+      </w:r>
+      <w:proofErr w:type="spellStart"/>
+      <w:r>
+        <w:t>od</w:t>
+      </w:r>
+      <w:proofErr w:type="spellEnd"/>
+      <w:r>
+        <w:t xml:space="preserve"> </w:t>
+      </w:r>
+      <w:proofErr w:type="spellStart"/>
+      <w:r>
+        <w:t>pomenutih</w:t>
+      </w:r>
+      <w:proofErr w:type="spellEnd"/>
+      <w:r>
+        <w:t xml:space="preserve"> </w:t>
+      </w:r>
+      <w:proofErr w:type="spellStart"/>
+      <w:r>
+        <w:t>kanala</w:t>
+      </w:r>
+      <w:proofErr w:type="spellEnd"/>
+      <w:r>
+        <w:t xml:space="preserve"> u </w:t>
+      </w:r>
+      <w:proofErr w:type="spellStart"/>
+      <w:r>
+        <w:t>opsegu</w:t>
+      </w:r>
+      <w:proofErr w:type="spellEnd"/>
+      <w:r>
+        <w:t xml:space="preserve"> </w:t>
+      </w:r>
+      <w:proofErr w:type="spellStart"/>
+      <w:r>
+        <w:t>od</w:t>
+      </w:r>
+      <w:proofErr w:type="spellEnd"/>
+      <w:r>
+        <w:t xml:space="preserve"> 20Mhz (</w:t>
+      </w:r>
+      <w:proofErr w:type="spellStart"/>
+      <w:r>
+        <w:t>preostala</w:t>
+      </w:r>
+      <w:proofErr w:type="spellEnd"/>
+      <w:r>
+        <w:t xml:space="preserve"> 2</w:t>
+      </w:r>
+      <w:r>
+        <w:t xml:space="preserve"> </w:t>
+      </w:r>
+      <w:r>
+        <w:t xml:space="preserve">MHz </w:t>
+      </w:r>
+      <w:proofErr w:type="spellStart"/>
+      <w:r>
+        <w:t>su</w:t>
+      </w:r>
+      <w:proofErr w:type="spellEnd"/>
+      <w:r>
+        <w:t xml:space="preserve"> </w:t>
+      </w:r>
+      <w:proofErr w:type="spellStart"/>
+      <w:r>
+        <w:t>raspoređeni</w:t>
+      </w:r>
+      <w:proofErr w:type="spellEnd"/>
+      <w:r>
+        <w:t xml:space="preserve"> </w:t>
+      </w:r>
+      <w:proofErr w:type="spellStart"/>
+      <w:r>
+        <w:t>na</w:t>
+      </w:r>
+      <w:proofErr w:type="spellEnd"/>
+      <w:r>
+        <w:t xml:space="preserve"> </w:t>
+      </w:r>
+      <w:proofErr w:type="spellStart"/>
+      <w:r>
+        <w:t>krajevima</w:t>
+      </w:r>
+      <w:proofErr w:type="spellEnd"/>
+      <w:r>
+        <w:t xml:space="preserve"> </w:t>
+      </w:r>
+      <w:proofErr w:type="spellStart"/>
+      <w:r>
+        <w:t>opsega</w:t>
+      </w:r>
+      <w:proofErr w:type="spellEnd"/>
+      <w:r>
+        <w:t xml:space="preserve"> </w:t>
+      </w:r>
+      <w:proofErr w:type="spellStart"/>
+      <w:r>
+        <w:t>i</w:t>
+      </w:r>
+      <w:proofErr w:type="spellEnd"/>
+      <w:r>
+        <w:t xml:space="preserve"> ne </w:t>
+      </w:r>
+      <w:proofErr w:type="spellStart"/>
+      <w:r>
+        <w:t>koriste</w:t>
+      </w:r>
+      <w:proofErr w:type="spellEnd"/>
+      <w:r>
+        <w:t xml:space="preserve"> se)</w:t>
+      </w:r>
+      <w:r>
+        <w:t xml:space="preserve">. IEEE 802.11 n standard </w:t>
+      </w:r>
+      <w:proofErr w:type="spellStart"/>
+      <w:r>
+        <w:t>definiše</w:t>
+      </w:r>
+      <w:proofErr w:type="spellEnd"/>
+      <w:r>
+        <w:t xml:space="preserve"> </w:t>
+      </w:r>
+      <w:proofErr w:type="spellStart"/>
+      <w:r>
+        <w:t>i</w:t>
+      </w:r>
+      <w:proofErr w:type="spellEnd"/>
+      <w:r>
+        <w:t xml:space="preserve"> HT40</w:t>
+      </w:r>
+      <w:bookmarkStart w:id="8" w:name="_GoBack"/>
+      <w:bookmarkEnd w:id="8"/>
+    </w:p>
+    <w:p>
+      <w:pPr>
+        <w:pStyle w:val="Heading3"/>
+      </w:pPr>
+      <w:bookmarkStart w:id="9" w:name="_Toc83330201"/>
+      <w:r>
+        <w:lastRenderedPageBreak/>
+        <w:t xml:space="preserve">Probe Request </w:t>
+      </w:r>
+      <w:proofErr w:type="spellStart"/>
+      <w:r>
+        <w:t>paketi</w:t>
+      </w:r>
+      <w:bookmarkEnd w:id="9"/>
+      <w:proofErr w:type="spellEnd"/>
+    </w:p>
+    <w:p/>
+    <w:p/>
+    <w:p>
+      <w:pPr>
+        <w:pStyle w:val="Heading3"/>
+      </w:pPr>
+      <w:bookmarkStart w:id="10" w:name="_Toc83330202"/>
+      <w:r>
+        <w:t xml:space="preserve">Request to Send (RTS) </w:t>
+      </w:r>
+      <w:proofErr w:type="spellStart"/>
+      <w:r>
+        <w:t>paketi</w:t>
+      </w:r>
+      <w:bookmarkEnd w:id="10"/>
+      <w:proofErr w:type="spellEnd"/>
+    </w:p>
+    <w:p/>
+    <w:p>
+      <w:r>
+        <w:br w:type="page"/>
+      </w:r>
+    </w:p>
+    <w:p>
+      <w:pPr>
+        <w:jc w:val="left"/>
+        <w:rPr>
+          <w:rFonts w:ascii="Arial" w:hAnsi="Arial"/>
+          <w:kern w:val="20"/>
+          <w:sz w:val="32"/>
+          <w:szCs w:val="40"/>
+        </w:rPr>
+      </w:pPr>
+    </w:p>
+    <w:p>
+      <w:pPr>
+        <w:jc w:val="left"/>
+        <w:rPr>
+          <w:rFonts w:ascii="Arial" w:hAnsi="Arial"/>
+          <w:kern w:val="20"/>
+          <w:sz w:val="32"/>
+          <w:szCs w:val="40"/>
+        </w:rPr>
+      </w:pPr>
+      <w:r>
+        <w:rPr>
+          <w:rFonts w:ascii="Arial" w:hAnsi="Arial"/>
+          <w:kern w:val="20"/>
+          <w:sz w:val="32"/>
+          <w:szCs w:val="40"/>
+        </w:rPr>
+        <w:br w:type="page"/>
+      </w:r>
+    </w:p>
+    <w:p>
+      <w:pPr>
+        <w:pStyle w:val="Heading1"/>
+      </w:pPr>
+      <w:bookmarkStart w:id="11" w:name="_Toc83330203"/>
       <w:proofErr w:type="spellStart"/>
       <w:r>
         <w:lastRenderedPageBreak/>
         <w:t>Literatura</w:t>
       </w:r>
+      <w:bookmarkEnd w:id="11"/>
       <w:proofErr w:type="spellEnd"/>
     </w:p>
     <w:p/>
@@ -4173,12 +6835,36 @@
       <w:r>
         <w:t xml:space="preserve">Wi-Fi Alliance - </w:t>
       </w:r>
-      <w:hyperlink r:id="rId11" w:history="1">
+      <w:hyperlink r:id="rId13" w:history="1">
         <w:r>
           <w:rPr>
             <w:rStyle w:val="Hyperlink"/>
           </w:rPr>
           <w:t>https://www.wi-fi.org/</w:t>
+        </w:r>
+      </w:hyperlink>
+    </w:p>
+    <w:p>
+      <w:pPr>
+        <w:pStyle w:val="ListParagraph"/>
+        <w:numPr>
+          <w:ilvl w:val="0"/>
+          <w:numId w:val="8"/>
+        </w:numPr>
+        <w:jc w:val="left"/>
+      </w:pPr>
+      <w:r>
+        <w:t>EEE 802 LAN/MAN Standards Committee</w:t>
+      </w:r>
+      <w:r>
+        <w:t xml:space="preserve"> - </w:t>
+      </w:r>
+      <w:hyperlink r:id="rId14" w:history="1">
+        <w:r>
+          <w:rPr>
+            <w:rStyle w:val="Hyperlink"/>
+          </w:rPr>
+          <w:t>https://www.ieee802.org/</w:t>
         </w:r>
       </w:hyperlink>
     </w:p>
@@ -4233,7 +6919,7 @@
           <w:szCs w:val="36"/>
         </w:rPr>
       </w:pPr>
-      <w:bookmarkStart w:id="6" w:name="_Toc82818271"/>
+      <w:bookmarkStart w:id="12" w:name="_Toc83330204"/>
       <w:proofErr w:type="spellStart"/>
       <w:r>
         <w:rPr>
@@ -4243,7 +6929,7 @@
         <w:lastRenderedPageBreak/>
         <w:t>Biografija</w:t>
       </w:r>
-      <w:bookmarkEnd w:id="6"/>
+      <w:bookmarkEnd w:id="12"/>
       <w:proofErr w:type="spellEnd"/>
     </w:p>
     <w:p/>
@@ -4694,14 +7380,14 @@
                 <w:rFonts w:ascii="Arial" w:hAnsi="Arial"/>
               </w:rPr>
             </w:pPr>
-            <w:bookmarkStart w:id="7" w:name="_Toc82818272"/>
+            <w:bookmarkStart w:id="13" w:name="_Toc83330205"/>
             <w:r>
               <w:rPr>
                 <w:rFonts w:ascii="Arial" w:hAnsi="Arial"/>
               </w:rPr>
               <w:t>KLJUČNA DOKUMENTACIJSKA INFORMACIJA</w:t>
             </w:r>
-            <w:bookmarkEnd w:id="7"/>
+            <w:bookmarkEnd w:id="13"/>
           </w:p>
         </w:tc>
       </w:tr>
@@ -7709,14 +10395,14 @@
                 <w:rFonts w:ascii="Arial" w:hAnsi="Arial"/>
               </w:rPr>
             </w:pPr>
-            <w:bookmarkStart w:id="8" w:name="_Toc82818273"/>
+            <w:bookmarkStart w:id="14" w:name="_Toc83330206"/>
             <w:r>
               <w:rPr>
                 <w:rFonts w:ascii="Arial" w:hAnsi="Arial"/>
               </w:rPr>
               <w:t>KEY WORDS DOCUMENTATION</w:t>
             </w:r>
-            <w:bookmarkEnd w:id="8"/>
+            <w:bookmarkEnd w:id="14"/>
           </w:p>
         </w:tc>
       </w:tr>
@@ -12415,7 +15101,7 @@
       </w:pPr>
     </w:p>
     <w:sectPr>
-      <w:footerReference w:type="default" r:id="rId12"/>
+      <w:footerReference w:type="default" r:id="rId15"/>
       <w:pgSz w:w="12240" w:h="15840"/>
       <w:pgMar w:top="1440" w:right="1440" w:bottom="1440" w:left="2160" w:header="720" w:footer="720" w:gutter="0"/>
       <w:cols w:space="720"/>
@@ -13042,7 +15728,7 @@
   <w:abstractNum w:abstractNumId="5" w15:restartNumberingAfterBreak="0">
     <w:nsid w:val="62180BD3"/>
     <w:multiLevelType w:val="multilevel"/>
-    <w:tmpl w:val="04090025"/>
+    <w:tmpl w:val="A00214B2"/>
     <w:lvl w:ilvl="0">
       <w:start w:val="1"/>
       <w:numFmt w:val="decimal"/>
@@ -13851,11 +16537,11 @@
     <w:basedOn w:val="Normal"/>
     <w:next w:val="Normal"/>
     <w:link w:val="Heading2Char"/>
+    <w:autoRedefine/>
     <w:uiPriority w:val="9"/>
-    <w:semiHidden/>
     <w:unhideWhenUsed/>
     <w:qFormat/>
-    <w:rsid w:val="001E3D34"/>
+    <w:rsid w:val="00956E40"/>
     <w:pPr>
       <w:keepNext/>
       <w:keepLines/>
@@ -13867,9 +16553,8 @@
       <w:outlineLvl w:val="1"/>
     </w:pPr>
     <w:rPr>
-      <w:rFonts w:asciiTheme="majorHAnsi" w:eastAsiaTheme="majorEastAsia" w:hAnsiTheme="majorHAnsi" w:cstheme="majorBidi"/>
-      <w:color w:val="2F5496" w:themeColor="accent1" w:themeShade="BF"/>
-      <w:sz w:val="26"/>
+      <w:rFonts w:eastAsiaTheme="majorEastAsia" w:cstheme="majorBidi"/>
+      <w:sz w:val="30"/>
       <w:szCs w:val="26"/>
     </w:rPr>
   </w:style>
@@ -13878,11 +16563,11 @@
     <w:basedOn w:val="Normal"/>
     <w:next w:val="Normal"/>
     <w:link w:val="Heading3Char"/>
+    <w:autoRedefine/>
     <w:uiPriority w:val="9"/>
-    <w:semiHidden/>
     <w:unhideWhenUsed/>
     <w:qFormat/>
-    <w:rsid w:val="001E3D34"/>
+    <w:rsid w:val="00956E40"/>
     <w:pPr>
       <w:keepNext/>
       <w:keepLines/>
@@ -13894,8 +16579,8 @@
       <w:outlineLvl w:val="2"/>
     </w:pPr>
     <w:rPr>
-      <w:rFonts w:asciiTheme="majorHAnsi" w:eastAsiaTheme="majorEastAsia" w:hAnsiTheme="majorHAnsi" w:cstheme="majorBidi"/>
-      <w:color w:val="1F3763" w:themeColor="accent1" w:themeShade="7F"/>
+      <w:rFonts w:eastAsiaTheme="majorEastAsia" w:cstheme="majorBidi"/>
+      <w:sz w:val="26"/>
       <w:szCs w:val="24"/>
     </w:rPr>
   </w:style>
@@ -14350,12 +17035,10 @@
     <w:basedOn w:val="DefaultParagraphFont"/>
     <w:link w:val="Heading2"/>
     <w:uiPriority w:val="9"/>
-    <w:semiHidden/>
-    <w:rsid w:val="001E3D34"/>
+    <w:rsid w:val="00956E40"/>
     <w:rPr>
-      <w:rFonts w:asciiTheme="majorHAnsi" w:eastAsiaTheme="majorEastAsia" w:hAnsiTheme="majorHAnsi" w:cstheme="majorBidi"/>
-      <w:color w:val="2F5496" w:themeColor="accent1" w:themeShade="BF"/>
-      <w:sz w:val="26"/>
+      <w:rFonts w:ascii="Times New Roman" w:eastAsiaTheme="majorEastAsia" w:hAnsi="Times New Roman" w:cstheme="majorBidi"/>
+      <w:sz w:val="30"/>
       <w:szCs w:val="26"/>
     </w:rPr>
   </w:style>
@@ -14364,12 +17047,10 @@
     <w:basedOn w:val="DefaultParagraphFont"/>
     <w:link w:val="Heading3"/>
     <w:uiPriority w:val="9"/>
-    <w:semiHidden/>
-    <w:rsid w:val="001E3D34"/>
+    <w:rsid w:val="00956E40"/>
     <w:rPr>
-      <w:rFonts w:asciiTheme="majorHAnsi" w:eastAsiaTheme="majorEastAsia" w:hAnsiTheme="majorHAnsi" w:cstheme="majorBidi"/>
-      <w:color w:val="1F3763" w:themeColor="accent1" w:themeShade="7F"/>
-      <w:sz w:val="24"/>
+      <w:rFonts w:ascii="Times New Roman" w:eastAsiaTheme="majorEastAsia" w:hAnsi="Times New Roman" w:cstheme="majorBidi"/>
+      <w:sz w:val="26"/>
       <w:szCs w:val="24"/>
     </w:rPr>
   </w:style>
@@ -14511,6 +17192,25 @@
     <w:rPr>
       <w:color w:val="605E5C"/>
       <w:shd w:val="clear" w:color="auto" w:fill="E1DFDD"/>
+    </w:rPr>
+  </w:style>
+  <w:style w:type="paragraph" w:styleId="Caption">
+    <w:name w:val="caption"/>
+    <w:basedOn w:val="Normal"/>
+    <w:next w:val="Normal"/>
+    <w:uiPriority w:val="35"/>
+    <w:unhideWhenUsed/>
+    <w:qFormat/>
+    <w:rsid w:val="00F42F77"/>
+    <w:pPr>
+      <w:spacing w:after="200" w:line="240" w:lineRule="auto"/>
+    </w:pPr>
+    <w:rPr>
+      <w:i/>
+      <w:iCs/>
+      <w:color w:val="44546A" w:themeColor="text2"/>
+      <w:sz w:val="18"/>
+      <w:szCs w:val="18"/>
     </w:rPr>
   </w:style>
 </w:styles>
@@ -14829,7 +17529,7 @@
 </file>
 
 <file path=customXml/itemProps1.xml><?xml version="1.0" encoding="utf-8"?>
-<ds:datastoreItem xmlns:ds="http://schemas.openxmlformats.org/officeDocument/2006/customXml" ds:itemID="{1958C707-B231-4FF3-B59A-69178C29E736}">
+<ds:datastoreItem xmlns:ds="http://schemas.openxmlformats.org/officeDocument/2006/customXml" ds:itemID="{FE168765-E1C9-4530-93B9-C471A7EBB2DF}">
   <ds:schemaRefs>
     <ds:schemaRef ds:uri="http://schemas.openxmlformats.org/officeDocument/2006/bibliography"/>
   </ds:schemaRefs>

</xml_diff>

<commit_message>
results, discussion, future work, abstracts
</commit_message>
<xml_diff>
--- a/Bachelor's thesis.docx
+++ b/Bachelor's thesis.docx
@@ -22292,8 +22292,6 @@
       <w:r>
         <w:t xml:space="preserve"> njihovog čuvanja na memorijsku karticu. Postoji opcija i baferovanja samih paketa, prije njihove obrade, ali to nije uzeto u obzir u implementaciji, jer bi baferovanje bafera paketa bilo izrazito memorijski skupocjeno, a korist je vjerovatno ograničena. </w:t>
       </w:r>
-      <w:bookmarkStart w:id="27" w:name="_GoBack"/>
-      <w:bookmarkEnd w:id="27"/>
     </w:p>
     <w:p>
       <w:r>
@@ -26449,7 +26447,7 @@
       <w:pPr>
         <w:pStyle w:val="Heading2"/>
       </w:pPr>
-      <w:bookmarkStart w:id="28" w:name="_Toc83589664"/>
+      <w:bookmarkStart w:id="27" w:name="_Toc83589664"/>
       <w:r>
         <w:lastRenderedPageBreak/>
         <w:t>Slanje koma</w:t>
@@ -26460,7 +26458,7 @@
       <w:r>
         <w:t>di RTS odašiljaču</w:t>
       </w:r>
-      <w:bookmarkEnd w:id="28"/>
+      <w:bookmarkEnd w:id="27"/>
     </w:p>
     <w:p/>
     <w:p>
@@ -26785,14 +26783,14 @@
           <w:lang w:val="sr-Latn-BA"/>
         </w:rPr>
       </w:pPr>
-      <w:bookmarkStart w:id="29" w:name="_Toc83589665"/>
+      <w:bookmarkStart w:id="28" w:name="_Toc83589665"/>
       <w:r>
         <w:rPr>
           <w:lang w:val="sr-Latn-BA"/>
         </w:rPr>
         <w:t>RTS odašiljač</w:t>
       </w:r>
-      <w:bookmarkEnd w:id="29"/>
+      <w:bookmarkEnd w:id="28"/>
     </w:p>
     <w:p>
       <w:pPr>
@@ -31645,17 +31643,571 @@
       <w:pPr>
         <w:pStyle w:val="Heading1"/>
       </w:pPr>
-      <w:bookmarkStart w:id="30" w:name="_Toc83589666"/>
+      <w:bookmarkStart w:id="29" w:name="_Toc83589666"/>
       <w:r>
         <w:t>Rezultati</w:t>
       </w:r>
       <w:r>
         <w:t xml:space="preserve"> i diskusija</w:t>
       </w:r>
-      <w:bookmarkEnd w:id="30"/>
+      <w:bookmarkEnd w:id="29"/>
     </w:p>
     <w:p/>
+    <w:p>
+      <w:pPr>
+        <w:pStyle w:val="Heading2"/>
+      </w:pPr>
+      <w:r>
+        <w:t>Praćenje mobilnih uređaja nezavisno od RTS odašiljača</w:t>
+      </w:r>
+    </w:p>
     <w:p/>
+    <w:p>
+      <w:pPr>
+        <w:ind w:firstLine="720"/>
+        <w:rPr>
+          <w:lang w:val="sr-Latn-BA"/>
+        </w:rPr>
+      </w:pPr>
+      <w:r>
+        <w:t xml:space="preserve">Sistem je stestiran tako </w:t>
+      </w:r>
+      <w:r>
+        <w:rPr>
+          <w:lang w:val="sr-Latn-BA"/>
+        </w:rPr>
+        <w:t>što su tri jedinice postavljene na tri lokacije koje su u kolinearnom odnosu. Te lokacije će u nastavku biti označene kao „centar“, „lijevo“ i „desno“. Lokacija „desno“ se nalazi relativno bliže lokaciji „centar“, nego što je to slučaj sa lokacijom „lijevo“. Zbog toga, „centar“ i „desno“, često imaju preklapanja u detekciji uređaja, jer često oba detektuju isti Probe Request paket. Ipak, moguće je razlučiti kojoj lokaciji je mobilni uređaj bliži na osnovu broja detektovanih Probe Request-ova.</w:t>
+      </w:r>
+    </w:p>
+    <w:p>
+      <w:pPr>
+        <w:rPr>
+          <w:lang w:val="sr-Latn-BA"/>
+        </w:rPr>
+      </w:pPr>
+      <w:r>
+        <w:rPr>
+          <w:lang w:val="sr-Latn-BA"/>
+        </w:rPr>
+        <w:t>Test je sproveden nošenjem mobilnih uređaja između lokacija u sledećem redoslijedu:</w:t>
+      </w:r>
+    </w:p>
+    <w:p>
+      <w:pPr>
+        <w:jc w:val="center"/>
+        <w:rPr>
+          <w:rFonts w:cs="Times New Roman"/>
+          <w:lang w:val="sr-Latn-BA"/>
+        </w:rPr>
+      </w:pPr>
+      <w:r>
+        <w:rPr>
+          <w:lang w:val="sr-Latn-BA"/>
+        </w:rPr>
+        <w:t xml:space="preserve">centar </w:t>
+      </w:r>
+      <w:r>
+        <w:rPr>
+          <w:rFonts w:cs="Times New Roman"/>
+          <w:lang w:val="sr-Latn-BA"/>
+        </w:rPr>
+        <w:t xml:space="preserve">→ desno </w:t>
+      </w:r>
+      <w:r>
+        <w:rPr>
+          <w:rFonts w:cs="Times New Roman"/>
+          <w:lang w:val="sr-Latn-BA"/>
+        </w:rPr>
+        <w:t>→</w:t>
+      </w:r>
+      <w:r>
+        <w:rPr>
+          <w:rFonts w:cs="Times New Roman"/>
+          <w:lang w:val="sr-Latn-BA"/>
+        </w:rPr>
+        <w:t xml:space="preserve"> centar </w:t>
+      </w:r>
+      <w:r>
+        <w:rPr>
+          <w:rFonts w:cs="Times New Roman"/>
+          <w:lang w:val="sr-Latn-BA"/>
+        </w:rPr>
+        <w:t>→</w:t>
+      </w:r>
+      <w:r>
+        <w:rPr>
+          <w:rFonts w:cs="Times New Roman"/>
+          <w:lang w:val="sr-Latn-BA"/>
+        </w:rPr>
+        <w:t xml:space="preserve">lijevo </w:t>
+      </w:r>
+      <w:r>
+        <w:rPr>
+          <w:rFonts w:cs="Times New Roman"/>
+          <w:lang w:val="sr-Latn-BA"/>
+        </w:rPr>
+        <w:t>→</w:t>
+      </w:r>
+      <w:r>
+        <w:rPr>
+          <w:rFonts w:cs="Times New Roman"/>
+          <w:lang w:val="sr-Latn-BA"/>
+        </w:rPr>
+        <w:t>centar.</w:t>
+      </w:r>
+    </w:p>
+    <w:p>
+      <w:pPr>
+        <w:rPr>
+          <w:lang w:val="sr-Latn-BA"/>
+        </w:rPr>
+      </w:pPr>
+      <w:r>
+        <w:rPr>
+          <w:noProof/>
+          <w:lang w:val="sr-Latn-BA"/>
+        </w:rPr>
+        <w:drawing>
+          <wp:inline distT="0" distB="0" distL="0" distR="0">
+            <wp:extent cx="5274310" cy="1629410"/>
+            <wp:effectExtent l="0" t="0" r="2540" b="8890"/>
+            <wp:docPr id="6" name="Picture 6"/>
+            <wp:cNvGraphicFramePr>
+              <a:graphicFrameLocks xmlns:a="http://schemas.openxmlformats.org/drawingml/2006/main" noChangeAspect="1"/>
+            </wp:cNvGraphicFramePr>
+            <a:graphic xmlns:a="http://schemas.openxmlformats.org/drawingml/2006/main">
+              <a:graphicData uri="http://schemas.openxmlformats.org/drawingml/2006/picture">
+                <pic:pic xmlns:pic="http://schemas.openxmlformats.org/drawingml/2006/picture">
+                  <pic:nvPicPr>
+                    <pic:cNvPr id="6" name="result.png"/>
+                    <pic:cNvPicPr/>
+                  </pic:nvPicPr>
+                  <pic:blipFill>
+                    <a:blip r:embed="rId20">
+                      <a:extLst>
+                        <a:ext uri="{28A0092B-C50C-407E-A947-70E740481C1C}">
+                          <a14:useLocalDpi xmlns:a14="http://schemas.microsoft.com/office/drawing/2010/main" val="0"/>
+                        </a:ext>
+                      </a:extLst>
+                    </a:blip>
+                    <a:stretch>
+                      <a:fillRect/>
+                    </a:stretch>
+                  </pic:blipFill>
+                  <pic:spPr>
+                    <a:xfrm>
+                      <a:off x="0" y="0"/>
+                      <a:ext cx="5274310" cy="1629410"/>
+                    </a:xfrm>
+                    <a:prstGeom prst="rect">
+                      <a:avLst/>
+                    </a:prstGeom>
+                  </pic:spPr>
+                </pic:pic>
+              </a:graphicData>
+            </a:graphic>
+          </wp:inline>
+        </w:drawing>
+      </w:r>
+    </w:p>
+    <w:p>
+      <w:pPr>
+        <w:rPr>
+          <w:lang w:val="sr-Latn-BA"/>
+        </w:rPr>
+      </w:pPr>
+      <w:r>
+        <w:rPr>
+          <w:lang w:val="sr-Latn-BA"/>
+        </w:rPr>
+        <w:t>Na x osi sa slike je prikazan protok vremena u milisekundama u toku sprovođenja testa, dok su na y osi prikazane lokacije jedinica sistema. Svaka oznaka na grafiku predstavlja informaciju da je u datom trenutku na datoj lokaciji detektovano prisustvo praćenog mobilnog uređaja. Jedna oznaka na grafiku predstavlja jedan ili više Probe Request paketa. To se može vidjeti na sledećem grafiku gdje se u većem nivou detalja prikazuje detekcija uređaja na lokaciji „lijevo“ sa prethodnog grafika.</w:t>
+      </w:r>
+    </w:p>
+    <w:p>
+      <w:pPr>
+        <w:rPr>
+          <w:lang w:val="sr-Latn-BA"/>
+        </w:rPr>
+      </w:pPr>
+      <w:r>
+        <w:rPr>
+          <w:noProof/>
+          <w:lang w:val="sr-Latn-BA"/>
+        </w:rPr>
+        <w:drawing>
+          <wp:inline distT="0" distB="0" distL="0" distR="0">
+            <wp:extent cx="5274310" cy="1549400"/>
+            <wp:effectExtent l="0" t="0" r="2540" b="0"/>
+            <wp:docPr id="11" name="Picture 11"/>
+            <wp:cNvGraphicFramePr>
+              <a:graphicFrameLocks xmlns:a="http://schemas.openxmlformats.org/drawingml/2006/main" noChangeAspect="1"/>
+            </wp:cNvGraphicFramePr>
+            <a:graphic xmlns:a="http://schemas.openxmlformats.org/drawingml/2006/main">
+              <a:graphicData uri="http://schemas.openxmlformats.org/drawingml/2006/picture">
+                <pic:pic xmlns:pic="http://schemas.openxmlformats.org/drawingml/2006/picture">
+                  <pic:nvPicPr>
+                    <pic:cNvPr id="11" name="resultsmagnifleft.png"/>
+                    <pic:cNvPicPr/>
+                  </pic:nvPicPr>
+                  <pic:blipFill>
+                    <a:blip r:embed="rId21">
+                      <a:extLst>
+                        <a:ext uri="{28A0092B-C50C-407E-A947-70E740481C1C}">
+                          <a14:useLocalDpi xmlns:a14="http://schemas.microsoft.com/office/drawing/2010/main" val="0"/>
+                        </a:ext>
+                      </a:extLst>
+                    </a:blip>
+                    <a:stretch>
+                      <a:fillRect/>
+                    </a:stretch>
+                  </pic:blipFill>
+                  <pic:spPr>
+                    <a:xfrm>
+                      <a:off x="0" y="0"/>
+                      <a:ext cx="5274310" cy="1549400"/>
+                    </a:xfrm>
+                    <a:prstGeom prst="rect">
+                      <a:avLst/>
+                    </a:prstGeom>
+                  </pic:spPr>
+                </pic:pic>
+              </a:graphicData>
+            </a:graphic>
+          </wp:inline>
+        </w:drawing>
+      </w:r>
+    </w:p>
+    <w:p>
+      <w:pPr>
+        <w:rPr>
+          <w:lang w:val="sr-Latn-BA"/>
+        </w:rPr>
+      </w:pPr>
+      <w:r>
+        <w:rPr>
+          <w:lang w:val="sr-Latn-BA"/>
+        </w:rPr>
+        <w:t xml:space="preserve">Već je pomenuto da zbog blizine </w:t>
+      </w:r>
+      <w:r>
+        <w:rPr>
+          <w:lang w:val="sr-Latn-BA"/>
+        </w:rPr>
+        <w:t xml:space="preserve">lokacija „centar“ i „desno“ se mobilni uređaj detektuje na obje lokacije, međutim, lako je uočljivo kojoj lokaciji je uređaj bliži jednostavnim prebrojavanjem broj registrovanih Probe Request-ova. Ako posmatramo početni </w:t>
+      </w:r>
+      <w:r>
+        <w:rPr>
+          <w:lang w:val="sr-Latn-BA"/>
+        </w:rPr>
+        <w:lastRenderedPageBreak/>
+        <w:t>trenutak testa kada se nalazimo u lokaciji „centar“, vidimo da je jedinica „centar“ detektovala više paketa od jedinice „desno“. To je prikazano na narednom grafiku.</w:t>
+      </w:r>
+    </w:p>
+    <w:p>
+      <w:pPr>
+        <w:rPr>
+          <w:lang w:val="sr-Latn-BA"/>
+        </w:rPr>
+      </w:pPr>
+      <w:r>
+        <w:rPr>
+          <w:lang w:val="sr-Latn-BA"/>
+        </w:rPr>
+        <w:drawing>
+          <wp:inline distT="0" distB="0" distL="0" distR="0" wp14:anchorId="3CBA9417" wp14:editId="3D524AB7">
+            <wp:extent cx="5274310" cy="1597660"/>
+            <wp:effectExtent l="0" t="0" r="2540" b="2540"/>
+            <wp:docPr id="15" name="Picture 15"/>
+            <wp:cNvGraphicFramePr>
+              <a:graphicFrameLocks xmlns:a="http://schemas.openxmlformats.org/drawingml/2006/main" noChangeAspect="1"/>
+            </wp:cNvGraphicFramePr>
+            <a:graphic xmlns:a="http://schemas.openxmlformats.org/drawingml/2006/main">
+              <a:graphicData uri="http://schemas.openxmlformats.org/drawingml/2006/picture">
+                <pic:pic xmlns:pic="http://schemas.openxmlformats.org/drawingml/2006/picture">
+                  <pic:nvPicPr>
+                    <pic:cNvPr id="1" name=""/>
+                    <pic:cNvPicPr/>
+                  </pic:nvPicPr>
+                  <pic:blipFill>
+                    <a:blip r:embed="rId22"/>
+                    <a:stretch>
+                      <a:fillRect/>
+                    </a:stretch>
+                  </pic:blipFill>
+                  <pic:spPr>
+                    <a:xfrm>
+                      <a:off x="0" y="0"/>
+                      <a:ext cx="5274310" cy="1597660"/>
+                    </a:xfrm>
+                    <a:prstGeom prst="rect">
+                      <a:avLst/>
+                    </a:prstGeom>
+                  </pic:spPr>
+                </pic:pic>
+              </a:graphicData>
+            </a:graphic>
+          </wp:inline>
+        </w:drawing>
+      </w:r>
+    </w:p>
+    <w:p>
+      <w:pPr>
+        <w:rPr>
+          <w:lang w:val="sr-Latn-BA"/>
+        </w:rPr>
+      </w:pPr>
+      <w:r>
+        <w:rPr>
+          <w:lang w:val="sr-Latn-BA"/>
+        </w:rPr>
+        <w:t>Navedeni rezultati nam ukazuju da je praćenje kretanja mobilnih uređaja veoma izvodljivo sa predloženim sistemom.</w:t>
+      </w:r>
+    </w:p>
+    <w:p>
+      <w:pPr>
+        <w:rPr>
+          <w:lang w:val="sr-Latn-BA"/>
+        </w:rPr>
+      </w:pPr>
+    </w:p>
+    <w:p>
+      <w:pPr>
+        <w:pStyle w:val="Heading2"/>
+        <w:rPr>
+          <w:lang w:val="sr-Latn-BA"/>
+        </w:rPr>
+      </w:pPr>
+      <w:r>
+        <w:rPr>
+          <w:lang w:val="sr-Latn-BA"/>
+        </w:rPr>
+        <w:t>RTS odašiljač</w:t>
+      </w:r>
+    </w:p>
+    <w:p>
+      <w:pPr>
+        <w:rPr>
+          <w:lang w:val="sr-Latn-BA"/>
+        </w:rPr>
+      </w:pPr>
+    </w:p>
+    <w:p>
+      <w:pPr>
+        <w:ind w:firstLine="576"/>
+        <w:rPr>
+          <w:lang w:val="sr-Latn-BA"/>
+        </w:rPr>
+      </w:pPr>
+      <w:r>
+        <w:rPr>
+          <w:lang w:val="sr-Latn-BA"/>
+        </w:rPr>
+        <w:t>Testiranje je sprovedeno više puta sa različitim konfiguracijama RTS odašiljača, da bi se utvrdilo njegovo dejstvo na broj registrovanih Probe Request paketa.</w:t>
+      </w:r>
+      <w:r>
+        <w:rPr>
+          <w:lang w:val="sr-Latn-BA"/>
+        </w:rPr>
+        <w:t xml:space="preserve"> </w:t>
+      </w:r>
+      <w:r>
+        <w:rPr>
+          <w:lang w:val="sr-Latn-BA"/>
+        </w:rPr>
+        <w:t>Postojale su tri konfiguracije</w:t>
+      </w:r>
+      <w:r>
+        <w:rPr>
+          <w:lang w:val="sr-Latn-BA"/>
+        </w:rPr>
+        <w:t xml:space="preserve"> različite konfiguracije.</w:t>
+      </w:r>
+    </w:p>
+    <w:p>
+      <w:pPr>
+        <w:rPr>
+          <w:lang w:val="sr-Latn-BA"/>
+        </w:rPr>
+      </w:pPr>
+      <w:r>
+        <w:rPr>
+          <w:lang w:val="sr-Latn-BA"/>
+        </w:rPr>
+        <w:t>U prvoj konfiguraciji RTS odašiljač je bio isključen, to nam omogućava praćenje uređaja potpono pasivnom metodom i predstavlja referentno mjerenje za testiranje uticaja RTS odašiljača.</w:t>
+      </w:r>
+    </w:p>
+    <w:p>
+      <w:pPr>
+        <w:rPr>
+          <w:lang w:val="sr-Latn-BA"/>
+        </w:rPr>
+      </w:pPr>
+      <w:r>
+        <w:rPr>
+          <w:lang w:val="sr-Latn-BA"/>
+        </w:rPr>
+        <w:t>Druga konfiguracija definiše aktivno slanje RTS paketa ka ciljanim uređajima, ali se na mjestu projekla paketa nazali uređajima nepoznata MAC adresa.</w:t>
+      </w:r>
+    </w:p>
+    <w:p>
+      <w:pPr>
+        <w:rPr>
+          <w:lang w:val="sr-Latn-BA"/>
+        </w:rPr>
+      </w:pPr>
+      <w:r>
+        <w:rPr>
+          <w:lang w:val="sr-Latn-BA"/>
+        </w:rPr>
+        <w:t>Treća konfiguracija definiše ponovo aktivno slanje RTS paketa, ali se na mjestu porijekla paketa stavlja MAC adresa mreže koja je ciljanom uređaju poznata – povezan je na nju.</w:t>
+      </w:r>
+    </w:p>
+    <w:p>
+      <w:pPr>
+        <w:rPr>
+          <w:lang w:val="sr-Latn-BA"/>
+        </w:rPr>
+      </w:pPr>
+      <w:r>
+        <w:rPr>
+          <w:lang w:val="sr-Latn-BA"/>
+        </w:rPr>
+        <w:t xml:space="preserve">Rezultati ne pokazuju promjene u broju poslatih Probe Request-ova </w:t>
+      </w:r>
+      <w:r>
+        <w:rPr>
+          <w:lang w:val="sr-Latn-BA"/>
+        </w:rPr>
+        <w:t>koje bi mogle dovesti do jednoznačnog zaključka</w:t>
+      </w:r>
+      <w:r>
+        <w:rPr>
+          <w:lang w:val="sr-Latn-BA"/>
+        </w:rPr>
+        <w:t>. Vidan je manji pad u broju Probe Request-ova u trećoj konfiguraciji, što, u slučaju da to nije samo greška u mjerenju, bi se moglo objasniti time da su ovi paketi direktno ometanje mreže na koju je ciljani uređaj povezan, i komunikacije između mreže i ciljanog uređaja</w:t>
+      </w:r>
+      <w:r>
+        <w:rPr>
+          <w:lang w:val="sr-Latn-BA"/>
+        </w:rPr>
+        <w:t>. Moguće je da mobilni uređaj nije poštovao Duration polje u RTS paketu (koje ima vrijednost 0), pa da je ipak čekao na prijem paketa što je oduzelo vrijeme u toku kojeg bi inače bio poslat Probe Request paket.</w:t>
+      </w:r>
+    </w:p>
+    <w:p>
+      <w:pPr>
+        <w:rPr>
+          <w:lang w:val="sr-Latn-BA"/>
+        </w:rPr>
+      </w:pPr>
+      <w:r>
+        <w:rPr>
+          <w:lang w:val="sr-Latn-BA"/>
+        </w:rPr>
+        <w:t xml:space="preserve">Bitno je napomenuti da </w:t>
+      </w:r>
+      <w:r>
+        <w:rPr>
+          <w:lang w:val="sr-Latn-BA"/>
+        </w:rPr>
+        <w:t>su za precizno testiranje uticaja RTS odašiljača potrebni posebni uslovi – izolovano okruženje od smetnji i veoma precizno praćenje mrežnog saobraćaja. Te uslove nije bilo moguće obezbijediti u ovom testiranju.</w:t>
+      </w:r>
+    </w:p>
+    <w:p>
+      <w:pPr>
+        <w:rPr>
+          <w:lang w:val="sr-Latn-BA"/>
+        </w:rPr>
+      </w:pPr>
+    </w:p>
+    <w:p>
+      <w:pPr>
+        <w:pStyle w:val="Heading2"/>
+        <w:rPr>
+          <w:lang w:val="sr-Latn-BA"/>
+        </w:rPr>
+      </w:pPr>
+      <w:r>
+        <w:rPr>
+          <w:lang w:val="sr-Latn-BA"/>
+        </w:rPr>
+        <w:lastRenderedPageBreak/>
+        <w:t>MAC randomizacija</w:t>
+      </w:r>
+    </w:p>
+    <w:p>
+      <w:pPr>
+        <w:rPr>
+          <w:lang w:val="sr-Latn-BA"/>
+        </w:rPr>
+      </w:pPr>
+    </w:p>
+    <w:p>
+      <w:pPr>
+        <w:rPr>
+          <w:lang w:val="sr-Latn-BA"/>
+        </w:rPr>
+      </w:pPr>
+      <w:r>
+        <w:rPr>
+          <w:lang w:val="sr-Latn-BA"/>
+        </w:rPr>
+        <w:tab/>
+        <w:t xml:space="preserve">MAC </w:t>
+      </w:r>
+      <w:r>
+        <w:rPr>
+          <w:lang w:val="sr-Latn-BA"/>
+        </w:rPr>
+        <w:t>r</w:t>
+      </w:r>
+      <w:r>
+        <w:rPr>
+          <w:lang w:val="sr-Latn-BA"/>
+        </w:rPr>
+        <w:t xml:space="preserve">andomizacija je još uvijek nestandardizovani metod </w:t>
+      </w:r>
+      <w:r>
+        <w:rPr>
+          <w:lang w:val="sr-Latn-BA"/>
+        </w:rPr>
+        <w:t xml:space="preserve">kojim mnogi proizvođači mobilnih uređaja pokušavaju da onemuguće praćenje. MAC randomizacija mijenja u paketima MAC adresu porijekla paketa, te tako ne postoji jedinstveni identifikator uređaja. Ta tehnika veoma dobro radi kada mobilni uređjaj nije asociran sa WiFi mrežom, međutim, rezultati u našim testovima su pokazali da kada je mobilni uređaj povezan na neku WiFi mrežu, tada se randomizovana MAC adresa zadržava dok god je uređaj povezan na mrežu. Zbog takvog ponašanja, ovaj sistem je u mogućnosti da prati uređaje i u takvoj situaciji </w:t>
+      </w:r>
+    </w:p>
+    <w:p>
+      <w:pPr>
+        <w:rPr>
+          <w:lang w:val="sr-Latn-BA"/>
+        </w:rPr>
+      </w:pPr>
+      <w:r>
+        <w:rPr>
+          <w:lang w:val="sr-Latn-BA"/>
+        </w:rPr>
+        <w:t>U takvoj implementaciji MAC randomizacije, ovaj sistem nije efektivan za praćenje uređaja u okruženju kada oni nisu povezani na bilo koju WiFi mrežu. Ovaj sistem ipak u svojim izdvojenim podacima pruža dovoljno informacija tako da bi praćenje ipak bilo moguće ostvariti. O tome će biti riječi u poglavllju 6 – Budući rad.</w:t>
+      </w:r>
+    </w:p>
+    <w:p>
+      <w:pPr>
+        <w:rPr>
+          <w:lang w:val="sr-Latn-BA"/>
+        </w:rPr>
+      </w:pPr>
+      <w:r>
+        <w:rPr>
+          <w:lang w:val="sr-Latn-BA"/>
+        </w:rPr>
+        <w:t xml:space="preserve">Standardizacija MAC randomizacije je u toku, trenutno se nalazi u Internet-Draft fazi </w:t>
+      </w:r>
+      <w:r>
+        <w:t>[20]</w:t>
+      </w:r>
+      <w:r>
+        <w:rPr>
+          <w:lang w:val="sr-Latn-BA"/>
+        </w:rPr>
+        <w:t xml:space="preserve">. </w:t>
+      </w:r>
+    </w:p>
     <w:p/>
     <w:p>
       <w:pPr>
@@ -31674,14 +32226,103 @@
       <w:pPr>
         <w:pStyle w:val="Heading1"/>
       </w:pPr>
-      <w:bookmarkStart w:id="31" w:name="_Toc83589667"/>
+      <w:bookmarkStart w:id="30" w:name="_Toc83589667"/>
       <w:r>
         <w:t>Budući rad</w:t>
       </w:r>
+      <w:bookmarkEnd w:id="30"/>
+    </w:p>
+    <w:p/>
+    <w:p>
+      <w:pPr>
+        <w:ind w:firstLine="432"/>
+      </w:pPr>
+      <w:r>
+        <w:t>Kao što je u poglavlju 5.3 već implicirano, postoje metodi za prevazilaženje MAC randomizacije. U toku implementacije ovog sistema to je uzeto u obzir i u okviru probe_request structure koje je predstavljena u poglavlju 4.7 su dodavani svi podaci koji</w:t>
+      </w:r>
+      <w:r>
+        <w:t xml:space="preserve"> dati informacije koji bi mogli pomoći u identifikaciji, nevezano za samu MAC adresu porijekla paketa.</w:t>
+      </w:r>
+    </w:p>
+    <w:p>
+      <w:r>
+        <w:t xml:space="preserve">Sa MAC randomizaciom, problem identifikacije uređaja se svodi na klasterovanje više MAC adresa koje određeni uređaj koristi u jednu grupu koja će predstavljati taj uređaj. </w:t>
+      </w:r>
+    </w:p>
+    <w:p>
+      <w:r>
+        <w:t>Jedan način bi bio unapređivanje metoda predloženog u radu [], gdje bi se RSS (</w:t>
+      </w:r>
+      <w:r>
+        <w:t>Received Signal Strength</w:t>
+      </w:r>
+      <w:r>
+        <w:t xml:space="preserve">) informacija mogla koristiti za grupisanje. RSS informacija se nalazi u okviru RxControl podstrukture unutar probe_request structure. </w:t>
+      </w:r>
+    </w:p>
+    <w:p>
+      <w:pPr>
+        <w:rPr>
+          <w:lang w:val="sr-Latn-BA"/>
+        </w:rPr>
+      </w:pPr>
+      <w:r>
+        <w:t>Drugi na</w:t>
+      </w:r>
+      <w:r>
+        <w:rPr>
+          <w:lang w:val="sr-Latn-BA"/>
+        </w:rPr>
+        <w:t>č</w:t>
+      </w:r>
+      <w:r>
+        <w:t>in bi bio implementacija metoda izloženog u radu [], gdje se koristi ta</w:t>
+      </w:r>
+      <w:r>
+        <w:rPr>
+          <w:lang w:val="sr-Latn-BA"/>
+        </w:rPr>
+        <w:t>čno vrijeme prijema Probe Request paketa za klasterovanje istih u grupe pomoću metoda baziranog na KNN (</w:t>
+      </w:r>
+      <w:r>
+        <w:rPr>
+          <w:lang w:val="sr-Latn-BA"/>
+        </w:rPr>
+        <w:t>k-</w:t>
+      </w:r>
+      <w:r>
+        <w:rPr>
+          <w:lang w:val="sr-Latn-BA"/>
+        </w:rPr>
+        <w:t>N</w:t>
+      </w:r>
+      <w:r>
+        <w:rPr>
+          <w:lang w:val="sr-Latn-BA"/>
+        </w:rPr>
+        <w:t xml:space="preserve">earest </w:t>
+      </w:r>
+      <w:r>
+        <w:rPr>
+          <w:lang w:val="sr-Latn-BA"/>
+        </w:rPr>
+        <w:t>N</w:t>
+      </w:r>
+      <w:r>
+        <w:rPr>
+          <w:lang w:val="sr-Latn-BA"/>
+        </w:rPr>
+        <w:t>eighbors</w:t>
+      </w:r>
+      <w:r>
+        <w:rPr>
+          <w:lang w:val="sr-Latn-BA"/>
+        </w:rPr>
+        <w:t>) algoritmu. U ovom radu je značajna pažnja posvećena preciznom praćenju vremena, pa bi implementacija metoda prikazana u tom radu trebala dati i u ovom slučaju veoma dobre rezultate.</w:t>
+      </w:r>
+      <w:bookmarkStart w:id="31" w:name="_GoBack"/>
       <w:bookmarkEnd w:id="31"/>
     </w:p>
-    <w:p/>
-    <w:p/>
     <w:p/>
     <w:p>
       <w:pPr>
@@ -31740,7 +32381,7 @@
       <w:r>
         <w:t xml:space="preserve">Wi-Fi Alliance - </w:t>
       </w:r>
-      <w:hyperlink r:id="rId20" w:history="1">
+      <w:hyperlink r:id="rId23" w:history="1">
         <w:r>
           <w:rPr>
             <w:rStyle w:val="Hyperlink"/>
@@ -31762,7 +32403,7 @@
       <w:r>
         <w:t xml:space="preserve"> - </w:t>
       </w:r>
-      <w:hyperlink r:id="rId21" w:history="1">
+      <w:hyperlink r:id="rId24" w:history="1">
         <w:r>
           <w:rPr>
             <w:rStyle w:val="Hyperlink"/>
@@ -31793,7 +32434,7 @@
       <w:r>
         <w:t xml:space="preserve"> - </w:t>
       </w:r>
-      <w:hyperlink r:id="rId22" w:history="1">
+      <w:hyperlink r:id="rId25" w:history="1">
         <w:r>
           <w:rPr>
             <w:rStyle w:val="Hyperlink"/>
@@ -31815,7 +32456,7 @@
       <w:r>
         <w:t xml:space="preserve">0, “WDS” Clarifications - </w:t>
       </w:r>
-      <w:hyperlink r:id="rId23" w:history="1">
+      <w:hyperlink r:id="rId26" w:history="1">
         <w:r>
           <w:rPr>
             <w:rStyle w:val="Hyperlink"/>
@@ -31831,7 +32472,7 @@
       <w:r>
         <w:t xml:space="preserve">Espressif Systems - </w:t>
       </w:r>
-      <w:hyperlink r:id="rId24" w:history="1">
+      <w:hyperlink r:id="rId27" w:history="1">
         <w:r>
           <w:rPr>
             <w:rStyle w:val="Hyperlink"/>
@@ -31847,7 +32488,7 @@
       <w:r>
         <w:t xml:space="preserve">NodeMCU - </w:t>
       </w:r>
-      <w:hyperlink r:id="rId25" w:history="1">
+      <w:hyperlink r:id="rId28" w:history="1">
         <w:r>
           <w:rPr>
             <w:rStyle w:val="Hyperlink"/>
@@ -31863,7 +32504,7 @@
       <w:r>
         <w:t xml:space="preserve">DS3231S(N) Data Sheet - </w:t>
       </w:r>
-      <w:hyperlink r:id="rId26" w:history="1">
+      <w:hyperlink r:id="rId29" w:history="1">
         <w:r>
           <w:rPr>
             <w:rStyle w:val="Hyperlink"/>
@@ -31879,7 +32520,7 @@
       <w:r>
         <w:t xml:space="preserve">DS3231M Data Sheet - </w:t>
       </w:r>
-      <w:hyperlink r:id="rId27" w:history="1">
+      <w:hyperlink r:id="rId30" w:history="1">
         <w:r>
           <w:rPr>
             <w:rStyle w:val="Hyperlink"/>
@@ -31895,7 +32536,7 @@
       <w:r>
         <w:t xml:space="preserve">ESP8266 NON-OS SDK - </w:t>
       </w:r>
-      <w:hyperlink r:id="rId28" w:history="1">
+      <w:hyperlink r:id="rId31" w:history="1">
         <w:r>
           <w:rPr>
             <w:rStyle w:val="Hyperlink"/>
@@ -31920,7 +32561,7 @@
         </w:rPr>
         <w:t xml:space="preserve"> - </w:t>
       </w:r>
-      <w:hyperlink r:id="rId29" w:history="1">
+      <w:hyperlink r:id="rId32" w:history="1">
         <w:r>
           <w:rPr>
             <w:rStyle w:val="Hyperlink"/>
@@ -31946,7 +32587,7 @@
       <w:r>
         <w:t xml:space="preserve"> </w:t>
       </w:r>
-      <w:hyperlink r:id="rId30" w:history="1">
+      <w:hyperlink r:id="rId33" w:history="1">
         <w:r>
           <w:rPr>
             <w:rStyle w:val="Hyperlink"/>
@@ -31980,7 +32621,7 @@
         </w:rPr>
         <w:t xml:space="preserve">API Reference - </w:t>
       </w:r>
-      <w:hyperlink r:id="rId31" w:history="1">
+      <w:hyperlink r:id="rId34" w:history="1">
         <w:r>
           <w:rPr>
             <w:rStyle w:val="Hyperlink"/>
@@ -32009,7 +32650,7 @@
         </w:rPr>
         <w:t xml:space="preserve"> - </w:t>
       </w:r>
-      <w:hyperlink r:id="rId32" w:history="1">
+      <w:hyperlink r:id="rId35" w:history="1">
         <w:r>
           <w:rPr>
             <w:rStyle w:val="Hyperlink"/>
@@ -32032,7 +32673,7 @@
         </w:rPr>
         <w:t xml:space="preserve">ESP-OPEN-SDK - </w:t>
       </w:r>
-      <w:hyperlink r:id="rId33" w:history="1">
+      <w:hyperlink r:id="rId36" w:history="1">
         <w:r>
           <w:rPr>
             <w:rStyle w:val="Hyperlink"/>
@@ -32058,7 +32699,7 @@
         </w:rPr>
         <w:t xml:space="preserve">ESP8266 Pinout Reference - </w:t>
       </w:r>
-      <w:hyperlink r:id="rId34" w:history="1">
+      <w:hyperlink r:id="rId37" w:history="1">
         <w:r>
           <w:rPr>
             <w:rStyle w:val="Hyperlink"/>
@@ -32093,7 +32734,7 @@
         </w:rPr>
         <w:t xml:space="preserve"> </w:t>
       </w:r>
-      <w:hyperlink r:id="rId35" w:history="1">
+      <w:hyperlink r:id="rId38" w:history="1">
         <w:r>
           <w:rPr>
             <w:rStyle w:val="Hyperlink"/>
@@ -32122,7 +32763,7 @@
         </w:rPr>
         <w:t xml:space="preserve">Modifikovana verzija SdFat 1.4.1 biblioteke - </w:t>
       </w:r>
-      <w:hyperlink r:id="rId36" w:history="1">
+      <w:hyperlink r:id="rId39" w:history="1">
         <w:r>
           <w:rPr>
             <w:rStyle w:val="Hyperlink"/>
@@ -32169,7 +32810,7 @@
         </w:rPr>
         <w:t xml:space="preserve"> - </w:t>
       </w:r>
-      <w:hyperlink r:id="rId37" w:history="1">
+      <w:hyperlink r:id="rId40" w:history="1">
         <w:r>
           <w:rPr>
             <w:rStyle w:val="Hyperlink"/>
@@ -32234,13 +32875,62 @@
         </w:rPr>
         <w:t xml:space="preserve"> - </w:t>
       </w:r>
-      <w:hyperlink r:id="rId38" w:history="1">
+      <w:hyperlink r:id="rId41" w:history="1">
         <w:r>
           <w:rPr>
             <w:rStyle w:val="Hyperlink"/>
             <w:lang w:val="sr-Latn-BA"/>
           </w:rPr>
           <w:t>https://github.com/PaulStoffregen/Time</w:t>
+        </w:r>
+      </w:hyperlink>
+    </w:p>
+    <w:p>
+      <w:pPr>
+        <w:pStyle w:val="ListParagraph"/>
+        <w:rPr>
+          <w:rStyle w:val="Hyperlink"/>
+          <w:color w:val="auto"/>
+          <w:u w:val="none"/>
+        </w:rPr>
+      </w:pPr>
+      <w:r>
+        <w:t>MAC address randomization</w:t>
+      </w:r>
+      <w:r>
+        <w:t xml:space="preserve">, </w:t>
+      </w:r>
+      <w:r>
+        <w:t>draft-zuniga-mac-address-randomization-01</w:t>
+      </w:r>
+      <w:r>
+        <w:t xml:space="preserve">, </w:t>
+      </w:r>
+      <w:r>
+        <w:rPr>
+          <w:rStyle w:val="Hyperlink"/>
+          <w:color w:val="auto"/>
+          <w:u w:val="none"/>
+          <w:lang w:val="sr-Latn-BA"/>
+        </w:rPr>
+        <w:t xml:space="preserve">IETF Internet Draft </w:t>
+      </w:r>
+      <w:r>
+        <w:rPr>
+          <w:rStyle w:val="Hyperlink"/>
+          <w:color w:val="auto"/>
+          <w:u w:val="none"/>
+          <w:lang w:val="sr-Latn-BA"/>
+        </w:rPr>
+        <w:t xml:space="preserve">- </w:t>
+      </w:r>
+      <w:hyperlink r:id="rId42" w:history="1">
+        <w:r>
+          <w:rPr>
+            <w:rStyle w:val="Hyperlink"/>
+            <w:lang w:val="sr-Latn-BA"/>
+          </w:rPr>
+          <w:t>https://datatracker.ietf.org/doc/html/draft-zuniga-mac-address-randomization-01</w:t>
         </w:r>
       </w:hyperlink>
     </w:p>
@@ -34726,12 +35416,51 @@
               <w:rPr>
                 <w:rFonts w:ascii="Arial Narrow" w:hAnsi="Arial Narrow"/>
                 <w:iCs/>
-                <w:color w:val="FF0000"/>
                 <w:sz w:val="20"/>
                 <w:szCs w:val="20"/>
                 <w:lang w:val="sr-Latn-CS"/>
               </w:rPr>
-              <w:t>OVDE IDE APSRAKT U NEKOLIKO REDOVA</w:t>
+              <w:t xml:space="preserve">U ovom radu je predstavljeno rješenje za prostorno praćenje </w:t>
+            </w:r>
+            <w:r>
+              <w:rPr>
+                <w:rFonts w:ascii="Arial Narrow" w:hAnsi="Arial Narrow"/>
+                <w:iCs/>
+                <w:sz w:val="20"/>
+                <w:szCs w:val="20"/>
+                <w:lang w:val="sr-Latn-CS"/>
+              </w:rPr>
+              <w:t xml:space="preserve">kretanja </w:t>
+            </w:r>
+            <w:r>
+              <w:rPr>
+                <w:rFonts w:ascii="Arial Narrow" w:hAnsi="Arial Narrow"/>
+                <w:iCs/>
+                <w:sz w:val="20"/>
+                <w:szCs w:val="20"/>
+                <w:lang w:val="sr-Latn-CS"/>
+              </w:rPr>
+              <w:t>mobilnih uređaja. Sistem podrazumijeva skup ESP8266 uređaja raspoređenih po prostoru u kome želimo da pratimo mobilne uređaje. ESP8266 čvorovi slušaju mrežni saobraćaj iz svoje okoline i detektuju Probe Request pakete</w:t>
+            </w:r>
+            <w:r>
+              <w:rPr>
+                <w:rFonts w:ascii="Arial Narrow" w:hAnsi="Arial Narrow"/>
+                <w:iCs/>
+                <w:sz w:val="20"/>
+                <w:szCs w:val="20"/>
+                <w:lang w:val="sr-Latn-CS"/>
+              </w:rPr>
+              <w:t xml:space="preserve"> koji otkrivaju prisustvo pojedinačnih uređaja</w:t>
+            </w:r>
+            <w:r>
+              <w:rPr>
+                <w:rFonts w:ascii="Arial Narrow" w:hAnsi="Arial Narrow"/>
+                <w:iCs/>
+                <w:sz w:val="20"/>
+                <w:szCs w:val="20"/>
+                <w:lang w:val="sr-Latn-CS"/>
+              </w:rPr>
+              <w:t>. Rješenje pokazuje odlične rezultate za mobilne uređaje koji ne koriste MAC randomizaciju, kao i za uređaje koji su povezani na određenu WiFi mrežu jer se u tim okolnostima MAC randomizacija nalazi u statičnoj fazi.</w:t>
             </w:r>
           </w:p>
         </w:tc>
@@ -37725,6 +38454,9 @@
           </w:tcPr>
           <w:p>
             <w:pPr>
+              <w:tabs>
+                <w:tab w:val="center" w:pos="3256"/>
+              </w:tabs>
               <w:spacing w:before="40" w:after="40" w:line="240" w:lineRule="auto"/>
               <w:rPr>
                 <w:rFonts w:ascii="Arial Narrow" w:hAnsi="Arial Narrow"/>
@@ -37738,12 +38470,231 @@
               <w:rPr>
                 <w:rFonts w:ascii="Arial Narrow" w:hAnsi="Arial Narrow"/>
                 <w:iCs/>
-                <w:color w:val="FF0000"/>
                 <w:sz w:val="20"/>
                 <w:szCs w:val="20"/>
                 <w:lang w:val="sr-Latn-CS"/>
               </w:rPr>
-              <w:t>ABSTRACT HERE</w:t>
+              <w:t xml:space="preserve">In this paper a solution for </w:t>
+            </w:r>
+            <w:r>
+              <w:rPr>
+                <w:rFonts w:ascii="Arial Narrow" w:hAnsi="Arial Narrow"/>
+                <w:iCs/>
+                <w:sz w:val="20"/>
+                <w:szCs w:val="20"/>
+                <w:lang w:val="sr-Latn-CS"/>
+              </w:rPr>
+              <w:t>spatial movement</w:t>
+            </w:r>
+            <w:r>
+              <w:rPr>
+                <w:rFonts w:ascii="Arial Narrow" w:hAnsi="Arial Narrow"/>
+                <w:iCs/>
+                <w:sz w:val="20"/>
+                <w:szCs w:val="20"/>
+                <w:lang w:val="sr-Latn-CS"/>
+              </w:rPr>
+              <w:t xml:space="preserve"> tracking of mo</w:t>
+            </w:r>
+            <w:r>
+              <w:rPr>
+                <w:rFonts w:ascii="Arial Narrow" w:hAnsi="Arial Narrow"/>
+                <w:iCs/>
+                <w:sz w:val="20"/>
+                <w:szCs w:val="20"/>
+                <w:lang w:val="sr-Latn-CS"/>
+              </w:rPr>
+              <w:t xml:space="preserve">bile devices is </w:t>
+            </w:r>
+            <w:r>
+              <w:rPr>
+                <w:rFonts w:ascii="Arial Narrow" w:hAnsi="Arial Narrow"/>
+                <w:iCs/>
+                <w:sz w:val="20"/>
+                <w:szCs w:val="20"/>
+                <w:lang w:val="sr-Latn-CS"/>
+              </w:rPr>
+              <w:t>presented</w:t>
+            </w:r>
+            <w:r>
+              <w:rPr>
+                <w:rFonts w:ascii="Arial Narrow" w:hAnsi="Arial Narrow"/>
+                <w:iCs/>
+                <w:sz w:val="20"/>
+                <w:szCs w:val="20"/>
+                <w:lang w:val="sr-Latn-CS"/>
+              </w:rPr>
+              <w:t>. The system consi</w:t>
+            </w:r>
+            <w:r>
+              <w:rPr>
+                <w:rFonts w:ascii="Arial Narrow" w:hAnsi="Arial Narrow"/>
+                <w:iCs/>
+                <w:sz w:val="20"/>
+                <w:szCs w:val="20"/>
+                <w:lang w:val="sr-Latn-CS"/>
+              </w:rPr>
+              <w:t>s</w:t>
+            </w:r>
+            <w:r>
+              <w:rPr>
+                <w:rFonts w:ascii="Arial Narrow" w:hAnsi="Arial Narrow"/>
+                <w:iCs/>
+                <w:sz w:val="20"/>
+                <w:szCs w:val="20"/>
+                <w:lang w:val="sr-Latn-CS"/>
+              </w:rPr>
+              <w:t>ts of several ESP8266 chips that are spread out in a space in which we want to track mobile device movement.</w:t>
+            </w:r>
+            <w:r>
+              <w:rPr>
+                <w:rFonts w:ascii="Arial Narrow" w:hAnsi="Arial Narrow"/>
+                <w:iCs/>
+                <w:sz w:val="20"/>
+                <w:szCs w:val="20"/>
+                <w:lang w:val="sr-Latn-CS"/>
+              </w:rPr>
+              <w:t xml:space="preserve"> </w:t>
+            </w:r>
+            <w:r>
+              <w:rPr>
+                <w:rFonts w:ascii="Arial Narrow" w:hAnsi="Arial Narrow"/>
+                <w:iCs/>
+                <w:sz w:val="20"/>
+                <w:szCs w:val="20"/>
+                <w:lang w:val="sr-Latn-CS"/>
+              </w:rPr>
+              <w:t xml:space="preserve">ESP8266 nodes are listening to network traffic in their vicinity and they filter out Probe Request packets </w:t>
+            </w:r>
+            <w:r>
+              <w:rPr>
+                <w:rFonts w:ascii="Arial Narrow" w:hAnsi="Arial Narrow"/>
+                <w:iCs/>
+                <w:sz w:val="20"/>
+                <w:szCs w:val="20"/>
+                <w:lang w:val="sr-Latn-CS"/>
+              </w:rPr>
+              <w:t>that</w:t>
+            </w:r>
+            <w:r>
+              <w:rPr>
+                <w:rFonts w:ascii="Arial Narrow" w:hAnsi="Arial Narrow"/>
+                <w:iCs/>
+                <w:sz w:val="20"/>
+                <w:szCs w:val="20"/>
+                <w:lang w:val="sr-Latn-CS"/>
+              </w:rPr>
+              <w:t xml:space="preserve"> reveal the nearby presence of a specific device. The solution shows excel</w:t>
+            </w:r>
+            <w:r>
+              <w:rPr>
+                <w:rFonts w:ascii="Arial Narrow" w:hAnsi="Arial Narrow"/>
+                <w:iCs/>
+                <w:sz w:val="20"/>
+                <w:szCs w:val="20"/>
+                <w:lang w:val="sr-Latn-CS"/>
+              </w:rPr>
+              <w:t>l</w:t>
+            </w:r>
+            <w:r>
+              <w:rPr>
+                <w:rFonts w:ascii="Arial Narrow" w:hAnsi="Arial Narrow"/>
+                <w:iCs/>
+                <w:sz w:val="20"/>
+                <w:szCs w:val="20"/>
+                <w:lang w:val="sr-Latn-CS"/>
+              </w:rPr>
+              <w:t>ent results</w:t>
+            </w:r>
+            <w:r>
+              <w:rPr>
+                <w:rFonts w:ascii="Arial Narrow" w:hAnsi="Arial Narrow"/>
+                <w:iCs/>
+                <w:sz w:val="20"/>
+                <w:szCs w:val="20"/>
+                <w:lang w:val="sr-Latn-CS"/>
+              </w:rPr>
+              <w:t xml:space="preserve"> for mobile devices </w:t>
+            </w:r>
+            <w:r>
+              <w:rPr>
+                <w:rFonts w:ascii="Arial Narrow" w:hAnsi="Arial Narrow"/>
+                <w:iCs/>
+                <w:sz w:val="20"/>
+                <w:szCs w:val="20"/>
+                <w:lang w:val="sr-Latn-CS"/>
+              </w:rPr>
+              <w:t>that</w:t>
+            </w:r>
+            <w:r>
+              <w:rPr>
+                <w:rFonts w:ascii="Arial Narrow" w:hAnsi="Arial Narrow"/>
+                <w:iCs/>
+                <w:sz w:val="20"/>
+                <w:szCs w:val="20"/>
+                <w:lang w:val="sr-Latn-CS"/>
+              </w:rPr>
+              <w:t xml:space="preserve"> do not use MAC Randomization, but also for devices </w:t>
+            </w:r>
+            <w:r>
+              <w:rPr>
+                <w:rFonts w:ascii="Arial Narrow" w:hAnsi="Arial Narrow"/>
+                <w:iCs/>
+                <w:sz w:val="20"/>
+                <w:szCs w:val="20"/>
+                <w:lang w:val="sr-Latn-CS"/>
+              </w:rPr>
+              <w:t>that</w:t>
+            </w:r>
+            <w:r>
+              <w:rPr>
+                <w:rFonts w:ascii="Arial Narrow" w:hAnsi="Arial Narrow"/>
+                <w:iCs/>
+                <w:sz w:val="20"/>
+                <w:szCs w:val="20"/>
+                <w:lang w:val="sr-Latn-CS"/>
+              </w:rPr>
+              <w:t xml:space="preserve"> are connected to a WiFi network</w:t>
+            </w:r>
+            <w:r>
+              <w:rPr>
+                <w:rFonts w:ascii="Arial Narrow" w:hAnsi="Arial Narrow"/>
+                <w:iCs/>
+                <w:sz w:val="20"/>
+                <w:szCs w:val="20"/>
+                <w:lang w:val="sr-Latn-CS"/>
+              </w:rPr>
+              <w:t>, regardless of MAC Randomization,</w:t>
+            </w:r>
+            <w:r>
+              <w:rPr>
+                <w:rFonts w:ascii="Arial Narrow" w:hAnsi="Arial Narrow"/>
+                <w:iCs/>
+                <w:sz w:val="20"/>
+                <w:szCs w:val="20"/>
+                <w:lang w:val="sr-Latn-CS"/>
+              </w:rPr>
+              <w:t xml:space="preserve"> because in those circumstances</w:t>
+            </w:r>
+            <w:r>
+              <w:rPr>
+                <w:rFonts w:ascii="Arial Narrow" w:hAnsi="Arial Narrow"/>
+                <w:iCs/>
+                <w:sz w:val="20"/>
+                <w:szCs w:val="20"/>
+                <w:lang w:val="sr-Latn-CS"/>
+              </w:rPr>
+              <w:t>,</w:t>
+            </w:r>
+            <w:r>
+              <w:rPr>
+                <w:rFonts w:ascii="Arial Narrow" w:hAnsi="Arial Narrow"/>
+                <w:iCs/>
+                <w:sz w:val="20"/>
+                <w:szCs w:val="20"/>
+                <w:lang w:val="sr-Latn-CS"/>
+              </w:rPr>
+              <w:t xml:space="preserve"> MAC Randomization is in its static phase.</w:t>
             </w:r>
           </w:p>
         </w:tc>
@@ -41927,6 +42878,60 @@
       </w:tblBorders>
     </w:tblPr>
   </w:style>
+  <w:style w:type="paragraph" w:styleId="HTMLPreformatted">
+    <w:name w:val="HTML Preformatted"/>
+    <w:basedOn w:val="Normal"/>
+    <w:link w:val="HTMLPreformattedChar"/>
+    <w:uiPriority w:val="99"/>
+    <w:semiHidden/>
+    <w:unhideWhenUsed/>
+    <w:rsid w:val="00E23C44"/>
+    <w:pPr>
+      <w:tabs>
+        <w:tab w:val="left" w:pos="916"/>
+        <w:tab w:val="left" w:pos="1832"/>
+        <w:tab w:val="left" w:pos="2748"/>
+        <w:tab w:val="left" w:pos="3664"/>
+        <w:tab w:val="left" w:pos="4580"/>
+        <w:tab w:val="left" w:pos="5496"/>
+        <w:tab w:val="left" w:pos="6412"/>
+        <w:tab w:val="left" w:pos="7328"/>
+        <w:tab w:val="left" w:pos="8244"/>
+        <w:tab w:val="left" w:pos="9160"/>
+        <w:tab w:val="left" w:pos="10076"/>
+        <w:tab w:val="left" w:pos="10992"/>
+        <w:tab w:val="left" w:pos="11908"/>
+        <w:tab w:val="left" w:pos="12824"/>
+        <w:tab w:val="left" w:pos="13740"/>
+        <w:tab w:val="left" w:pos="14656"/>
+      </w:tabs>
+      <w:spacing w:after="0" w:line="240" w:lineRule="auto"/>
+      <w:jc w:val="left"/>
+    </w:pPr>
+    <w:rPr>
+      <w:rFonts w:ascii="Courier New" w:eastAsia="Times New Roman" w:hAnsi="Courier New" w:cs="Courier New"/>
+      <w:sz w:val="20"/>
+      <w:szCs w:val="20"/>
+    </w:rPr>
+  </w:style>
+  <w:style w:type="character" w:customStyle="1" w:styleId="HTMLPreformattedChar">
+    <w:name w:val="HTML Preformatted Char"/>
+    <w:basedOn w:val="DefaultParagraphFont"/>
+    <w:link w:val="HTMLPreformatted"/>
+    <w:uiPriority w:val="99"/>
+    <w:semiHidden/>
+    <w:rsid w:val="00E23C44"/>
+    <w:rPr>
+      <w:rFonts w:ascii="Courier New" w:eastAsia="Times New Roman" w:hAnsi="Courier New" w:cs="Courier New"/>
+      <w:sz w:val="20"/>
+      <w:szCs w:val="20"/>
+    </w:rPr>
+  </w:style>
+  <w:style w:type="character" w:customStyle="1" w:styleId="h1">
+    <w:name w:val="h1"/>
+    <w:basedOn w:val="DefaultParagraphFont"/>
+    <w:rsid w:val="00E23C44"/>
+  </w:style>
 </w:styles>
 </file>
 
@@ -42243,7 +43248,7 @@
 </file>
 
 <file path=customXml/itemProps1.xml><?xml version="1.0" encoding="utf-8"?>
-<ds:datastoreItem xmlns:ds="http://schemas.openxmlformats.org/officeDocument/2006/customXml" ds:itemID="{41ABA9CC-3963-44BE-A862-A7977795B0A1}">
+<ds:datastoreItem xmlns:ds="http://schemas.openxmlformats.org/officeDocument/2006/customXml" ds:itemID="{8F22B3B5-B88D-4231-9F9E-3CAC8A4A634E}">
   <ds:schemaRefs>
     <ds:schemaRef ds:uri="http://schemas.openxmlformats.org/officeDocument/2006/bibliography"/>
   </ds:schemaRefs>

</xml_diff>

<commit_message>
official documentation transcribed cyrillic alphabet
</commit_message>
<xml_diff>
--- a/Bachelor's thesis.docx
+++ b/Bachelor's thesis.docx
@@ -102,6 +102,7 @@
           </w:tcPr>
           <w:p>
             <w:pPr>
+              <w:spacing w:before="120"/>
               <w:jc w:val="center"/>
               <w:rPr>
                 <w:rFonts w:ascii="Arial" w:hAnsi="Arial"/>
@@ -115,7 +116,23 @@
                 <w:sz w:val="28"/>
                 <w:szCs w:val="28"/>
               </w:rPr>
-              <w:t>UNIVERZITET U NOVOM SADU</w:t>
+              <w:t>УНИВЕРЗИТЕТ У НОВОМ</w:t>
+            </w:r>
+            <w:r>
+              <w:rPr>
+                <w:rFonts w:ascii="Arial" w:hAnsi="Arial"/>
+                <w:sz w:val="28"/>
+                <w:szCs w:val="28"/>
+              </w:rPr>
+              <w:t xml:space="preserve"> </w:t>
+            </w:r>
+            <w:r>
+              <w:rPr>
+                <w:rFonts w:ascii="Arial" w:hAnsi="Arial"/>
+                <w:sz w:val="28"/>
+                <w:szCs w:val="28"/>
+              </w:rPr>
+              <w:t>САДУ</w:t>
             </w:r>
           </w:p>
           <w:p>
@@ -125,9 +142,8 @@
               <w:rPr>
                 <w:rFonts w:ascii="Arial" w:hAnsi="Arial"/>
                 <w:b/>
-                <w:spacing w:val="34"/>
-                <w:kern w:val="20"/>
-                <w:szCs w:val="20"/>
+                <w:sz w:val="28"/>
+                <w:szCs w:val="28"/>
               </w:rPr>
             </w:pPr>
             <w:r>
@@ -137,7 +153,29 @@
                 <w:sz w:val="28"/>
                 <w:szCs w:val="28"/>
               </w:rPr>
-              <w:t>FAKULTET TEHNIČKIH NAUKA</w:t>
+              <w:t>ФАКУЛТЕТ ТЕХНИЧКИХ НАУКА</w:t>
+            </w:r>
+          </w:p>
+          <w:p>
+            <w:pPr>
+              <w:spacing w:before="120"/>
+              <w:jc w:val="center"/>
+              <w:rPr>
+                <w:rFonts w:ascii="Arial" w:hAnsi="Arial"/>
+                <w:b/>
+                <w:spacing w:val="34"/>
+                <w:kern w:val="20"/>
+                <w:szCs w:val="20"/>
+              </w:rPr>
+            </w:pPr>
+            <w:r>
+              <w:rPr>
+                <w:rFonts w:ascii="Arial" w:hAnsi="Arial"/>
+                <w:b/>
+                <w:sz w:val="28"/>
+                <w:szCs w:val="28"/>
+              </w:rPr>
+              <w:t>У НОВОМ САДУ</w:t>
             </w:r>
           </w:p>
         </w:tc>
@@ -250,7 +288,7 @@
           <w:kern w:val="20"/>
           <w:sz w:val="40"/>
           <w:szCs w:val="40"/>
-          <w:lang w:val="sr-Latn-BA"/>
+          <w:lang w:val="sr-Cyrl-BA"/>
         </w:rPr>
       </w:pPr>
       <w:r>
@@ -259,18 +297,9 @@
           <w:kern w:val="20"/>
           <w:sz w:val="40"/>
           <w:szCs w:val="40"/>
-        </w:rPr>
-        <w:t xml:space="preserve">Igor </w:t>
-      </w:r>
-      <w:r>
-        <w:rPr>
-          <w:rFonts w:ascii="Arial" w:hAnsi="Arial"/>
-          <w:kern w:val="20"/>
-          <w:sz w:val="40"/>
-          <w:szCs w:val="40"/>
-          <w:lang w:val="sr-Latn-BA"/>
-        </w:rPr>
-        <w:t>Šikuljak</w:t>
+          <w:lang w:val="sr-Cyrl-BA"/>
+        </w:rPr>
+        <w:t>Игор Шикуљак</w:t>
       </w:r>
     </w:p>
     <w:p>
@@ -366,8 +395,38 @@
                 <w:b/>
                 <w:sz w:val="50"/>
                 <w:szCs w:val="50"/>
-              </w:rPr>
-              <w:t>Sistem za praćenje kretanja mobilnih uređaja sa omogućenom upotrebom WiFi tehnologije</w:t>
+                <w:lang w:val="sr-Cyrl-BA"/>
+              </w:rPr>
+              <w:t xml:space="preserve">Систем за праћење кретања мобилних уређаја са омогућеном употребом </w:t>
+            </w:r>
+            <w:r>
+              <w:rPr>
+                <w:rFonts w:ascii="Arial" w:hAnsi="Arial" w:cs="Arial"/>
+                <w:b/>
+                <w:sz w:val="50"/>
+                <w:szCs w:val="50"/>
+                <w:lang w:val="sr-Cyrl-BA"/>
+              </w:rPr>
+              <w:t>Вај-фај</w:t>
+            </w:r>
+            <w:r>
+              <w:rPr>
+                <w:rFonts w:ascii="Arial" w:hAnsi="Arial" w:cs="Arial"/>
+                <w:b/>
+                <w:sz w:val="50"/>
+                <w:szCs w:val="50"/>
+              </w:rPr>
+              <w:t xml:space="preserve"> </w:t>
+            </w:r>
+            <w:r>
+              <w:rPr>
+                <w:rFonts w:ascii="Arial" w:hAnsi="Arial" w:cs="Arial"/>
+                <w:b/>
+                <w:sz w:val="50"/>
+                <w:szCs w:val="50"/>
+                <w:lang w:val="sr-Cyrl-BA"/>
+              </w:rPr>
+              <w:t>технологије</w:t>
             </w:r>
           </w:p>
         </w:tc>
@@ -422,6 +481,7 @@
           <w:kern w:val="20"/>
           <w:sz w:val="40"/>
           <w:szCs w:val="40"/>
+          <w:lang w:val="sr-Cyrl-BA"/>
         </w:rPr>
       </w:pPr>
       <w:r>
@@ -430,8 +490,9 @@
           <w:kern w:val="20"/>
           <w:sz w:val="40"/>
           <w:szCs w:val="40"/>
-        </w:rPr>
-        <w:t>DIPLOMSKI RAD</w:t>
+          <w:lang w:val="sr-Cyrl-BA"/>
+        </w:rPr>
+        <w:t>ДИПЛОМСКИ РАД</w:t>
       </w:r>
     </w:p>
     <w:p>
@@ -452,7 +513,7 @@
           <w:sz w:val="40"/>
           <w:szCs w:val="40"/>
         </w:rPr>
-        <w:t xml:space="preserve">- Osnovne akademske studije </w:t>
+        <w:t xml:space="preserve">- </w:t>
       </w:r>
       <w:r>
         <w:rPr>
@@ -460,18 +521,28 @@
           <w:kern w:val="20"/>
           <w:sz w:val="40"/>
           <w:szCs w:val="40"/>
-        </w:rPr>
-        <w:t>-</w:t>
-      </w:r>
-    </w:p>
-    <w:p>
-      <w:pPr>
+          <w:lang w:val="sr-Cyrl-BA"/>
+        </w:rPr>
+        <w:t>Основне академске студије</w:t>
+      </w:r>
+      <w:r>
         <w:rPr>
           <w:rFonts w:ascii="Arial" w:hAnsi="Arial"/>
           <w:kern w:val="20"/>
+          <w:sz w:val="40"/>
           <w:szCs w:val="40"/>
         </w:rPr>
-      </w:pPr>
+        <w:t xml:space="preserve"> </w:t>
+      </w:r>
+      <w:r>
+        <w:rPr>
+          <w:rFonts w:ascii="Arial" w:hAnsi="Arial"/>
+          <w:kern w:val="20"/>
+          <w:sz w:val="40"/>
+          <w:szCs w:val="40"/>
+        </w:rPr>
+        <w:t>-</w:t>
+      </w:r>
     </w:p>
     <w:p>
       <w:pPr>
@@ -525,8 +596,9 @@
           <w:kern w:val="20"/>
           <w:sz w:val="32"/>
           <w:szCs w:val="40"/>
-        </w:rPr>
-        <w:t>Novi Sad</w:t>
+          <w:lang w:val="sr-Cyrl-BA"/>
+        </w:rPr>
+        <w:t>Нови Сад</w:t>
       </w:r>
       <w:r>
         <w:rPr>
@@ -710,6 +782,7 @@
               <w:ind w:left="57" w:right="57"/>
               <w:rPr>
                 <w:rFonts w:ascii="Arial" w:hAnsi="Arial"/>
+                <w:b/>
                 <w:spacing w:val="-8"/>
                 <w:sz w:val="20"/>
                 <w:szCs w:val="20"/>
@@ -722,7 +795,17 @@
                 <w:sz w:val="20"/>
                 <w:szCs w:val="20"/>
               </w:rPr>
-              <w:t xml:space="preserve">UNIVERZITET U NOVOM SADU </w:t>
+              <w:t>УНИВЕРЗИТЕТ У НОВОМ САДУ</w:t>
+            </w:r>
+            <w:r>
+              <w:rPr>
+                <w:rFonts w:ascii="Arial" w:hAnsi="Arial"/>
+                <w:spacing w:val="-8"/>
+                <w:sz w:val="20"/>
+                <w:szCs w:val="20"/>
+                <w:lang w:val="sr-Cyrl-BA"/>
+              </w:rPr>
+              <w:t xml:space="preserve"> </w:t>
             </w:r>
             <w:r>
               <w:rPr>
@@ -750,16 +833,28 @@
                 <w:sz w:val="20"/>
                 <w:szCs w:val="20"/>
               </w:rPr>
-              <w:t>FAKULTET TEHNIČKIH NAUKA</w:t>
+              <w:t>ФАКУЛТЕТ ТЕХНИЧКИХ</w:t>
             </w:r>
             <w:r>
               <w:rPr>
                 <w:rFonts w:ascii="Arial" w:hAnsi="Arial"/>
+                <w:b/>
                 <w:spacing w:val="-8"/>
                 <w:sz w:val="20"/>
                 <w:szCs w:val="20"/>
+                <w:lang w:val="sr-Cyrl-BA"/>
               </w:rPr>
               <w:t xml:space="preserve"> </w:t>
+            </w:r>
+            <w:r>
+              <w:rPr>
+                <w:rFonts w:ascii="Arial" w:hAnsi="Arial"/>
+                <w:b/>
+                <w:spacing w:val="-8"/>
+                <w:sz w:val="20"/>
+                <w:szCs w:val="20"/>
+              </w:rPr>
+              <w:t>НАУКА</w:t>
             </w:r>
           </w:p>
           <w:p>
@@ -769,7 +864,9 @@
               <w:ind w:left="142" w:right="142"/>
               <w:rPr>
                 <w:rFonts w:ascii="Arial" w:hAnsi="Arial"/>
-                <w:sz w:val="16"/>
+                <w:spacing w:val="26"/>
+                <w:sz w:val="20"/>
+                <w:szCs w:val="20"/>
               </w:rPr>
             </w:pPr>
             <w:r>
@@ -779,7 +876,35 @@
                 <w:sz w:val="20"/>
                 <w:szCs w:val="20"/>
               </w:rPr>
-              <w:t>21000 NOVI SAD, Trg Dositeja Obradovića 6</w:t>
+              <w:t xml:space="preserve">21000 </w:t>
+            </w:r>
+            <w:r>
+              <w:rPr>
+                <w:rFonts w:ascii="Arial" w:hAnsi="Arial"/>
+                <w:spacing w:val="26"/>
+                <w:sz w:val="20"/>
+                <w:szCs w:val="20"/>
+              </w:rPr>
+              <w:t>НОВИ САД, Трг Доситеја</w:t>
+            </w:r>
+            <w:r>
+              <w:rPr>
+                <w:rFonts w:ascii="Arial" w:hAnsi="Arial"/>
+                <w:spacing w:val="26"/>
+                <w:sz w:val="20"/>
+                <w:szCs w:val="20"/>
+                <w:lang w:val="sr-Cyrl-BA"/>
+              </w:rPr>
+              <w:t xml:space="preserve"> </w:t>
+            </w:r>
+            <w:r>
+              <w:rPr>
+                <w:rFonts w:ascii="Arial" w:hAnsi="Arial"/>
+                <w:spacing w:val="26"/>
+                <w:sz w:val="20"/>
+                <w:szCs w:val="20"/>
+              </w:rPr>
+              <w:t>Обрадовића 6</w:t>
             </w:r>
           </w:p>
         </w:tc>
@@ -808,7 +933,7 @@
                 <w:sz w:val="16"/>
                 <w:szCs w:val="16"/>
               </w:rPr>
-              <w:t>Datum:</w:t>
+              <w:t>Датум:</w:t>
             </w:r>
           </w:p>
         </w:tc>
@@ -935,7 +1060,7 @@
                 <w:rFonts w:ascii="Arial" w:hAnsi="Arial"/>
                 <w:b/>
                 <w:spacing w:val="-4"/>
-                <w:sz w:val="28"/>
+                <w:sz w:val="22"/>
               </w:rPr>
             </w:pPr>
             <w:r>
@@ -945,7 +1070,48 @@
                 <w:spacing w:val="-4"/>
                 <w:sz w:val="22"/>
               </w:rPr>
-              <w:t>ZADATAK ZA IZRADU ZAVRŠNOG (BACHELOR) RADA</w:t>
+              <w:t xml:space="preserve">ЗАДАТАК ЗА ИЗРАДУ ДИПЛОМСКОГ </w:t>
+            </w:r>
+          </w:p>
+          <w:p>
+            <w:pPr>
+              <w:pStyle w:val="ime"/>
+              <w:spacing w:before="0" w:after="0"/>
+              <w:ind w:left="142" w:right="142"/>
+              <w:rPr>
+                <w:rFonts w:ascii="Arial" w:hAnsi="Arial"/>
+                <w:b/>
+                <w:spacing w:val="-4"/>
+                <w:sz w:val="28"/>
+              </w:rPr>
+            </w:pPr>
+            <w:r>
+              <w:rPr>
+                <w:rFonts w:ascii="Arial" w:hAnsi="Arial"/>
+                <w:b/>
+                <w:spacing w:val="-4"/>
+                <w:sz w:val="22"/>
+              </w:rPr>
+              <w:t>(BACHELOR)</w:t>
+            </w:r>
+            <w:r>
+              <w:rPr>
+                <w:rFonts w:ascii="Arial" w:hAnsi="Arial"/>
+                <w:b/>
+                <w:spacing w:val="-4"/>
+                <w:sz w:val="22"/>
+                <w:lang w:val="sr-Cyrl-BA"/>
+              </w:rPr>
+              <w:t xml:space="preserve"> </w:t>
+            </w:r>
+            <w:r>
+              <w:rPr>
+                <w:rFonts w:ascii="Arial" w:hAnsi="Arial"/>
+                <w:b/>
+                <w:spacing w:val="-4"/>
+                <w:sz w:val="22"/>
+              </w:rPr>
+              <w:t>РАДА</w:t>
             </w:r>
           </w:p>
         </w:tc>
@@ -976,7 +1142,7 @@
                 <w:sz w:val="16"/>
                 <w:szCs w:val="16"/>
               </w:rPr>
-              <w:t>List/Listova:</w:t>
+              <w:t>Лист/Листова:</w:t>
             </w:r>
           </w:p>
         </w:tc>
@@ -1102,102 +1268,7 @@
           <w:szCs w:val="16"/>
           <w:lang w:val="uz-Cyrl-UZ"/>
         </w:rPr>
-        <w:t>(</w:t>
-      </w:r>
-      <w:r>
-        <w:rPr>
-          <w:rFonts w:ascii="Arial" w:hAnsi="Arial"/>
-          <w:i/>
-          <w:sz w:val="16"/>
-          <w:szCs w:val="16"/>
-        </w:rPr>
-        <w:t>Podatke</w:t>
-      </w:r>
-      <w:r>
-        <w:rPr>
-          <w:rFonts w:ascii="Arial" w:hAnsi="Arial"/>
-          <w:i/>
-          <w:sz w:val="16"/>
-          <w:szCs w:val="16"/>
-          <w:lang w:val="uz-Cyrl-UZ"/>
-        </w:rPr>
-        <w:t xml:space="preserve"> </w:t>
-      </w:r>
-      <w:r>
-        <w:rPr>
-          <w:rFonts w:ascii="Arial" w:hAnsi="Arial"/>
-          <w:i/>
-          <w:sz w:val="16"/>
-          <w:szCs w:val="16"/>
-        </w:rPr>
-        <w:t>unosi</w:t>
-      </w:r>
-      <w:r>
-        <w:rPr>
-          <w:rFonts w:ascii="Arial" w:hAnsi="Arial"/>
-          <w:i/>
-          <w:sz w:val="16"/>
-          <w:szCs w:val="16"/>
-          <w:lang w:val="uz-Cyrl-UZ"/>
-        </w:rPr>
-        <w:t xml:space="preserve"> </w:t>
-      </w:r>
-      <w:r>
-        <w:rPr>
-          <w:rFonts w:ascii="Arial" w:hAnsi="Arial"/>
-          <w:i/>
-          <w:sz w:val="16"/>
-          <w:szCs w:val="16"/>
-        </w:rPr>
-        <w:t>predmetni</w:t>
-      </w:r>
-      <w:r>
-        <w:rPr>
-          <w:rFonts w:ascii="Arial" w:hAnsi="Arial"/>
-          <w:i/>
-          <w:sz w:val="16"/>
-          <w:szCs w:val="16"/>
-          <w:lang w:val="uz-Cyrl-UZ"/>
-        </w:rPr>
-        <w:t xml:space="preserve"> </w:t>
-      </w:r>
-      <w:r>
-        <w:rPr>
-          <w:rFonts w:ascii="Arial" w:hAnsi="Arial"/>
-          <w:i/>
-          <w:sz w:val="16"/>
-          <w:szCs w:val="16"/>
-        </w:rPr>
-        <w:t>nastavnik</w:t>
-      </w:r>
-      <w:r>
-        <w:rPr>
-          <w:rFonts w:ascii="Arial" w:hAnsi="Arial"/>
-          <w:i/>
-          <w:sz w:val="16"/>
-          <w:szCs w:val="16"/>
-          <w:lang w:val="uz-Cyrl-UZ"/>
-        </w:rPr>
-        <w:t xml:space="preserve"> - </w:t>
-      </w:r>
-      <w:r>
-        <w:rPr>
-          <w:rFonts w:ascii="Arial" w:hAnsi="Arial"/>
-          <w:i/>
-          <w:sz w:val="16"/>
-          <w:szCs w:val="16"/>
-        </w:rPr>
-        <w:t>mentor</w:t>
-      </w:r>
-      <w:r>
-        <w:rPr>
-          <w:rFonts w:ascii="Arial" w:hAnsi="Arial"/>
-          <w:i/>
-          <w:sz w:val="16"/>
-          <w:szCs w:val="16"/>
-          <w:lang w:val="uz-Cyrl-UZ"/>
-        </w:rPr>
-        <w:t>)</w:t>
+        <w:t>(Податке уноси предметни наставник - ментор)</w:t>
       </w:r>
     </w:p>
     <w:tbl>
@@ -1248,17 +1319,7 @@
                 <w:sz w:val="16"/>
                 <w:szCs w:val="16"/>
               </w:rPr>
-              <w:t>Vrsta studija</w:t>
-            </w:r>
-            <w:r>
-              <w:rPr>
-                <w:rFonts w:ascii="Arial" w:hAnsi="Arial"/>
-                <w:spacing w:val="-4"/>
-                <w:sz w:val="16"/>
-                <w:szCs w:val="16"/>
-                <w:lang w:val="uz-Cyrl-UZ"/>
-              </w:rPr>
-              <w:t>:</w:t>
+              <w:t>Врста студија:</w:t>
             </w:r>
           </w:p>
         </w:tc>
@@ -1308,7 +1369,7 @@
                 <w:szCs w:val="16"/>
                 <w:lang w:val="sr-Latn-RS"/>
               </w:rPr>
-              <w:t>Osnovne akademske studije</w:t>
+              <w:t>Основне академске студије</w:t>
             </w:r>
           </w:p>
         </w:tc>
@@ -1343,7 +1404,7 @@
                 <w:sz w:val="16"/>
                 <w:szCs w:val="16"/>
               </w:rPr>
-              <w:t>Studijski program:</w:t>
+              <w:t>Студијски програм:</w:t>
             </w:r>
           </w:p>
         </w:tc>
@@ -1371,7 +1432,7 @@
                 <w:sz w:val="18"/>
                 <w:szCs w:val="16"/>
               </w:rPr>
-              <w:t>Računarstvo i automatika</w:t>
+              <w:t>Рачунарство и аутоматика</w:t>
             </w:r>
           </w:p>
         </w:tc>
@@ -1407,25 +1468,7 @@
                 <w:sz w:val="16"/>
                 <w:szCs w:val="16"/>
               </w:rPr>
-              <w:t>Rukovodilac</w:t>
-            </w:r>
-            <w:r>
-              <w:rPr>
-                <w:rFonts w:ascii="Arial" w:hAnsi="Arial"/>
-                <w:spacing w:val="-4"/>
-                <w:sz w:val="16"/>
-                <w:szCs w:val="16"/>
-              </w:rPr>
-              <w:t xml:space="preserve"> </w:t>
-            </w:r>
-            <w:r>
-              <w:rPr>
-                <w:rFonts w:ascii="Arial" w:hAnsi="Arial"/>
-                <w:spacing w:val="-4"/>
-                <w:sz w:val="16"/>
-                <w:szCs w:val="16"/>
-              </w:rPr>
-              <w:t>studijskog programa:</w:t>
+              <w:t>Руководилац студијског програма:</w:t>
             </w:r>
           </w:p>
         </w:tc>
@@ -1451,25 +1494,7 @@
                 <w:spacing w:val="-4"/>
                 <w:sz w:val="18"/>
               </w:rPr>
-              <w:t xml:space="preserve">prof. </w:t>
-            </w:r>
-            <w:r>
-              <w:rPr>
-                <w:rFonts w:ascii="Arial" w:hAnsi="Arial"/>
-                <w:b/>
-                <w:spacing w:val="-4"/>
-                <w:sz w:val="18"/>
-              </w:rPr>
-              <w:t>dr Mi</w:t>
-            </w:r>
-            <w:r>
-              <w:rPr>
-                <w:rFonts w:ascii="Arial" w:hAnsi="Arial"/>
-                <w:b/>
-                <w:spacing w:val="-4"/>
-                <w:sz w:val="18"/>
-              </w:rPr>
-              <w:t>lan Vidaković</w:t>
+              <w:t>Проф. др Милан Видаковић</w:t>
             </w:r>
           </w:p>
         </w:tc>
@@ -1532,7 +1557,7 @@
                 <w:sz w:val="20"/>
                 <w:szCs w:val="16"/>
               </w:rPr>
-              <w:t>Student:</w:t>
+              <w:t>Студент:</w:t>
             </w:r>
           </w:p>
         </w:tc>
@@ -1550,7 +1575,7 @@
                 <w:color w:val="FF0000"/>
                 <w:sz w:val="20"/>
                 <w:szCs w:val="16"/>
-                <w:lang w:val="sr-Latn-BA"/>
+                <w:lang w:val="sr-Cyrl-BA"/>
               </w:rPr>
             </w:pPr>
             <w:r>
@@ -1559,18 +1584,9 @@
                 <w:b/>
                 <w:sz w:val="20"/>
                 <w:szCs w:val="16"/>
-              </w:rPr>
-              <w:t xml:space="preserve">Igor </w:t>
-            </w:r>
-            <w:r>
-              <w:rPr>
-                <w:rFonts w:ascii="Arial" w:hAnsi="Arial"/>
-                <w:b/>
-                <w:sz w:val="20"/>
-                <w:szCs w:val="16"/>
-                <w:lang w:val="sr-Latn-BA"/>
-              </w:rPr>
-              <w:t>Šikuljak</w:t>
+                <w:lang w:val="sr-Cyrl-BA"/>
+              </w:rPr>
+              <w:t>Игор Шикуљак</w:t>
             </w:r>
           </w:p>
         </w:tc>
@@ -1594,7 +1610,7 @@
                 <w:sz w:val="18"/>
                 <w:szCs w:val="16"/>
               </w:rPr>
-              <w:t>Broj indeksa:</w:t>
+              <w:t>Број индекса:</w:t>
             </w:r>
           </w:p>
         </w:tc>
@@ -1655,7 +1671,7 @@
                 <w:sz w:val="20"/>
                 <w:szCs w:val="16"/>
               </w:rPr>
-              <w:t>Oblast</w:t>
+              <w:t>Област:</w:t>
             </w:r>
           </w:p>
         </w:tc>
@@ -1675,7 +1691,7 @@
                 <w:rFonts w:ascii="Arial" w:hAnsi="Arial"/>
                 <w:b/>
                 <w:sz w:val="20"/>
-                <w:lang w:val="sr-Latn-BA"/>
+                <w:lang w:val="sr-Cyrl-BA"/>
               </w:rPr>
             </w:pPr>
             <w:r>
@@ -1683,9 +1699,45 @@
                 <w:rFonts w:ascii="Arial" w:hAnsi="Arial"/>
                 <w:b/>
                 <w:sz w:val="20"/>
+                <w:lang w:val="sr-Cyrl-BA"/>
+              </w:rPr>
+              <w:t>Рачунарске мреже</w:t>
+            </w:r>
+            <w:r>
+              <w:rPr>
+                <w:rFonts w:ascii="Arial" w:hAnsi="Arial"/>
+                <w:b/>
+                <w:sz w:val="20"/>
                 <w:lang w:val="sr-Latn-BA"/>
               </w:rPr>
-              <w:t>Računarske mreže, bezbjednost sistema, embedded sistemi</w:t>
+              <w:t xml:space="preserve">, </w:t>
+            </w:r>
+            <w:r>
+              <w:rPr>
+                <w:rFonts w:ascii="Arial" w:hAnsi="Arial"/>
+                <w:b/>
+                <w:sz w:val="20"/>
+                <w:lang w:val="sr-Cyrl-BA"/>
+              </w:rPr>
+              <w:t>безбједност система</w:t>
+            </w:r>
+            <w:r>
+              <w:rPr>
+                <w:rFonts w:ascii="Arial" w:hAnsi="Arial"/>
+                <w:b/>
+                <w:sz w:val="20"/>
+                <w:lang w:val="sr-Latn-BA"/>
+              </w:rPr>
+              <w:t xml:space="preserve">, </w:t>
+            </w:r>
+            <w:r>
+              <w:rPr>
+                <w:rFonts w:ascii="Arial" w:hAnsi="Arial"/>
+                <w:b/>
+                <w:sz w:val="20"/>
+                <w:lang w:val="sr-Cyrl-BA"/>
+              </w:rPr>
+              <w:t>имбедед системи</w:t>
             </w:r>
           </w:p>
         </w:tc>
@@ -1720,7 +1772,7 @@
                 <w:sz w:val="20"/>
                 <w:szCs w:val="16"/>
               </w:rPr>
-              <w:t>Mentor:</w:t>
+              <w:t>Ментор:</w:t>
             </w:r>
           </w:p>
         </w:tc>
@@ -1751,7 +1803,7 @@
                 <w:sz w:val="20"/>
                 <w:szCs w:val="16"/>
               </w:rPr>
-              <w:t>prof. dr Milan Vidaković</w:t>
+              <w:t>Проф. др Милан Видаковић</w:t>
             </w:r>
           </w:p>
         </w:tc>
@@ -1759,7 +1811,7 @@
       <w:tr>
         <w:trPr>
           <w:cantSplit/>
-          <w:trHeight w:hRule="exact" w:val="1330"/>
+          <w:trHeight w:hRule="exact" w:val="1713"/>
           <w:jc w:val="center"/>
         </w:trPr>
         <w:tc>
@@ -1777,7 +1829,7 @@
             <w:pPr>
               <w:pStyle w:val="tab"/>
               <w:spacing w:before="0" w:after="0"/>
-              <w:ind w:right="-108"/>
+              <w:ind w:left="34" w:right="-108"/>
               <w:jc w:val="left"/>
               <w:rPr>
                 <w:rFonts w:ascii="Arial" w:hAnsi="Arial"/>
@@ -1789,26 +1841,42 @@
                 <w:rFonts w:ascii="Arial" w:hAnsi="Arial"/>
                 <w:lang w:val="hr-HR"/>
               </w:rPr>
-              <w:t xml:space="preserve"> NA OSNOVU PODNETE PRIJAVE, PRILOŽENE DOKUMENTACIJE I ODREDBI STATUTA FAKULTETA </w:t>
-            </w:r>
-          </w:p>
-          <w:p>
-            <w:pPr>
-              <w:pStyle w:val="tab"/>
-              <w:spacing w:before="0" w:after="0"/>
-              <w:ind w:left="34" w:right="-108"/>
-              <w:jc w:val="left"/>
+              <w:t>НА ОСНОВУ ПОДНЕТЕ ПРИЈАВЕ, ПРИЛОЖЕНЕ ДОКУМЕНТАЦИЈЕ</w:t>
+            </w:r>
+            <w:r>
+              <w:rPr>
+                <w:rFonts w:ascii="Arial" w:hAnsi="Arial"/>
+                <w:lang w:val="sr-Cyrl-BA"/>
+              </w:rPr>
+              <w:t xml:space="preserve"> </w:t>
+            </w:r>
+            <w:r>
               <w:rPr>
                 <w:rFonts w:ascii="Arial" w:hAnsi="Arial"/>
                 <w:lang w:val="hr-HR"/>
               </w:rPr>
-            </w:pPr>
+              <w:t>И ОДРЕДБИ СТАТУТА ФАКУЛТЕТА ИЗДАЈЕ СЕ ЗАДАТАК ЗА</w:t>
+            </w:r>
             <w:r>
               <w:rPr>
                 <w:rFonts w:ascii="Arial" w:hAnsi="Arial"/>
                 <w:lang w:val="hr-HR"/>
               </w:rPr>
-              <w:t>IZDAJE SE ZADATAK ZA DIPLOMSKI (Bachelor) RAD, SA SLEDEĆIM ELEMENTIMA:</w:t>
+              <w:t xml:space="preserve"> </w:t>
+            </w:r>
+            <w:r>
+              <w:rPr>
+                <w:rFonts w:ascii="Arial" w:hAnsi="Arial"/>
+                <w:lang w:val="hr-HR"/>
+              </w:rPr>
+              <w:t>ДИПЛОМСКИ (Bachelor) РАД, СА СЛЕДЕЋИМ ЕЛЕМЕНТИМА:</w:t>
+            </w:r>
+            <w:r>
+              <w:rPr>
+                <w:rFonts w:ascii="Arial" w:hAnsi="Arial"/>
+                <w:lang w:val="hr-HR"/>
+              </w:rPr>
+              <w:t>:</w:t>
             </w:r>
           </w:p>
           <w:p>
@@ -1830,14 +1898,7 @@
                 <w:sz w:val="20"/>
                 <w:lang w:val="hr-HR"/>
               </w:rPr>
-              <w:t>problem – tema rada</w:t>
-            </w:r>
-            <w:r>
-              <w:rPr>
-                <w:rFonts w:ascii="Arial" w:hAnsi="Arial"/>
-                <w:sz w:val="20"/>
-              </w:rPr>
-              <w:t>;</w:t>
+              <w:t>проблем – тема рада;</w:t>
             </w:r>
           </w:p>
           <w:p>
@@ -1860,7 +1921,32 @@
                 <w:sz w:val="20"/>
                 <w:lang w:val="hr-HR"/>
               </w:rPr>
-              <w:t>način rešavanja problema i način praktične provere rezultata rada, ako je takva provera neophodna;</w:t>
+              <w:t>начин решавања проблема и начин практичне провере резултата рада, ако је таква</w:t>
+            </w:r>
+            <w:r>
+              <w:rPr>
+                <w:rFonts w:ascii="Arial" w:hAnsi="Arial"/>
+                <w:spacing w:val="-8"/>
+                <w:sz w:val="20"/>
+                <w:lang w:val="sr-Cyrl-BA"/>
+              </w:rPr>
+              <w:t xml:space="preserve"> </w:t>
+            </w:r>
+            <w:r>
+              <w:rPr>
+                <w:rFonts w:ascii="Arial" w:hAnsi="Arial"/>
+                <w:spacing w:val="-8"/>
+                <w:sz w:val="20"/>
+                <w:lang w:val="sr-Cyrl-BA"/>
+              </w:rPr>
+              <w:t>провера неопходна;</w:t>
+            </w:r>
+            <w:r>
+              <w:rPr>
+                <w:rFonts w:ascii="Arial" w:hAnsi="Arial"/>
+                <w:lang w:val="sr-Cyrl-CS"/>
+              </w:rPr>
+              <w:t xml:space="preserve"> </w:t>
             </w:r>
           </w:p>
           <w:p>
@@ -1879,18 +1965,10 @@
             <w:r>
               <w:rPr>
                 <w:rFonts w:ascii="Arial" w:hAnsi="Arial"/>
-                <w:spacing w:val="-8"/>
-                <w:sz w:val="20"/>
-                <w:lang w:val="hr-HR"/>
-              </w:rPr>
-              <w:t>literatura;</w:t>
-            </w:r>
-            <w:r>
-              <w:rPr>
-                <w:rFonts w:ascii="Arial" w:hAnsi="Arial"/>
+                <w:sz w:val="20"/>
                 <w:lang w:val="sr-Cyrl-CS"/>
               </w:rPr>
-              <w:t xml:space="preserve"> </w:t>
+              <w:t>литература</w:t>
             </w:r>
           </w:p>
         </w:tc>
@@ -1920,71 +1998,7 @@
           <w:sz w:val="24"/>
           <w:szCs w:val="24"/>
         </w:rPr>
-        <w:t>NASLOV</w:t>
-      </w:r>
-      <w:r>
-        <w:rPr>
-          <w:rFonts w:ascii="Arial" w:hAnsi="Arial"/>
-          <w:b/>
-          <w:spacing w:val="-4"/>
-          <w:sz w:val="24"/>
-          <w:szCs w:val="24"/>
-          <w:lang w:val="sr-Cyrl-CS"/>
-        </w:rPr>
-        <w:t xml:space="preserve"> </w:t>
-      </w:r>
-      <w:r>
-        <w:rPr>
-          <w:rFonts w:ascii="Arial" w:hAnsi="Arial"/>
-          <w:b/>
-          <w:spacing w:val="-4"/>
-          <w:sz w:val="24"/>
-          <w:szCs w:val="24"/>
-        </w:rPr>
-        <w:t>DIPLOMSKOG</w:t>
-      </w:r>
-      <w:r>
-        <w:rPr>
-          <w:rFonts w:ascii="Arial" w:hAnsi="Arial"/>
-          <w:b/>
-          <w:spacing w:val="-4"/>
-          <w:sz w:val="24"/>
-          <w:szCs w:val="24"/>
-          <w:lang w:val="uz-Cyrl-UZ"/>
-        </w:rPr>
-        <w:t xml:space="preserve"> (BACHELOR)</w:t>
-      </w:r>
-      <w:r>
-        <w:rPr>
-          <w:rFonts w:ascii="Arial" w:hAnsi="Arial"/>
-          <w:b/>
-          <w:spacing w:val="-4"/>
-          <w:sz w:val="24"/>
-          <w:szCs w:val="24"/>
-          <w:lang w:val="sr-Cyrl-CS"/>
-        </w:rPr>
-        <w:t xml:space="preserve"> </w:t>
-      </w:r>
-      <w:r>
-        <w:rPr>
-          <w:rFonts w:ascii="Arial" w:hAnsi="Arial"/>
-          <w:b/>
-          <w:spacing w:val="-4"/>
-          <w:sz w:val="24"/>
-          <w:szCs w:val="24"/>
-        </w:rPr>
-        <w:t>RADA</w:t>
-      </w:r>
-      <w:r>
-        <w:rPr>
-          <w:rFonts w:ascii="Arial" w:hAnsi="Arial"/>
-          <w:b/>
-          <w:spacing w:val="-4"/>
-          <w:sz w:val="24"/>
-          <w:szCs w:val="24"/>
-          <w:lang w:val="sr-Cyrl-CS"/>
-        </w:rPr>
-        <w:t>:</w:t>
+        <w:t>НАСЛОВ ДИПЛОМСКОГ (BACHELOR) РАДА:</w:t>
       </w:r>
     </w:p>
     <w:tbl>
@@ -2041,25 +2055,7 @@
                 <w:bCs/>
                 <w:szCs w:val="20"/>
               </w:rPr>
-              <w:t>Sistem za praćenje kretanja mobilnih uređaja sa omogućenom upotrebom WiFi</w:t>
-            </w:r>
-            <w:r>
-              <w:rPr>
-                <w:rFonts w:ascii="Arial" w:hAnsi="Arial"/>
-                <w:b/>
-                <w:bCs/>
-                <w:szCs w:val="20"/>
-              </w:rPr>
-              <w:t xml:space="preserve"> </w:t>
-            </w:r>
-            <w:r>
-              <w:rPr>
-                <w:rFonts w:ascii="Arial" w:hAnsi="Arial"/>
-                <w:b/>
-                <w:bCs/>
-                <w:szCs w:val="20"/>
-              </w:rPr>
-              <w:t>tehnologije</w:t>
+              <w:t>Систем за праћење кретања мобилних уређаја са омогућеном употребом Вај-фај технологије</w:t>
             </w:r>
           </w:p>
         </w:tc>
@@ -2089,38 +2085,7 @@
           <w:sz w:val="24"/>
           <w:szCs w:val="24"/>
         </w:rPr>
-        <w:t>TEKST</w:t>
-      </w:r>
-      <w:r>
-        <w:rPr>
-          <w:rFonts w:ascii="Arial" w:hAnsi="Arial"/>
-          <w:b/>
-          <w:spacing w:val="-4"/>
-          <w:sz w:val="24"/>
-          <w:szCs w:val="24"/>
-          <w:lang w:val="uz-Cyrl-UZ"/>
-        </w:rPr>
-        <w:t xml:space="preserve"> </w:t>
-      </w:r>
-      <w:r>
-        <w:rPr>
-          <w:rFonts w:ascii="Arial" w:hAnsi="Arial"/>
-          <w:b/>
-          <w:spacing w:val="-4"/>
-          <w:sz w:val="24"/>
-          <w:szCs w:val="24"/>
-        </w:rPr>
-        <w:t>ZADATKA</w:t>
-      </w:r>
-      <w:r>
-        <w:rPr>
-          <w:rFonts w:ascii="Arial" w:hAnsi="Arial"/>
-          <w:b/>
-          <w:spacing w:val="-4"/>
-          <w:sz w:val="24"/>
-          <w:szCs w:val="24"/>
-        </w:rPr>
-        <w:t>:</w:t>
+        <w:t>ТЕКСТ ЗАДАТКА:</w:t>
       </w:r>
     </w:p>
     <w:tbl>
@@ -2170,8 +2135,9 @@
                 <w:rFonts w:ascii="Arial" w:hAnsi="Arial" w:cs="Arial"/>
                 <w:sz w:val="18"/>
                 <w:szCs w:val="18"/>
-              </w:rPr>
-              <w:t>Zadatak rada predstavlja kreiranje sistema za prikuplajnje podataka od značaja koji će omogućiti detekciju i praćenje kretanja uređaja koji koriste WiFi tehnologiju, bez obzira na status njihove konekcije na neku mrežu. Stoga, student treba da:</w:t>
+                <w:lang w:val="sr-Cyrl-BA"/>
+              </w:rPr>
+              <w:t>Задатак рада представља креирање система за прикупљање података од значаја који ће омогућити детекцију и праћење кретања уређаја који користе Вај-Фај технологију, без обзира на статус њихове конекције на неку мрежу. Стога, студент треба да:</w:t>
             </w:r>
           </w:p>
           <w:p>
@@ -2193,8 +2159,36 @@
                 <w:rFonts w:ascii="Arial" w:hAnsi="Arial" w:cs="Arial"/>
                 <w:sz w:val="18"/>
                 <w:szCs w:val="18"/>
-              </w:rPr>
-              <w:t>prouči relevantne teorijske koncepte iz IEEE802.11 tehnologije te pronađe i osmisli metode koji će omogućiti prikupljanje potrebnih podataka</w:t>
+                <w:lang w:val="sr-Cyrl-BA"/>
+              </w:rPr>
+              <w:t>проучи релевантне теоријске концепте</w:t>
+            </w:r>
+            <w:r>
+              <w:rPr>
+                <w:rFonts w:ascii="Arial" w:hAnsi="Arial" w:cs="Arial"/>
+                <w:sz w:val="18"/>
+                <w:szCs w:val="18"/>
+                <w:lang w:val="sr-Cyrl-BA"/>
+              </w:rPr>
+              <w:t>, из ИЕЕЕ802.11 технологије те пронађе и осмисли методе који ће омогућити прикупља</w:t>
+            </w:r>
+            <w:r>
+              <w:rPr>
+                <w:rFonts w:ascii="Arial" w:hAnsi="Arial" w:cs="Arial"/>
+                <w:sz w:val="18"/>
+                <w:szCs w:val="18"/>
+                <w:lang w:val="sr-Cyrl-BA"/>
+              </w:rPr>
+              <w:t>њ</w:t>
+            </w:r>
+            <w:r>
+              <w:rPr>
+                <w:rFonts w:ascii="Arial" w:hAnsi="Arial" w:cs="Arial"/>
+                <w:sz w:val="18"/>
+                <w:szCs w:val="18"/>
+                <w:lang w:val="sr-Cyrl-BA"/>
+              </w:rPr>
+              <w:t>е потребних података</w:t>
             </w:r>
           </w:p>
           <w:p>
@@ -2216,8 +2210,9 @@
                 <w:rFonts w:ascii="Arial" w:hAnsi="Arial" w:cs="Arial"/>
                 <w:sz w:val="18"/>
                 <w:szCs w:val="18"/>
-              </w:rPr>
-              <w:t>izabere embedded platformu na kojoj će realizovati osmišljeni sistem</w:t>
+                <w:lang w:val="sr-Cyrl-BA"/>
+              </w:rPr>
+              <w:t>изабере имбедед платформу на којој ће реализовати осмишљени систем</w:t>
             </w:r>
           </w:p>
           <w:p>
@@ -2239,8 +2234,45 @@
                 <w:rFonts w:ascii="Arial" w:hAnsi="Arial" w:cs="Arial"/>
                 <w:sz w:val="18"/>
                 <w:szCs w:val="18"/>
-              </w:rPr>
-              <w:t>implemetira osmišljeni sistem i izvrši testiranje istog</w:t>
+                <w:lang w:val="sr-Cyrl-BA"/>
+              </w:rPr>
+              <w:t>имплементира осмиш</w:t>
+            </w:r>
+            <w:r>
+              <w:rPr>
+                <w:rFonts w:ascii="Arial" w:hAnsi="Arial" w:cs="Arial"/>
+                <w:sz w:val="18"/>
+                <w:szCs w:val="18"/>
+                <w:lang w:val="sr-Cyrl-BA"/>
+              </w:rPr>
+              <w:t>љ</w:t>
+            </w:r>
+            <w:r>
+              <w:rPr>
+                <w:rFonts w:ascii="Arial" w:hAnsi="Arial" w:cs="Arial"/>
+                <w:sz w:val="18"/>
+                <w:szCs w:val="18"/>
+                <w:lang w:val="sr-Cyrl-BA"/>
+              </w:rPr>
+              <w:t>ени систем и изврши тестира</w:t>
+            </w:r>
+            <w:r>
+              <w:rPr>
+                <w:rFonts w:ascii="Arial" w:hAnsi="Arial" w:cs="Arial"/>
+                <w:sz w:val="18"/>
+                <w:szCs w:val="18"/>
+                <w:lang w:val="sr-Cyrl-BA"/>
+              </w:rPr>
+              <w:t>њ</w:t>
+            </w:r>
+            <w:r>
+              <w:rPr>
+                <w:rFonts w:ascii="Arial" w:hAnsi="Arial" w:cs="Arial"/>
+                <w:sz w:val="18"/>
+                <w:szCs w:val="18"/>
+                <w:lang w:val="sr-Cyrl-BA"/>
+              </w:rPr>
+              <w:t>е истог</w:t>
             </w:r>
           </w:p>
           <w:p>
@@ -2262,8 +2294,9 @@
                 <w:rFonts w:ascii="Arial" w:hAnsi="Arial" w:cs="Arial"/>
                 <w:sz w:val="18"/>
                 <w:szCs w:val="18"/>
-              </w:rPr>
-              <w:t>diskutuje realizovano</w:t>
+                <w:lang w:val="sr-Cyrl-BA"/>
+              </w:rPr>
+              <w:t>дискутује реализовано рјешење и предложи даља унапређења</w:t>
             </w:r>
             <w:r>
               <w:rPr>
@@ -2272,7 +2305,7 @@
                 <w:szCs w:val="18"/>
                 <w:lang w:val="sr-Latn-BA"/>
               </w:rPr>
-              <w:t xml:space="preserve"> rješenje i predloži dalja unapređenja </w:t>
+              <w:t xml:space="preserve"> </w:t>
             </w:r>
           </w:p>
           <w:p>
@@ -2345,7 +2378,7 @@
                 <w:sz w:val="18"/>
                 <w:szCs w:val="16"/>
               </w:rPr>
-              <w:t>Rukovodilac studijskog programa:</w:t>
+              <w:t>Руководилац студијског програма:</w:t>
             </w:r>
           </w:p>
         </w:tc>
@@ -2372,7 +2405,7 @@
                 <w:sz w:val="18"/>
                 <w:szCs w:val="16"/>
               </w:rPr>
-              <w:t>Mentor rada:</w:t>
+              <w:t>Ментор рада:</w:t>
             </w:r>
           </w:p>
         </w:tc>
@@ -2399,33 +2432,6 @@
                 <w:sz w:val="20"/>
               </w:rPr>
             </w:pPr>
-            <w:r>
-              <w:rPr>
-                <w:rFonts w:ascii="Arial" w:hAnsi="Arial"/>
-                <w:b/>
-                <w:spacing w:val="-4"/>
-                <w:sz w:val="18"/>
-              </w:rPr>
-              <w:t xml:space="preserve">prof. </w:t>
-            </w:r>
-            <w:r>
-              <w:rPr>
-                <w:rFonts w:ascii="Arial" w:hAnsi="Arial"/>
-                <w:b/>
-                <w:spacing w:val="-4"/>
-                <w:sz w:val="18"/>
-              </w:rPr>
-              <w:t>dr Mi</w:t>
-            </w:r>
-            <w:r>
-              <w:rPr>
-                <w:rFonts w:ascii="Arial" w:hAnsi="Arial"/>
-                <w:b/>
-                <w:spacing w:val="-4"/>
-                <w:sz w:val="18"/>
-              </w:rPr>
-              <w:t>lan Vidaković</w:t>
-            </w:r>
           </w:p>
         </w:tc>
         <w:tc>
@@ -2444,33 +2450,6 @@
                 <w:sz w:val="20"/>
               </w:rPr>
             </w:pPr>
-            <w:r>
-              <w:rPr>
-                <w:rFonts w:ascii="Arial" w:hAnsi="Arial"/>
-                <w:b/>
-                <w:spacing w:val="-4"/>
-                <w:sz w:val="18"/>
-              </w:rPr>
-              <w:t xml:space="preserve">prof. </w:t>
-            </w:r>
-            <w:r>
-              <w:rPr>
-                <w:rFonts w:ascii="Arial" w:hAnsi="Arial"/>
-                <w:b/>
-                <w:spacing w:val="-4"/>
-                <w:sz w:val="18"/>
-              </w:rPr>
-              <w:t>dr Mi</w:t>
-            </w:r>
-            <w:r>
-              <w:rPr>
-                <w:rFonts w:ascii="Arial" w:hAnsi="Arial"/>
-                <w:b/>
-                <w:spacing w:val="-4"/>
-                <w:sz w:val="18"/>
-              </w:rPr>
-              <w:t>lan Vidaković</w:t>
-            </w:r>
           </w:p>
         </w:tc>
       </w:tr>
@@ -2527,16 +2506,7 @@
                 <w:sz w:val="16"/>
                 <w:szCs w:val="16"/>
               </w:rPr>
-              <w:t>Primerak za</w:t>
-            </w:r>
-            <w:r>
-              <w:rPr>
-                <w:rFonts w:ascii="Arial" w:hAnsi="Arial"/>
-                <w:sz w:val="16"/>
-                <w:szCs w:val="16"/>
-                <w:lang w:val="sr-Cyrl-CS"/>
-              </w:rPr>
-              <w:t>:</w:t>
+              <w:t>Примерак за:</w:t>
             </w:r>
             <w:r>
               <w:rPr>
@@ -2613,7 +2583,7 @@
                 <w:sz w:val="16"/>
                 <w:szCs w:val="16"/>
               </w:rPr>
-              <w:t>Studenta</w:t>
+              <w:t>Студента</w:t>
             </w:r>
             <w:r>
               <w:rPr>
@@ -2622,7 +2592,25 @@
                 <w:szCs w:val="16"/>
                 <w:lang w:val="sr-Cyrl-CS"/>
               </w:rPr>
-              <w:t xml:space="preserve">; </w:t>
+              <w:t>;</w:t>
+            </w:r>
+            <w:r>
+              <w:rPr>
+                <w:rFonts w:ascii="Arial" w:hAnsi="Arial"/>
+                <w:sz w:val="16"/>
+                <w:szCs w:val="16"/>
+                <w:lang w:val="sr-Cyrl-CS"/>
+              </w:rPr>
+              <w:t xml:space="preserve"> </w:t>
+            </w:r>
+            <w:r>
+              <w:rPr>
+                <w:rFonts w:ascii="Arial" w:hAnsi="Arial"/>
+                <w:sz w:val="16"/>
+                <w:szCs w:val="16"/>
+                <w:lang w:val="sr-Cyrl-CS"/>
+              </w:rPr>
+              <w:t xml:space="preserve"> </w:t>
             </w:r>
             <w:r>
               <w:rPr>
@@ -2690,7 +2678,7 @@
                 <w:sz w:val="16"/>
                 <w:szCs w:val="16"/>
               </w:rPr>
-              <w:t>Mentora</w:t>
+              <w:t>Ментора</w:t>
             </w:r>
           </w:p>
         </w:tc>
@@ -2747,8 +2735,6 @@
           <w:szCs w:val="2"/>
         </w:rPr>
       </w:pPr>
-      <w:bookmarkStart w:id="4" w:name="_GoBack"/>
-      <w:bookmarkEnd w:id="4"/>
     </w:p>
     <w:sdt>
       <w:sdtPr>
@@ -5761,11 +5747,11 @@
       <w:pPr>
         <w:pStyle w:val="Heading1"/>
       </w:pPr>
-      <w:bookmarkStart w:id="5" w:name="_Toc83660382"/>
+      <w:bookmarkStart w:id="4" w:name="_Toc83660382"/>
       <w:r>
         <w:t>Uvod</w:t>
       </w:r>
-      <w:bookmarkEnd w:id="5"/>
+      <w:bookmarkEnd w:id="4"/>
     </w:p>
     <w:p/>
     <w:p/>
@@ -6070,58 +6056,58 @@
       <w:pPr>
         <w:pStyle w:val="Heading1"/>
       </w:pPr>
-      <w:bookmarkStart w:id="6" w:name="_Toc83660383"/>
+      <w:bookmarkStart w:id="5" w:name="_Toc83660383"/>
       <w:r>
         <w:t>Teorijske osnove</w:t>
       </w:r>
+      <w:bookmarkEnd w:id="5"/>
+    </w:p>
+    <w:p/>
+    <w:p>
+      <w:pPr>
+        <w:pStyle w:val="Heading2"/>
+      </w:pPr>
+      <w:bookmarkStart w:id="6" w:name="_Toc83660384"/>
+      <w:r>
+        <w:t xml:space="preserve">IEEE 802.11 </w:t>
+      </w:r>
+      <w:r>
+        <w:t>standard</w:t>
+      </w:r>
       <w:bookmarkEnd w:id="6"/>
     </w:p>
     <w:p/>
     <w:p>
       <w:pPr>
-        <w:pStyle w:val="Heading2"/>
-      </w:pPr>
-      <w:bookmarkStart w:id="7" w:name="_Toc83660384"/>
-      <w:r>
-        <w:t xml:space="preserve">IEEE 802.11 </w:t>
-      </w:r>
-      <w:r>
-        <w:t>standard</w:t>
+        <w:ind w:firstLine="576"/>
+      </w:pPr>
+      <w:r>
+        <w:t>IEEE 802.11 je set standarda koji defini</w:t>
+      </w:r>
+      <w:r>
+        <w:t>š</w:t>
+      </w:r>
+      <w:r>
+        <w:t xml:space="preserve">e </w:t>
+      </w:r>
+      <w:r>
+        <w:t>komunikacione protokole u bežičnom aspektu mreža lokalnog nivoa (Wireless Local Area Networks, WLAN). U nastavku će biti objašnjeni relevantni dijelovi tog standarda za ovaj rad.</w:t>
+      </w:r>
+    </w:p>
+    <w:p>
+      <w:r>
+        <w:t xml:space="preserve"> </w:t>
+      </w:r>
+    </w:p>
+    <w:p>
+      <w:pPr>
+        <w:pStyle w:val="Heading3"/>
+      </w:pPr>
+      <w:bookmarkStart w:id="7" w:name="_Toc83660385"/>
+      <w:r>
+        <w:t>Distribucija kanala u 2,4GHz frekvencijskom spektru (EEE 802.11 b/g/n/ax)</w:t>
       </w:r>
       <w:bookmarkEnd w:id="7"/>
-    </w:p>
-    <w:p/>
-    <w:p>
-      <w:pPr>
-        <w:ind w:firstLine="576"/>
-      </w:pPr>
-      <w:r>
-        <w:t>IEEE 802.11 je set standarda koji defini</w:t>
-      </w:r>
-      <w:r>
-        <w:t>š</w:t>
-      </w:r>
-      <w:r>
-        <w:t xml:space="preserve">e </w:t>
-      </w:r>
-      <w:r>
-        <w:t>komunikacione protokole u bežičnom aspektu mreža lokalnog nivoa (Wireless Local Area Networks, WLAN). U nastavku će biti objašnjeni relevantni dijelovi tog standarda za ovaj rad.</w:t>
-      </w:r>
-    </w:p>
-    <w:p>
-      <w:r>
-        <w:t xml:space="preserve"> </w:t>
-      </w:r>
-    </w:p>
-    <w:p>
-      <w:pPr>
-        <w:pStyle w:val="Heading3"/>
-      </w:pPr>
-      <w:bookmarkStart w:id="8" w:name="_Toc83660385"/>
-      <w:r>
-        <w:t>Distribucija kanala u 2,4GHz frekvencijskom spektru (EEE 802.11 b/g/n/ax)</w:t>
-      </w:r>
-      <w:bookmarkEnd w:id="8"/>
     </w:p>
     <w:p/>
     <w:p>
@@ -6355,11 +6341,11 @@
       <w:pPr>
         <w:pStyle w:val="Heading3"/>
       </w:pPr>
-      <w:bookmarkStart w:id="9" w:name="_Toc83660386"/>
+      <w:bookmarkStart w:id="8" w:name="_Toc83660386"/>
       <w:r>
         <w:t>IEEE 802.11 frame</w:t>
       </w:r>
-      <w:bookmarkEnd w:id="9"/>
+      <w:bookmarkEnd w:id="8"/>
     </w:p>
     <w:p/>
     <w:p>
@@ -7593,11 +7579,11 @@
       <w:pPr>
         <w:pStyle w:val="Heading3"/>
       </w:pPr>
-      <w:bookmarkStart w:id="10" w:name="_Toc83660387"/>
+      <w:bookmarkStart w:id="9" w:name="_Toc83660387"/>
       <w:r>
         <w:t>Probe Request paketi</w:t>
       </w:r>
-      <w:bookmarkEnd w:id="10"/>
+      <w:bookmarkEnd w:id="9"/>
     </w:p>
     <w:p/>
     <w:p>
@@ -7743,7 +7729,7 @@
       <w:pPr>
         <w:pStyle w:val="Heading3"/>
       </w:pPr>
-      <w:bookmarkStart w:id="11" w:name="_Toc83660388"/>
+      <w:bookmarkStart w:id="10" w:name="_Toc83660388"/>
       <w:r>
         <w:t>Request to Send (RTS)</w:t>
       </w:r>
@@ -7753,7 +7739,7 @@
       <w:r>
         <w:t xml:space="preserve"> paketi</w:t>
       </w:r>
-      <w:bookmarkEnd w:id="11"/>
+      <w:bookmarkEnd w:id="10"/>
     </w:p>
     <w:p/>
     <w:p>
@@ -7992,7 +7978,7 @@
       <w:pPr>
         <w:pStyle w:val="Heading1"/>
       </w:pPr>
-      <w:bookmarkStart w:id="12" w:name="_Toc83660389"/>
+      <w:bookmarkStart w:id="11" w:name="_Toc83660389"/>
       <w:r>
         <w:t xml:space="preserve">Arhitektura </w:t>
       </w:r>
@@ -8002,18 +7988,18 @@
       <w:r>
         <w:t>istema</w:t>
       </w:r>
+      <w:bookmarkEnd w:id="11"/>
+    </w:p>
+    <w:p/>
+    <w:p>
+      <w:pPr>
+        <w:pStyle w:val="Heading2"/>
+      </w:pPr>
+      <w:bookmarkStart w:id="12" w:name="_Toc83660390"/>
+      <w:r>
+        <w:t>Opšta struktura predloženog rješenja</w:t>
+      </w:r>
       <w:bookmarkEnd w:id="12"/>
-    </w:p>
-    <w:p/>
-    <w:p>
-      <w:pPr>
-        <w:pStyle w:val="Heading2"/>
-      </w:pPr>
-      <w:bookmarkStart w:id="13" w:name="_Toc83660390"/>
-      <w:r>
-        <w:t>Opšta struktura predloženog rješenja</w:t>
-      </w:r>
-      <w:bookmarkEnd w:id="13"/>
     </w:p>
     <w:p/>
     <w:p>
@@ -8148,7 +8134,7 @@
           <w:lang w:val="sr-Latn-BA"/>
         </w:rPr>
       </w:pPr>
-      <w:bookmarkStart w:id="14" w:name="_Toc83660391"/>
+      <w:bookmarkStart w:id="13" w:name="_Toc83660391"/>
       <w:r>
         <w:rPr>
           <w:lang w:val="sr-Latn-BA"/>
@@ -8173,6 +8159,29 @@
         </w:rPr>
         <w:t xml:space="preserve"> i njena ograničenja</w:t>
       </w:r>
+      <w:bookmarkEnd w:id="13"/>
+    </w:p>
+    <w:p>
+      <w:pPr>
+        <w:rPr>
+          <w:lang w:val="sr-Latn-BA"/>
+        </w:rPr>
+      </w:pPr>
+    </w:p>
+    <w:p>
+      <w:pPr>
+        <w:pStyle w:val="Heading3"/>
+        <w:rPr>
+          <w:lang w:val="sr-Latn-BA"/>
+        </w:rPr>
+      </w:pPr>
+      <w:bookmarkStart w:id="14" w:name="_Toc83660392"/>
+      <w:r>
+        <w:rPr>
+          <w:lang w:val="sr-Latn-BA"/>
+        </w:rPr>
+        <w:t>ESP8266 SoC i NodeMCU platforma</w:t>
+      </w:r>
       <w:bookmarkEnd w:id="14"/>
     </w:p>
     <w:p>
@@ -8184,162 +8193,139 @@
     </w:p>
     <w:p>
       <w:pPr>
+        <w:ind w:firstLine="576"/>
+      </w:pPr>
+      <w:r>
+        <w:rPr>
+          <w:lang w:val="sr-Latn-BA"/>
+        </w:rPr>
+        <w:t>Za implementaciju predloženog rješenja je izabran</w:t>
+      </w:r>
+      <w:r>
+        <w:rPr>
+          <w:lang w:val="sr-Latn-BA"/>
+        </w:rPr>
+        <w:t xml:space="preserve"> SoC (System on a Chip) ESP8266 koji proizvodi Espressif Systems </w:t>
+      </w:r>
+      <w:r>
+        <w:t>[5], odnosno ESP8266 Dev Kit platforma poznata pod nazivom NodeMCU [6]. Dati izbor je napravljen jer pruža podršku za većinu funkcionalnosti koje su potrebne za implementaciju predstavljenog rješenja, a i zbog svoje izrazito niske cijene.</w:t>
+      </w:r>
+    </w:p>
+    <w:p>
+      <w:pPr>
+        <w:ind w:firstLine="576"/>
+      </w:pPr>
+    </w:p>
+    <w:p>
+      <w:pPr>
         <w:pStyle w:val="Heading3"/>
+      </w:pPr>
+      <w:bookmarkStart w:id="15" w:name="_Toc83660393"/>
+      <w:r>
+        <w:t>Dodatni moduli – periferije</w:t>
+      </w:r>
+      <w:bookmarkEnd w:id="15"/>
+    </w:p>
+    <w:p/>
+    <w:p>
+      <w:pPr>
+        <w:ind w:firstLine="576"/>
         <w:rPr>
           <w:lang w:val="sr-Latn-BA"/>
         </w:rPr>
       </w:pPr>
-      <w:bookmarkStart w:id="15" w:name="_Toc83660392"/>
+      <w:r>
+        <w:t>Prikupljene podatke je potrebno potkrijepiti tačnim vremenom njihovog prikupljanja i skladištiti ih. Za precizno praćenje vremena se koristi RTC (Real Time Clock) modul sa DS3231 čipom. Bitno je</w:t>
+      </w:r>
+      <w:r>
+        <w:t xml:space="preserve"> napomenuti da je za ovaj projekat neophodna verzija čipa DS3231S</w:t>
+      </w:r>
+      <w:r>
+        <w:t>(</w:t>
+      </w:r>
+      <w:r>
+        <w:t>N)</w:t>
+      </w:r>
+      <w:r>
+        <w:t xml:space="preserve"> [7]</w:t>
+      </w:r>
+      <w:r>
+        <w:t xml:space="preserve"> jer ona ima programabilan generator signala (SQW, Square Wave Generator), dok druge verzije, kao npr. DS3231M</w:t>
+      </w:r>
+      <w:r>
+        <w:t xml:space="preserve"> [8]</w:t>
+      </w:r>
+      <w:r>
+        <w:t>, ga nemaju.</w:t>
+      </w:r>
+      <w:r>
+        <w:t xml:space="preserve"> Za povezivanje RTC sata na NodeMCU se koristi I2C (</w:t>
+      </w:r>
+      <w:r>
+        <w:t>Inter-Integrated Circuit</w:t>
+      </w:r>
+      <w:r>
+        <w:t>) protokol. Skladi</w:t>
+      </w:r>
       <w:r>
         <w:rPr>
           <w:lang w:val="sr-Latn-BA"/>
         </w:rPr>
-        <w:t>ESP8266 SoC i NodeMCU platforma</w:t>
-      </w:r>
-      <w:bookmarkEnd w:id="15"/>
-    </w:p>
-    <w:p>
-      <w:pPr>
+        <w:t>štenje podata se obavlja na (mikro) SD memorijsku ka</w:t>
+      </w:r>
+      <w:r>
         <w:rPr>
           <w:lang w:val="sr-Latn-BA"/>
         </w:rPr>
-      </w:pPr>
-    </w:p>
-    <w:p>
-      <w:pPr>
-        <w:ind w:firstLine="576"/>
-      </w:pPr>
+        <w:t>r</w:t>
+      </w:r>
       <w:r>
         <w:rPr>
           <w:lang w:val="sr-Latn-BA"/>
         </w:rPr>
-        <w:t>Za implementaciju predloženog rješenja je izabran</w:t>
+        <w:t>ticu. SD kartice imaju SPI interfejs, pa se direktno povezuju na NodeMCU i sa njima se komunicira SPI (</w:t>
       </w:r>
       <w:r>
         <w:rPr>
           <w:lang w:val="sr-Latn-BA"/>
         </w:rPr>
-        <w:t xml:space="preserve"> SoC (System on a Chip) ESP8266 koji proizvodi Espressif Systems </w:t>
-      </w:r>
-      <w:r>
-        <w:t>[5], odnosno ESP8266 Dev Kit platforma poznata pod nazivom NodeMCU [6]. Dati izbor je napravljen jer pruža podršku za većinu funkcionalnosti koje su potrebne za implementaciju predstavljenog rješenja, a i zbog svoje izrazito niske cijene.</w:t>
-      </w:r>
-    </w:p>
-    <w:p>
-      <w:pPr>
-        <w:ind w:firstLine="576"/>
+        <w:t>Serial Peripheral Interface</w:t>
+      </w:r>
+      <w:r>
+        <w:rPr>
+          <w:lang w:val="sr-Latn-BA"/>
+        </w:rPr>
+        <w:t>) protokolom.</w:t>
+      </w:r>
+    </w:p>
+    <w:p>
+      <w:pPr>
+        <w:rPr>
+          <w:lang w:val="sr-Latn-BA"/>
+        </w:rPr>
       </w:pPr>
     </w:p>
     <w:p>
       <w:pPr>
         <w:pStyle w:val="Heading3"/>
-      </w:pPr>
-      <w:bookmarkStart w:id="16" w:name="_Toc83660393"/>
-      <w:r>
-        <w:t>Dodatni moduli – periferije</w:t>
+        <w:rPr>
+          <w:lang w:val="sr-Latn-BA"/>
+        </w:rPr>
+      </w:pPr>
+      <w:bookmarkStart w:id="16" w:name="_Toc83660394"/>
+      <w:r>
+        <w:rPr>
+          <w:lang w:val="sr-Latn-BA"/>
+        </w:rPr>
+        <w:t xml:space="preserve">Razvojni alati, šema sistema, platformska ograničenja i njihovo </w:t>
+      </w:r>
+      <w:r>
+        <w:rPr>
+          <w:lang w:val="sr-Latn-BA"/>
+        </w:rPr>
+        <w:t>rješenja</w:t>
       </w:r>
       <w:bookmarkEnd w:id="16"/>
-    </w:p>
-    <w:p/>
-    <w:p>
-      <w:pPr>
-        <w:ind w:firstLine="576"/>
-        <w:rPr>
-          <w:lang w:val="sr-Latn-BA"/>
-        </w:rPr>
-      </w:pPr>
-      <w:r>
-        <w:t>Prikupljene podatke je potrebno potkrijepiti tačnim vremenom njihovog prikupljanja i skladištiti ih. Za precizno praćenje vremena se koristi RTC (Real Time Clock) modul sa DS3231 čipom. Bitno je</w:t>
-      </w:r>
-      <w:r>
-        <w:t xml:space="preserve"> napomenuti da je za ovaj projekat neophodna verzija čipa DS3231S</w:t>
-      </w:r>
-      <w:r>
-        <w:t>(</w:t>
-      </w:r>
-      <w:r>
-        <w:t>N)</w:t>
-      </w:r>
-      <w:r>
-        <w:t xml:space="preserve"> [7]</w:t>
-      </w:r>
-      <w:r>
-        <w:t xml:space="preserve"> jer ona ima programabilan generator signala (SQW, Square Wave Generator), dok druge verzije, kao npr. DS3231M</w:t>
-      </w:r>
-      <w:r>
-        <w:t xml:space="preserve"> [8]</w:t>
-      </w:r>
-      <w:r>
-        <w:t>, ga nemaju.</w:t>
-      </w:r>
-      <w:r>
-        <w:t xml:space="preserve"> Za povezivanje RTC sata na NodeMCU se koristi I2C (</w:t>
-      </w:r>
-      <w:r>
-        <w:t>Inter-Integrated Circuit</w:t>
-      </w:r>
-      <w:r>
-        <w:t>) protokol. Skladi</w:t>
-      </w:r>
-      <w:r>
-        <w:rPr>
-          <w:lang w:val="sr-Latn-BA"/>
-        </w:rPr>
-        <w:t>štenje podata se obavlja na (mikro) SD memorijsku ka</w:t>
-      </w:r>
-      <w:r>
-        <w:rPr>
-          <w:lang w:val="sr-Latn-BA"/>
-        </w:rPr>
-        <w:t>r</w:t>
-      </w:r>
-      <w:r>
-        <w:rPr>
-          <w:lang w:val="sr-Latn-BA"/>
-        </w:rPr>
-        <w:t>ticu. SD kartice imaju SPI interfejs, pa se direktno povezuju na NodeMCU i sa njima se komunicira SPI (</w:t>
-      </w:r>
-      <w:r>
-        <w:rPr>
-          <w:lang w:val="sr-Latn-BA"/>
-        </w:rPr>
-        <w:t>Serial Peripheral Interface</w:t>
-      </w:r>
-      <w:r>
-        <w:rPr>
-          <w:lang w:val="sr-Latn-BA"/>
-        </w:rPr>
-        <w:t>) protokolom.</w:t>
-      </w:r>
-    </w:p>
-    <w:p>
-      <w:pPr>
-        <w:rPr>
-          <w:lang w:val="sr-Latn-BA"/>
-        </w:rPr>
-      </w:pPr>
-    </w:p>
-    <w:p>
-      <w:pPr>
-        <w:pStyle w:val="Heading3"/>
-        <w:rPr>
-          <w:lang w:val="sr-Latn-BA"/>
-        </w:rPr>
-      </w:pPr>
-      <w:bookmarkStart w:id="17" w:name="_Toc83660394"/>
-      <w:r>
-        <w:rPr>
-          <w:lang w:val="sr-Latn-BA"/>
-        </w:rPr>
-        <w:t xml:space="preserve">Razvojni alati, šema sistema, platformska ograničenja i njihovo </w:t>
-      </w:r>
-      <w:r>
-        <w:rPr>
-          <w:lang w:val="sr-Latn-BA"/>
-        </w:rPr>
-        <w:t>rješenja</w:t>
-      </w:r>
-      <w:bookmarkEnd w:id="17"/>
     </w:p>
     <w:p>
       <w:pPr>
@@ -11788,89 +11774,89 @@
       <w:pPr>
         <w:pStyle w:val="Heading1"/>
       </w:pPr>
-      <w:bookmarkStart w:id="18" w:name="_Toc83660395"/>
+      <w:bookmarkStart w:id="17" w:name="_Toc83660395"/>
       <w:r>
         <w:t>Implementacija</w:t>
       </w:r>
+      <w:bookmarkEnd w:id="17"/>
+    </w:p>
+    <w:p/>
+    <w:p>
+      <w:pPr>
+        <w:pStyle w:val="Heading2"/>
+      </w:pPr>
+      <w:bookmarkStart w:id="18" w:name="_Toc83660396"/>
+      <w:r>
+        <w:t>SdFat biblioteka</w:t>
+      </w:r>
       <w:bookmarkEnd w:id="18"/>
     </w:p>
     <w:p/>
     <w:p>
       <w:pPr>
+        <w:ind w:firstLine="432"/>
+        <w:rPr>
+          <w:lang w:val="sr-Latn-BA"/>
+        </w:rPr>
+      </w:pPr>
+      <w:r>
+        <w:t>Komunikacija sa</w:t>
+      </w:r>
+      <w:r>
+        <w:t xml:space="preserve"> memorijskom karticom se obavlja uz pomoć SdFat </w:t>
+      </w:r>
+      <w:r>
+        <w:t xml:space="preserve">[16] </w:t>
+      </w:r>
+      <w:r>
+        <w:t>biblioteke, verzija 1.1.4</w:t>
+      </w:r>
+      <w:r>
+        <w:t>. SdFat biblioteka u okviru sebe ima definisanu File klasu koja je u koliziji sa File klasom iz Arduino Core biblioteke FS.h [10]. FS.h je kori</w:t>
+      </w:r>
+      <w:r>
+        <w:rPr>
+          <w:lang w:val="sr-Latn-BA"/>
+        </w:rPr>
+        <w:t xml:space="preserve">šćena u okviru ESP8266WiFi.h </w:t>
+      </w:r>
+      <w:r>
+        <w:t xml:space="preserve">[10] </w:t>
+      </w:r>
+      <w:r>
+        <w:rPr>
+          <w:lang w:val="sr-Latn-BA"/>
+        </w:rPr>
+        <w:t>biblioteke koja se koristi za uspostavljanje konekcije na određenu WiFi mrežu.</w:t>
+      </w:r>
+    </w:p>
+    <w:p>
+      <w:r>
+        <w:rPr>
+          <w:lang w:val="sr-Latn-BA"/>
+        </w:rPr>
+        <w:t>Navedeni problem je razriješen tako što je SdFat biblioteka modifikovana – klasa File je preimenovana na SdFatLibFile</w:t>
+      </w:r>
+      <w:r>
+        <w:rPr>
+          <w:lang w:val="sr-Latn-BA"/>
+        </w:rPr>
+        <w:t xml:space="preserve">, i sve reference na tu klasu su prepravljene </w:t>
+      </w:r>
+      <w:r>
+        <w:t>[17].</w:t>
+      </w:r>
+    </w:p>
+    <w:p/>
+    <w:p>
+      <w:pPr>
         <w:pStyle w:val="Heading2"/>
       </w:pPr>
-      <w:bookmarkStart w:id="19" w:name="_Toc83660396"/>
-      <w:r>
-        <w:t>SdFat biblioteka</w:t>
+      <w:bookmarkStart w:id="19" w:name="_Toc83660397"/>
+      <w:r>
+        <w:t>Konfiguracija glavnog-upravljačkog NodeMCU-a</w:t>
       </w:r>
       <w:bookmarkEnd w:id="19"/>
-    </w:p>
-    <w:p/>
-    <w:p>
-      <w:pPr>
-        <w:ind w:firstLine="432"/>
-        <w:rPr>
-          <w:lang w:val="sr-Latn-BA"/>
-        </w:rPr>
-      </w:pPr>
-      <w:r>
-        <w:t>Komunikacija sa</w:t>
-      </w:r>
-      <w:r>
-        <w:t xml:space="preserve"> memorijskom karticom se obavlja uz pomoć SdFat </w:t>
-      </w:r>
-      <w:r>
-        <w:t xml:space="preserve">[16] </w:t>
-      </w:r>
-      <w:r>
-        <w:t>biblioteke, verzija 1.1.4</w:t>
-      </w:r>
-      <w:r>
-        <w:t>. SdFat biblioteka u okviru sebe ima definisanu File klasu koja je u koliziji sa File klasom iz Arduino Core biblioteke FS.h [10]. FS.h je kori</w:t>
-      </w:r>
-      <w:r>
-        <w:rPr>
-          <w:lang w:val="sr-Latn-BA"/>
-        </w:rPr>
-        <w:t xml:space="preserve">šćena u okviru ESP8266WiFi.h </w:t>
-      </w:r>
-      <w:r>
-        <w:t xml:space="preserve">[10] </w:t>
-      </w:r>
-      <w:r>
-        <w:rPr>
-          <w:lang w:val="sr-Latn-BA"/>
-        </w:rPr>
-        <w:t>biblioteke koja se koristi za uspostavljanje konekcije na određenu WiFi mrežu.</w:t>
-      </w:r>
-    </w:p>
-    <w:p>
-      <w:r>
-        <w:rPr>
-          <w:lang w:val="sr-Latn-BA"/>
-        </w:rPr>
-        <w:t>Navedeni problem je razriješen tako što je SdFat biblioteka modifikovana – klasa File je preimenovana na SdFatLibFile</w:t>
-      </w:r>
-      <w:r>
-        <w:rPr>
-          <w:lang w:val="sr-Latn-BA"/>
-        </w:rPr>
-        <w:t xml:space="preserve">, i sve reference na tu klasu su prepravljene </w:t>
-      </w:r>
-      <w:r>
-        <w:t>[17].</w:t>
-      </w:r>
-    </w:p>
-    <w:p/>
-    <w:p>
-      <w:pPr>
-        <w:pStyle w:val="Heading2"/>
-      </w:pPr>
-      <w:bookmarkStart w:id="20" w:name="_Toc83660397"/>
-      <w:r>
-        <w:t>Konfiguracija glavnog-upravljačkog NodeMCU-a</w:t>
-      </w:r>
-      <w:bookmarkEnd w:id="20"/>
     </w:p>
     <w:p/>
     <w:p>
@@ -12638,11 +12624,11 @@
       <w:pPr>
         <w:pStyle w:val="Heading2"/>
       </w:pPr>
-      <w:bookmarkStart w:id="21" w:name="_Toc83660398"/>
+      <w:bookmarkStart w:id="20" w:name="_Toc83660398"/>
       <w:r>
         <w:t>NTP sinhronizacija vremena</w:t>
       </w:r>
-      <w:bookmarkEnd w:id="21"/>
+      <w:bookmarkEnd w:id="20"/>
     </w:p>
     <w:p/>
     <w:p>
@@ -15389,7 +15375,7 @@
           <w:lang w:val="sr-Latn-BA"/>
         </w:rPr>
       </w:pPr>
-      <w:bookmarkStart w:id="22" w:name="_Toc83660399"/>
+      <w:bookmarkStart w:id="21" w:name="_Toc83660399"/>
       <w:r>
         <w:rPr>
           <w:lang w:val="sr-Latn-BA"/>
@@ -15397,73 +15383,73 @@
         <w:lastRenderedPageBreak/>
         <w:t>Rad sa RTC satom</w:t>
       </w:r>
+      <w:bookmarkEnd w:id="21"/>
+    </w:p>
+    <w:p>
+      <w:pPr>
+        <w:rPr>
+          <w:lang w:val="sr-Latn-BA"/>
+        </w:rPr>
+      </w:pPr>
+    </w:p>
+    <w:p>
+      <w:pPr>
+        <w:ind w:firstLine="576"/>
+        <w:rPr>
+          <w:lang w:val="sr-Latn-BA"/>
+        </w:rPr>
+      </w:pPr>
+      <w:r>
+        <w:rPr>
+          <w:lang w:val="sr-Latn-BA"/>
+        </w:rPr>
+        <w:t>DS3231 ima mogućnost praćenja vremena u preciznosti sekunde, bez direktne podrške za milisekunde. Međutim, moguće postaviti generisanje pobudnog signala na frekvenciji 1024Hz (1024 pobude u toku jedne sekunde). Taj izlaz, SQW, je moguće koristiti kao izazivač sistemskih prekida. Obrađivač tog sistemskog prekida će pratiti protok vremena na osnovu prekida i tako sam čin preciznog praćenja vremena u preciznosti milisekunde prebacuje na glavni NodeMCU.</w:t>
+      </w:r>
+      <w:r>
+        <w:rPr>
+          <w:lang w:val="sr-Latn-BA"/>
+        </w:rPr>
+        <w:t xml:space="preserve"> U radu sa DS3231 satom je korištena istoimena biblioteka </w:t>
+      </w:r>
+      <w:r>
+        <w:t>[23]</w:t>
+      </w:r>
+      <w:r>
+        <w:rPr>
+          <w:lang w:val="sr-Latn-BA"/>
+        </w:rPr>
+        <w:t>.</w:t>
+      </w:r>
+    </w:p>
+    <w:p>
+      <w:pPr>
+        <w:ind w:firstLine="576"/>
+        <w:rPr>
+          <w:lang w:val="sr-Latn-BA"/>
+        </w:rPr>
+      </w:pPr>
+    </w:p>
+    <w:p>
+      <w:pPr>
+        <w:pStyle w:val="Heading3"/>
+        <w:rPr>
+          <w:lang w:val="sr-Latn-BA"/>
+        </w:rPr>
+      </w:pPr>
+      <w:bookmarkStart w:id="22" w:name="_Toc83660400"/>
+      <w:r>
+        <w:rPr>
+          <w:lang w:val="sr-Latn-BA"/>
+        </w:rPr>
+        <w:t>Inicijalizacija RTC sata sa tačnim vremenom</w:t>
+      </w:r>
+      <w:r>
+        <w:rPr>
+          <w:lang w:val="sr-Latn-BA"/>
+        </w:rPr>
+        <w:t xml:space="preserve"> (u preciznosti sekunde)</w:t>
+      </w:r>
       <w:bookmarkEnd w:id="22"/>
-    </w:p>
-    <w:p>
-      <w:pPr>
-        <w:rPr>
-          <w:lang w:val="sr-Latn-BA"/>
-        </w:rPr>
-      </w:pPr>
-    </w:p>
-    <w:p>
-      <w:pPr>
-        <w:ind w:firstLine="576"/>
-        <w:rPr>
-          <w:lang w:val="sr-Latn-BA"/>
-        </w:rPr>
-      </w:pPr>
-      <w:r>
-        <w:rPr>
-          <w:lang w:val="sr-Latn-BA"/>
-        </w:rPr>
-        <w:t>DS3231 ima mogućnost praćenja vremena u preciznosti sekunde, bez direktne podrške za milisekunde. Međutim, moguće postaviti generisanje pobudnog signala na frekvenciji 1024Hz (1024 pobude u toku jedne sekunde). Taj izlaz, SQW, je moguće koristiti kao izazivač sistemskih prekida. Obrađivač tog sistemskog prekida će pratiti protok vremena na osnovu prekida i tako sam čin preciznog praćenja vremena u preciznosti milisekunde prebacuje na glavni NodeMCU.</w:t>
-      </w:r>
-      <w:r>
-        <w:rPr>
-          <w:lang w:val="sr-Latn-BA"/>
-        </w:rPr>
-        <w:t xml:space="preserve"> U radu sa DS3231 satom je korištena istoimena biblioteka </w:t>
-      </w:r>
-      <w:r>
-        <w:t>[23]</w:t>
-      </w:r>
-      <w:r>
-        <w:rPr>
-          <w:lang w:val="sr-Latn-BA"/>
-        </w:rPr>
-        <w:t>.</w:t>
-      </w:r>
-    </w:p>
-    <w:p>
-      <w:pPr>
-        <w:ind w:firstLine="576"/>
-        <w:rPr>
-          <w:lang w:val="sr-Latn-BA"/>
-        </w:rPr>
-      </w:pPr>
-    </w:p>
-    <w:p>
-      <w:pPr>
-        <w:pStyle w:val="Heading3"/>
-        <w:rPr>
-          <w:lang w:val="sr-Latn-BA"/>
-        </w:rPr>
-      </w:pPr>
-      <w:bookmarkStart w:id="23" w:name="_Toc83660400"/>
-      <w:r>
-        <w:rPr>
-          <w:lang w:val="sr-Latn-BA"/>
-        </w:rPr>
-        <w:t>Inicijalizacija RTC sata sa tačnim vremenom</w:t>
-      </w:r>
-      <w:r>
-        <w:rPr>
-          <w:lang w:val="sr-Latn-BA"/>
-        </w:rPr>
-        <w:t xml:space="preserve"> (u preciznosti sekunde)</w:t>
-      </w:r>
-      <w:bookmarkEnd w:id="23"/>
     </w:p>
     <w:p>
       <w:pPr>
@@ -16668,7 +16654,7 @@
       <w:pPr>
         <w:pStyle w:val="Heading3"/>
       </w:pPr>
-      <w:bookmarkStart w:id="24" w:name="_Toc83660401"/>
+      <w:bookmarkStart w:id="23" w:name="_Toc83660401"/>
       <w:r>
         <w:t>P</w:t>
       </w:r>
@@ -16690,7 +16676,7 @@
       <w:r>
         <w:t>)</w:t>
       </w:r>
-      <w:bookmarkEnd w:id="24"/>
+      <w:bookmarkEnd w:id="23"/>
     </w:p>
     <w:p/>
     <w:p>
@@ -18226,14 +18212,14 @@
           <w:lang w:val="sr-Latn-BA"/>
         </w:rPr>
       </w:pPr>
-      <w:bookmarkStart w:id="25" w:name="_Toc83660402"/>
+      <w:bookmarkStart w:id="24" w:name="_Toc83660402"/>
       <w:r>
         <w:t xml:space="preserve">Inicijalizacija </w:t>
       </w:r>
       <w:r>
         <w:t>sistema</w:t>
       </w:r>
-      <w:bookmarkEnd w:id="25"/>
+      <w:bookmarkEnd w:id="24"/>
     </w:p>
     <w:p>
       <w:pPr>
@@ -21440,14 +21426,14 @@
           <w:lang w:val="sr-Latn-BA"/>
         </w:rPr>
       </w:pPr>
-      <w:bookmarkStart w:id="26" w:name="_Toc83660403"/>
+      <w:bookmarkStart w:id="25" w:name="_Toc83660403"/>
       <w:r>
         <w:rPr>
           <w:lang w:val="sr-Latn-BA"/>
         </w:rPr>
         <w:t>Aktivni režim rada glavnog NodeMCU uređaja</w:t>
       </w:r>
-      <w:bookmarkEnd w:id="26"/>
+      <w:bookmarkEnd w:id="25"/>
     </w:p>
     <w:p>
       <w:pPr>
@@ -23520,7 +23506,7 @@
           <w:lang w:val="sr-Latn-BA"/>
         </w:rPr>
       </w:pPr>
-      <w:bookmarkStart w:id="27" w:name="_Toc83660404"/>
+      <w:bookmarkStart w:id="26" w:name="_Toc83660404"/>
       <w:r>
         <w:rPr>
           <w:lang w:val="sr-Latn-BA"/>
@@ -23528,7 +23514,7 @@
         <w:lastRenderedPageBreak/>
         <w:t>Prikupljanje 802.11 paketa i njihova obrada</w:t>
       </w:r>
-      <w:bookmarkEnd w:id="27"/>
+      <w:bookmarkEnd w:id="26"/>
     </w:p>
     <w:p>
       <w:pPr>
@@ -27996,7 +27982,7 @@
       <w:pPr>
         <w:pStyle w:val="Heading2"/>
       </w:pPr>
-      <w:bookmarkStart w:id="28" w:name="_Toc83660405"/>
+      <w:bookmarkStart w:id="27" w:name="_Toc83660405"/>
       <w:r>
         <w:lastRenderedPageBreak/>
         <w:t>Slanje koma</w:t>
@@ -28007,7 +27993,7 @@
       <w:r>
         <w:t>di RTS odašiljaču</w:t>
       </w:r>
-      <w:bookmarkEnd w:id="28"/>
+      <w:bookmarkEnd w:id="27"/>
     </w:p>
     <w:p/>
     <w:p>
@@ -28392,14 +28378,14 @@
           <w:lang w:val="sr-Latn-BA"/>
         </w:rPr>
       </w:pPr>
-      <w:bookmarkStart w:id="29" w:name="_Toc83660406"/>
+      <w:bookmarkStart w:id="28" w:name="_Toc83660406"/>
       <w:r>
         <w:rPr>
           <w:lang w:val="sr-Latn-BA"/>
         </w:rPr>
         <w:t>RTS odašiljač</w:t>
       </w:r>
-      <w:bookmarkEnd w:id="29"/>
+      <w:bookmarkEnd w:id="28"/>
     </w:p>
     <w:p>
       <w:pPr>
@@ -33456,25 +33442,25 @@
       <w:pPr>
         <w:pStyle w:val="Heading1"/>
       </w:pPr>
-      <w:bookmarkStart w:id="30" w:name="_Toc83660407"/>
+      <w:bookmarkStart w:id="29" w:name="_Toc83660407"/>
       <w:r>
         <w:t>Rezultati</w:t>
       </w:r>
       <w:r>
         <w:t xml:space="preserve"> i diskusija</w:t>
       </w:r>
+      <w:bookmarkEnd w:id="29"/>
+    </w:p>
+    <w:p/>
+    <w:p>
+      <w:pPr>
+        <w:pStyle w:val="Heading2"/>
+      </w:pPr>
+      <w:bookmarkStart w:id="30" w:name="_Toc83660408"/>
+      <w:r>
+        <w:t>Praćenje mobilnih uređaja nezavisno od RTS odašiljača</w:t>
+      </w:r>
       <w:bookmarkEnd w:id="30"/>
-    </w:p>
-    <w:p/>
-    <w:p>
-      <w:pPr>
-        <w:pStyle w:val="Heading2"/>
-      </w:pPr>
-      <w:bookmarkStart w:id="31" w:name="_Toc83660408"/>
-      <w:r>
-        <w:t>Praćenje mobilnih uređaja nezavisno od RTS odašiljača</w:t>
-      </w:r>
-      <w:bookmarkEnd w:id="31"/>
     </w:p>
     <w:p/>
     <w:p>
@@ -33943,14 +33929,14 @@
           <w:lang w:val="sr-Latn-BA"/>
         </w:rPr>
       </w:pPr>
-      <w:bookmarkStart w:id="32" w:name="_Toc83660409"/>
+      <w:bookmarkStart w:id="31" w:name="_Toc83660409"/>
       <w:r>
         <w:rPr>
           <w:lang w:val="sr-Latn-BA"/>
         </w:rPr>
         <w:t>RTS odašiljač</w:t>
       </w:r>
-      <w:bookmarkEnd w:id="32"/>
+      <w:bookmarkEnd w:id="31"/>
     </w:p>
     <w:p>
       <w:pPr>
@@ -34107,14 +34093,14 @@
           <w:lang w:val="sr-Latn-BA"/>
         </w:rPr>
       </w:pPr>
-      <w:bookmarkStart w:id="33" w:name="_Toc83660410"/>
+      <w:bookmarkStart w:id="32" w:name="_Toc83660410"/>
       <w:r>
         <w:rPr>
           <w:lang w:val="sr-Latn-BA"/>
         </w:rPr>
         <w:t>MAC randomizacija</w:t>
       </w:r>
-      <w:bookmarkEnd w:id="33"/>
+      <w:bookmarkEnd w:id="32"/>
     </w:p>
     <w:p>
       <w:pPr>
@@ -34268,11 +34254,11 @@
       <w:pPr>
         <w:pStyle w:val="Heading1"/>
       </w:pPr>
-      <w:bookmarkStart w:id="34" w:name="_Toc83660411"/>
+      <w:bookmarkStart w:id="33" w:name="_Toc83660411"/>
       <w:r>
         <w:t>Budući rad</w:t>
       </w:r>
-      <w:bookmarkEnd w:id="34"/>
+      <w:bookmarkEnd w:id="33"/>
     </w:p>
     <w:p/>
     <w:p>
@@ -34455,11 +34441,11 @@
       <w:pPr>
         <w:pStyle w:val="Heading1"/>
       </w:pPr>
-      <w:bookmarkStart w:id="35" w:name="_Toc83660412"/>
+      <w:bookmarkStart w:id="34" w:name="_Toc83660412"/>
       <w:r>
         <w:t>Zaključak</w:t>
       </w:r>
-      <w:bookmarkEnd w:id="35"/>
+      <w:bookmarkEnd w:id="34"/>
     </w:p>
     <w:p/>
     <w:p>
@@ -34532,11 +34518,11 @@
       <w:pPr>
         <w:pStyle w:val="Heading1"/>
       </w:pPr>
-      <w:bookmarkStart w:id="36" w:name="_Toc83660413"/>
+      <w:bookmarkStart w:id="35" w:name="_Toc83660413"/>
       <w:r>
         <w:t>Literatura</w:t>
       </w:r>
-      <w:bookmarkEnd w:id="36"/>
+      <w:bookmarkEnd w:id="35"/>
     </w:p>
     <w:p/>
     <w:p>
@@ -35267,7 +35253,7 @@
           <w:szCs w:val="36"/>
         </w:rPr>
       </w:pPr>
-      <w:bookmarkStart w:id="37" w:name="_Toc83660414"/>
+      <w:bookmarkStart w:id="36" w:name="_Toc83660414"/>
       <w:r>
         <w:rPr>
           <w:sz w:val="36"/>
@@ -35275,7 +35261,7 @@
         </w:rPr>
         <w:t>Biografija</w:t>
       </w:r>
-      <w:bookmarkEnd w:id="37"/>
+      <w:bookmarkEnd w:id="36"/>
     </w:p>
     <w:p/>
     <w:p>
@@ -35404,9 +35390,9 @@
         <w:tblLook w:val="0000" w:firstRow="0" w:lastRow="0" w:firstColumn="0" w:lastColumn="0" w:noHBand="0" w:noVBand="0"/>
       </w:tblPr>
       <w:tblGrid>
-        <w:gridCol w:w="1418"/>
-        <w:gridCol w:w="1134"/>
-        <w:gridCol w:w="4961"/>
+        <w:gridCol w:w="1245"/>
+        <w:gridCol w:w="1350"/>
+        <w:gridCol w:w="4918"/>
         <w:gridCol w:w="1472"/>
       </w:tblGrid>
       <w:tr>
@@ -35416,7 +35402,7 @@
         </w:trPr>
         <w:tc>
           <w:tcPr>
-            <w:tcW w:w="1418" w:type="dxa"/>
+            <w:tcW w:w="1245" w:type="dxa"/>
             <w:vMerge w:val="restart"/>
             <w:tcBorders>
               <w:top w:val="single" w:sz="12" w:space="0" w:color="auto"/>
@@ -35498,7 +35484,7 @@
         </w:tc>
         <w:tc>
           <w:tcPr>
-            <w:tcW w:w="7567" w:type="dxa"/>
+            <w:tcW w:w="7740" w:type="dxa"/>
             <w:gridSpan w:val="3"/>
             <w:tcBorders>
               <w:top w:val="single" w:sz="12" w:space="0" w:color="auto"/>
@@ -35521,8 +35507,16 @@
               <w:rPr>
                 <w:rFonts w:ascii="Arial" w:hAnsi="Arial"/>
                 <w:sz w:val="22"/>
-              </w:rPr>
-              <w:t xml:space="preserve">UNIVERZITET U NOVOM SADU </w:t>
+                <w:lang w:val="sr-Cyrl-BA"/>
+              </w:rPr>
+              <w:t>УНИВЕРЗИТЕТ У НОВОМ САДУ</w:t>
+            </w:r>
+            <w:r>
+              <w:rPr>
+                <w:rFonts w:ascii="Arial" w:hAnsi="Arial"/>
+                <w:sz w:val="22"/>
+              </w:rPr>
+              <w:t xml:space="preserve"> </w:t>
             </w:r>
             <w:r>
               <w:rPr>
@@ -35543,8 +35537,9 @@
                 <w:rFonts w:ascii="Arial" w:hAnsi="Arial"/>
                 <w:b/>
                 <w:sz w:val="22"/>
-              </w:rPr>
-              <w:t>FAKULTET TEHNIČKIH NAUKA</w:t>
+                <w:lang w:val="sr-Cyrl-BA"/>
+              </w:rPr>
+              <w:t>ФАКУЛТЕТ ТЕХНИЧКИХ НАУКА</w:t>
             </w:r>
             <w:r>
               <w:rPr>
@@ -35563,6 +35558,7 @@
                 <w:rFonts w:ascii="Arial" w:hAnsi="Arial"/>
                 <w:spacing w:val="20"/>
                 <w:sz w:val="22"/>
+                <w:lang w:val="sr-Cyrl-BA"/>
               </w:rPr>
             </w:pPr>
             <w:r>
@@ -35571,7 +35567,33 @@
                 <w:spacing w:val="20"/>
                 <w:sz w:val="22"/>
               </w:rPr>
-              <w:t>21000 NOVI SAD, Trg Dositeja Obradovića 6</w:t>
+              <w:t xml:space="preserve">21000 </w:t>
+            </w:r>
+            <w:r>
+              <w:rPr>
+                <w:rFonts w:ascii="Arial" w:hAnsi="Arial"/>
+                <w:spacing w:val="20"/>
+                <w:sz w:val="22"/>
+                <w:lang w:val="sr-Cyrl-BA"/>
+              </w:rPr>
+              <w:t>НОВИ САД</w:t>
+            </w:r>
+            <w:r>
+              <w:rPr>
+                <w:rFonts w:ascii="Arial" w:hAnsi="Arial"/>
+                <w:spacing w:val="20"/>
+                <w:sz w:val="22"/>
+              </w:rPr>
+              <w:t xml:space="preserve">, </w:t>
+            </w:r>
+            <w:r>
+              <w:rPr>
+                <w:rFonts w:ascii="Arial" w:hAnsi="Arial"/>
+                <w:spacing w:val="20"/>
+                <w:sz w:val="22"/>
+                <w:lang w:val="sr-Cyrl-BA"/>
+              </w:rPr>
+              <w:t>Трг Доситеја Обрадовића 6</w:t>
             </w:r>
           </w:p>
         </w:tc>
@@ -35583,7 +35605,7 @@
         </w:trPr>
         <w:tc>
           <w:tcPr>
-            <w:tcW w:w="1418" w:type="dxa"/>
+            <w:tcW w:w="1245" w:type="dxa"/>
             <w:vMerge/>
             <w:tcBorders>
               <w:top w:val="single" w:sz="12" w:space="0" w:color="auto"/>
@@ -35605,7 +35627,7 @@
         </w:tc>
         <w:tc>
           <w:tcPr>
-            <w:tcW w:w="7567" w:type="dxa"/>
+            <w:tcW w:w="7740" w:type="dxa"/>
             <w:gridSpan w:val="3"/>
             <w:tcBorders>
               <w:top w:val="nil"/>
@@ -35621,16 +35643,16 @@
               <w:jc w:val="center"/>
               <w:rPr>
                 <w:rFonts w:ascii="Arial" w:hAnsi="Arial"/>
+                <w:lang w:val="sr-Cyrl-BA"/>
               </w:rPr>
             </w:pPr>
-            <w:bookmarkStart w:id="38" w:name="_Toc83660415"/>
             <w:r>
               <w:rPr>
                 <w:rFonts w:ascii="Arial" w:hAnsi="Arial"/>
-              </w:rPr>
-              <w:t>KLJUČNA DOKUMENTACIJSKA INFORMACIJA</w:t>
-            </w:r>
-            <w:bookmarkEnd w:id="38"/>
+                <w:lang w:val="sr-Cyrl-BA"/>
+              </w:rPr>
+              <w:t>КЉУЧНА ДОКУМЕНТАЦИЈСКА ИНФОРМАЦИЈА</w:t>
+            </w:r>
           </w:p>
         </w:tc>
       </w:tr>
@@ -35647,7 +35669,7 @@
         </w:trPr>
         <w:tc>
           <w:tcPr>
-            <w:tcW w:w="2552" w:type="dxa"/>
+            <w:tcW w:w="2595" w:type="dxa"/>
             <w:gridSpan w:val="2"/>
           </w:tcPr>
           <w:p>
@@ -35658,7 +35680,7 @@
                 <w:iCs/>
                 <w:sz w:val="20"/>
                 <w:szCs w:val="20"/>
-                <w:lang w:val="sr-Latn-CS"/>
+                <w:lang w:val="sr-Cyrl-BA"/>
               </w:rPr>
             </w:pPr>
             <w:r>
@@ -35667,9 +35689,9 @@
                 <w:iCs/>
                 <w:sz w:val="20"/>
                 <w:szCs w:val="20"/>
-                <w:lang w:val="sr-Latn-CS"/>
-              </w:rPr>
-              <w:t xml:space="preserve">Redni broj, </w:t>
+                <w:lang w:val="sr-Cyrl-BA"/>
+              </w:rPr>
+              <w:t xml:space="preserve">Редни број, </w:t>
             </w:r>
             <w:r>
               <w:rPr>
@@ -35678,9 +35700,9 @@
                 <w:iCs/>
                 <w:sz w:val="20"/>
                 <w:szCs w:val="20"/>
-                <w:lang w:val="sr-Latn-CS"/>
-              </w:rPr>
-              <w:t>RBR</w:t>
+                <w:lang w:val="sr-Cyrl-BA"/>
+              </w:rPr>
+              <w:t>РБР</w:t>
             </w:r>
             <w:r>
               <w:rPr>
@@ -35688,7 +35710,7 @@
                 <w:iCs/>
                 <w:sz w:val="20"/>
                 <w:szCs w:val="20"/>
-                <w:lang w:val="sr-Latn-CS"/>
+                <w:lang w:val="sr-Cyrl-BA"/>
               </w:rPr>
               <w:t>:</w:t>
             </w:r>
@@ -35696,7 +35718,7 @@
         </w:tc>
         <w:tc>
           <w:tcPr>
-            <w:tcW w:w="6433" w:type="dxa"/>
+            <w:tcW w:w="6390" w:type="dxa"/>
             <w:gridSpan w:val="2"/>
           </w:tcPr>
           <w:p>
@@ -35726,7 +35748,7 @@
         </w:trPr>
         <w:tc>
           <w:tcPr>
-            <w:tcW w:w="2552" w:type="dxa"/>
+            <w:tcW w:w="2595" w:type="dxa"/>
             <w:gridSpan w:val="2"/>
           </w:tcPr>
           <w:p>
@@ -35737,7 +35759,7 @@
                 <w:iCs/>
                 <w:sz w:val="20"/>
                 <w:szCs w:val="20"/>
-                <w:lang w:val="sr-Latn-CS"/>
+                <w:lang w:val="sr-Cyrl-BA"/>
               </w:rPr>
             </w:pPr>
             <w:r>
@@ -35746,9 +35768,9 @@
                 <w:iCs/>
                 <w:sz w:val="20"/>
                 <w:szCs w:val="20"/>
-                <w:lang w:val="sr-Latn-CS"/>
-              </w:rPr>
-              <w:t xml:space="preserve">Identifikacioni broj, </w:t>
+                <w:lang w:val="sr-Cyrl-BA"/>
+              </w:rPr>
+              <w:t xml:space="preserve">Идентификациони број, </w:t>
             </w:r>
             <w:r>
               <w:rPr>
@@ -35757,9 +35779,9 @@
                 <w:iCs/>
                 <w:sz w:val="20"/>
                 <w:szCs w:val="20"/>
-                <w:lang w:val="sr-Latn-CS"/>
-              </w:rPr>
-              <w:t>IBR</w:t>
+                <w:lang w:val="sr-Cyrl-BA"/>
+              </w:rPr>
+              <w:t>ИБР</w:t>
             </w:r>
             <w:r>
               <w:rPr>
@@ -35767,7 +35789,7 @@
                 <w:iCs/>
                 <w:sz w:val="20"/>
                 <w:szCs w:val="20"/>
-                <w:lang w:val="sr-Latn-CS"/>
+                <w:lang w:val="sr-Cyrl-BA"/>
               </w:rPr>
               <w:t>:</w:t>
             </w:r>
@@ -35775,7 +35797,7 @@
         </w:tc>
         <w:tc>
           <w:tcPr>
-            <w:tcW w:w="6433" w:type="dxa"/>
+            <w:tcW w:w="6390" w:type="dxa"/>
             <w:gridSpan w:val="2"/>
           </w:tcPr>
           <w:p>
@@ -35805,7 +35827,7 @@
         </w:trPr>
         <w:tc>
           <w:tcPr>
-            <w:tcW w:w="2552" w:type="dxa"/>
+            <w:tcW w:w="2595" w:type="dxa"/>
             <w:gridSpan w:val="2"/>
           </w:tcPr>
           <w:p>
@@ -35816,7 +35838,7 @@
                 <w:iCs/>
                 <w:sz w:val="20"/>
                 <w:szCs w:val="20"/>
-                <w:lang w:val="sr-Latn-CS"/>
+                <w:lang w:val="sr-Cyrl-BA"/>
               </w:rPr>
             </w:pPr>
             <w:r>
@@ -35825,9 +35847,9 @@
                 <w:iCs/>
                 <w:sz w:val="20"/>
                 <w:szCs w:val="20"/>
-                <w:lang w:val="sr-Latn-CS"/>
-              </w:rPr>
-              <w:t xml:space="preserve">Tip dokumentacije, </w:t>
+                <w:lang w:val="sr-Cyrl-BA"/>
+              </w:rPr>
+              <w:t xml:space="preserve">Тип документације, </w:t>
             </w:r>
             <w:r>
               <w:rPr>
@@ -35836,9 +35858,9 @@
                 <w:iCs/>
                 <w:sz w:val="20"/>
                 <w:szCs w:val="20"/>
-                <w:lang w:val="sr-Latn-CS"/>
-              </w:rPr>
-              <w:t>TD</w:t>
+                <w:lang w:val="sr-Cyrl-BA"/>
+              </w:rPr>
+              <w:t>ТД</w:t>
             </w:r>
             <w:r>
               <w:rPr>
@@ -35846,7 +35868,7 @@
                 <w:iCs/>
                 <w:sz w:val="20"/>
                 <w:szCs w:val="20"/>
-                <w:lang w:val="sr-Latn-CS"/>
+                <w:lang w:val="sr-Cyrl-BA"/>
               </w:rPr>
               <w:t>:</w:t>
             </w:r>
@@ -35854,7 +35876,7 @@
         </w:tc>
         <w:tc>
           <w:tcPr>
-            <w:tcW w:w="6433" w:type="dxa"/>
+            <w:tcW w:w="6390" w:type="dxa"/>
             <w:gridSpan w:val="2"/>
           </w:tcPr>
           <w:p>
@@ -35876,7 +35898,7 @@
                 <w:szCs w:val="20"/>
                 <w:lang w:val="sr-Latn-CS"/>
               </w:rPr>
-              <w:t>monografska publikacija</w:t>
+              <w:t>монографска публикација</w:t>
             </w:r>
           </w:p>
         </w:tc>
@@ -35894,7 +35916,7 @@
         </w:trPr>
         <w:tc>
           <w:tcPr>
-            <w:tcW w:w="2552" w:type="dxa"/>
+            <w:tcW w:w="2595" w:type="dxa"/>
             <w:gridSpan w:val="2"/>
           </w:tcPr>
           <w:p>
@@ -35905,7 +35927,7 @@
                 <w:iCs/>
                 <w:sz w:val="20"/>
                 <w:szCs w:val="20"/>
-                <w:lang w:val="sr-Latn-CS"/>
+                <w:lang w:val="sr-Cyrl-BA"/>
               </w:rPr>
             </w:pPr>
             <w:r>
@@ -35914,9 +35936,9 @@
                 <w:iCs/>
                 <w:sz w:val="20"/>
                 <w:szCs w:val="20"/>
-                <w:lang w:val="sr-Latn-CS"/>
-              </w:rPr>
-              <w:t xml:space="preserve">Tip zapisa, </w:t>
+                <w:lang w:val="sr-Cyrl-BA"/>
+              </w:rPr>
+              <w:t xml:space="preserve">Тип записа, </w:t>
             </w:r>
             <w:r>
               <w:rPr>
@@ -35925,9 +35947,9 @@
                 <w:iCs/>
                 <w:sz w:val="20"/>
                 <w:szCs w:val="20"/>
-                <w:lang w:val="sr-Latn-CS"/>
-              </w:rPr>
-              <w:t>TZ</w:t>
+                <w:lang w:val="sr-Cyrl-BA"/>
+              </w:rPr>
+              <w:t>ТЗ</w:t>
             </w:r>
             <w:r>
               <w:rPr>
@@ -35935,7 +35957,7 @@
                 <w:iCs/>
                 <w:sz w:val="20"/>
                 <w:szCs w:val="20"/>
-                <w:lang w:val="sr-Latn-CS"/>
+                <w:lang w:val="sr-Cyrl-BA"/>
               </w:rPr>
               <w:t>:</w:t>
             </w:r>
@@ -35943,7 +35965,7 @@
         </w:tc>
         <w:tc>
           <w:tcPr>
-            <w:tcW w:w="6433" w:type="dxa"/>
+            <w:tcW w:w="6390" w:type="dxa"/>
             <w:gridSpan w:val="2"/>
           </w:tcPr>
           <w:p>
@@ -35965,7 +35987,7 @@
                 <w:szCs w:val="20"/>
                 <w:lang w:val="sr-Latn-CS"/>
               </w:rPr>
-              <w:t>tekstualni štampani dokument</w:t>
+              <w:t>текстуални штампани документ</w:t>
             </w:r>
           </w:p>
         </w:tc>
@@ -35983,7 +36005,7 @@
         </w:trPr>
         <w:tc>
           <w:tcPr>
-            <w:tcW w:w="2552" w:type="dxa"/>
+            <w:tcW w:w="2595" w:type="dxa"/>
             <w:gridSpan w:val="2"/>
           </w:tcPr>
           <w:p>
@@ -35994,7 +36016,7 @@
                 <w:iCs/>
                 <w:sz w:val="20"/>
                 <w:szCs w:val="20"/>
-                <w:lang w:val="sr-Latn-CS"/>
+                <w:lang w:val="sr-Cyrl-BA"/>
               </w:rPr>
             </w:pPr>
             <w:r>
@@ -36003,9 +36025,9 @@
                 <w:iCs/>
                 <w:sz w:val="20"/>
                 <w:szCs w:val="20"/>
-                <w:lang w:val="sr-Latn-CS"/>
-              </w:rPr>
-              <w:t xml:space="preserve">Vrsta rada, </w:t>
+                <w:lang w:val="sr-Cyrl-BA"/>
+              </w:rPr>
+              <w:t xml:space="preserve">Врста рада, </w:t>
             </w:r>
             <w:r>
               <w:rPr>
@@ -36014,9 +36036,9 @@
                 <w:iCs/>
                 <w:sz w:val="20"/>
                 <w:szCs w:val="20"/>
-                <w:lang w:val="sr-Latn-CS"/>
-              </w:rPr>
-              <w:t>VR</w:t>
+                <w:lang w:val="sr-Cyrl-BA"/>
+              </w:rPr>
+              <w:t>ВР</w:t>
             </w:r>
             <w:r>
               <w:rPr>
@@ -36024,7 +36046,7 @@
                 <w:iCs/>
                 <w:sz w:val="20"/>
                 <w:szCs w:val="20"/>
-                <w:lang w:val="sr-Latn-CS"/>
+                <w:lang w:val="sr-Cyrl-BA"/>
               </w:rPr>
               <w:t>:</w:t>
             </w:r>
@@ -36032,7 +36054,7 @@
         </w:tc>
         <w:tc>
           <w:tcPr>
-            <w:tcW w:w="6433" w:type="dxa"/>
+            <w:tcW w:w="6390" w:type="dxa"/>
             <w:gridSpan w:val="2"/>
           </w:tcPr>
           <w:p>
@@ -36054,17 +36076,7 @@
                 <w:szCs w:val="20"/>
                 <w:lang w:val="sr-Latn-CS"/>
               </w:rPr>
-              <w:t>diplomski</w:t>
-            </w:r>
-            <w:r>
-              <w:rPr>
-                <w:rFonts w:ascii="Arial Narrow" w:hAnsi="Arial Narrow"/>
-                <w:iCs/>
-                <w:sz w:val="20"/>
-                <w:szCs w:val="20"/>
-                <w:lang w:val="sr-Latn-CS"/>
-              </w:rPr>
-              <w:t xml:space="preserve"> rad</w:t>
+              <w:t>дипломски-бечелор рад</w:t>
             </w:r>
           </w:p>
         </w:tc>
@@ -36082,7 +36094,7 @@
         </w:trPr>
         <w:tc>
           <w:tcPr>
-            <w:tcW w:w="2552" w:type="dxa"/>
+            <w:tcW w:w="2595" w:type="dxa"/>
             <w:gridSpan w:val="2"/>
           </w:tcPr>
           <w:p>
@@ -36104,7 +36116,7 @@
                 <w:szCs w:val="20"/>
                 <w:lang w:val="sr-Latn-CS"/>
               </w:rPr>
-              <w:t xml:space="preserve">Autor, </w:t>
+              <w:t xml:space="preserve">Аутор, </w:t>
             </w:r>
             <w:r>
               <w:rPr>
@@ -36115,7 +36127,7 @@
                 <w:szCs w:val="20"/>
                 <w:lang w:val="sr-Latn-CS"/>
               </w:rPr>
-              <w:t>AU</w:t>
+              <w:t>АУ</w:t>
             </w:r>
             <w:r>
               <w:rPr>
@@ -36131,7 +36143,7 @@
         </w:tc>
         <w:tc>
           <w:tcPr>
-            <w:tcW w:w="6433" w:type="dxa"/>
+            <w:tcW w:w="6390" w:type="dxa"/>
             <w:gridSpan w:val="2"/>
           </w:tcPr>
           <w:p>
@@ -36142,7 +36154,7 @@
                 <w:iCs/>
                 <w:sz w:val="20"/>
                 <w:szCs w:val="20"/>
-                <w:lang w:val="sr-Latn-BA"/>
+                <w:lang w:val="sr-Cyrl-BA"/>
               </w:rPr>
             </w:pPr>
             <w:r>
@@ -36151,9 +36163,9 @@
                 <w:iCs/>
                 <w:sz w:val="20"/>
                 <w:szCs w:val="20"/>
-                <w:lang w:val="sr-Latn-BA"/>
-              </w:rPr>
-              <w:t>Igor Šikuljak</w:t>
+                <w:lang w:val="sr-Cyrl-BA"/>
+              </w:rPr>
+              <w:t>Игор Шикуљак</w:t>
             </w:r>
           </w:p>
         </w:tc>
@@ -36171,7 +36183,7 @@
         </w:trPr>
         <w:tc>
           <w:tcPr>
-            <w:tcW w:w="2552" w:type="dxa"/>
+            <w:tcW w:w="2595" w:type="dxa"/>
             <w:gridSpan w:val="2"/>
           </w:tcPr>
           <w:p>
@@ -36193,7 +36205,7 @@
                 <w:szCs w:val="20"/>
                 <w:lang w:val="sr-Latn-CS"/>
               </w:rPr>
-              <w:t xml:space="preserve">Mentor, </w:t>
+              <w:t xml:space="preserve">Ментор, </w:t>
             </w:r>
             <w:r>
               <w:rPr>
@@ -36204,7 +36216,7 @@
                 <w:szCs w:val="20"/>
                 <w:lang w:val="sr-Latn-CS"/>
               </w:rPr>
-              <w:t>MN</w:t>
+              <w:t>МН</w:t>
             </w:r>
             <w:r>
               <w:rPr>
@@ -36220,7 +36232,7 @@
         </w:tc>
         <w:tc>
           <w:tcPr>
-            <w:tcW w:w="6433" w:type="dxa"/>
+            <w:tcW w:w="6390" w:type="dxa"/>
             <w:gridSpan w:val="2"/>
           </w:tcPr>
           <w:p>
@@ -36240,9 +36252,59 @@
                 <w:iCs/>
                 <w:sz w:val="20"/>
                 <w:szCs w:val="20"/>
+                <w:lang w:val="sr-Cyrl-BA"/>
+              </w:rPr>
+              <w:t>п</w:t>
+            </w:r>
+            <w:r>
+              <w:rPr>
+                <w:rFonts w:ascii="Arial Narrow" w:hAnsi="Arial Narrow"/>
+                <w:iCs/>
+                <w:sz w:val="20"/>
+                <w:szCs w:val="20"/>
                 <w:lang w:val="sr-Latn-CS"/>
               </w:rPr>
-              <w:t>prof. dr Milan Vidaković, FTN Novi Sad</w:t>
+              <w:t>роф</w:t>
+            </w:r>
+            <w:r>
+              <w:rPr>
+                <w:rFonts w:ascii="Arial Narrow" w:hAnsi="Arial Narrow"/>
+                <w:iCs/>
+                <w:sz w:val="20"/>
+                <w:szCs w:val="20"/>
+                <w:lang w:val="sr-Cyrl-BA"/>
+              </w:rPr>
+              <w:t>.</w:t>
+            </w:r>
+            <w:r>
+              <w:rPr>
+                <w:rFonts w:ascii="Arial Narrow" w:hAnsi="Arial Narrow"/>
+                <w:iCs/>
+                <w:sz w:val="20"/>
+                <w:szCs w:val="20"/>
+                <w:lang w:val="sr-Latn-CS"/>
+              </w:rPr>
+              <w:t xml:space="preserve"> </w:t>
+            </w:r>
+            <w:r>
+              <w:rPr>
+                <w:rFonts w:ascii="Arial Narrow" w:hAnsi="Arial Narrow"/>
+                <w:iCs/>
+                <w:sz w:val="20"/>
+                <w:szCs w:val="20"/>
+                <w:lang w:val="sr-Cyrl-BA"/>
+              </w:rPr>
+              <w:t>д</w:t>
+            </w:r>
+            <w:r>
+              <w:rPr>
+                <w:rFonts w:ascii="Arial Narrow" w:hAnsi="Arial Narrow"/>
+                <w:iCs/>
+                <w:sz w:val="20"/>
+                <w:szCs w:val="20"/>
+                <w:lang w:val="sr-Latn-CS"/>
+              </w:rPr>
+              <w:t>р Милан Видаковић</w:t>
             </w:r>
           </w:p>
         </w:tc>
@@ -36260,7 +36322,7 @@
         </w:trPr>
         <w:tc>
           <w:tcPr>
-            <w:tcW w:w="2552" w:type="dxa"/>
+            <w:tcW w:w="2595" w:type="dxa"/>
             <w:gridSpan w:val="2"/>
           </w:tcPr>
           <w:p>
@@ -36282,7 +36344,7 @@
                 <w:szCs w:val="20"/>
                 <w:lang w:val="sr-Latn-CS"/>
               </w:rPr>
-              <w:t xml:space="preserve">Naslov rada, </w:t>
+              <w:t xml:space="preserve">Наслов рада, </w:t>
             </w:r>
             <w:r>
               <w:rPr>
@@ -36293,7 +36355,7 @@
                 <w:szCs w:val="20"/>
                 <w:lang w:val="sr-Latn-CS"/>
               </w:rPr>
-              <w:t>NR</w:t>
+              <w:t>НР</w:t>
             </w:r>
             <w:r>
               <w:rPr>
@@ -36309,7 +36371,7 @@
         </w:tc>
         <w:tc>
           <w:tcPr>
-            <w:tcW w:w="6433" w:type="dxa"/>
+            <w:tcW w:w="6390" w:type="dxa"/>
             <w:gridSpan w:val="2"/>
           </w:tcPr>
           <w:p>
@@ -36331,7 +36393,7 @@
                 <w:szCs w:val="20"/>
                 <w:lang w:val="sr-Latn-CS"/>
               </w:rPr>
-              <w:t>Sistem za praćenje kretanja mobilnih uređaja sa omogućenom upotrebom WiFi tehnologije</w:t>
+              <w:t>Систем за праћење кретања мобилних уређаја са омогућеном употребом Вај-фај технологије</w:t>
             </w:r>
           </w:p>
         </w:tc>
@@ -36349,7 +36411,7 @@
         </w:trPr>
         <w:tc>
           <w:tcPr>
-            <w:tcW w:w="2552" w:type="dxa"/>
+            <w:tcW w:w="2595" w:type="dxa"/>
             <w:gridSpan w:val="2"/>
           </w:tcPr>
           <w:p>
@@ -36371,7 +36433,7 @@
                 <w:szCs w:val="20"/>
                 <w:lang w:val="sr-Latn-CS"/>
               </w:rPr>
-              <w:t xml:space="preserve">Jezik publikacije, </w:t>
+              <w:t xml:space="preserve">Језик публикације, </w:t>
             </w:r>
             <w:r>
               <w:rPr>
@@ -36382,7 +36444,7 @@
                 <w:szCs w:val="20"/>
                 <w:lang w:val="sr-Latn-CS"/>
               </w:rPr>
-              <w:t>JP</w:t>
+              <w:t>ЈП</w:t>
             </w:r>
             <w:r>
               <w:rPr>
@@ -36398,7 +36460,7 @@
         </w:tc>
         <w:tc>
           <w:tcPr>
-            <w:tcW w:w="6433" w:type="dxa"/>
+            <w:tcW w:w="6390" w:type="dxa"/>
             <w:gridSpan w:val="2"/>
           </w:tcPr>
           <w:p>
@@ -36420,17 +36482,7 @@
                 <w:szCs w:val="20"/>
                 <w:lang w:val="sr-Latn-CS"/>
               </w:rPr>
-              <w:t>s</w:t>
-            </w:r>
-            <w:r>
-              <w:rPr>
-                <w:rFonts w:ascii="Arial Narrow" w:hAnsi="Arial Narrow"/>
-                <w:iCs/>
-                <w:sz w:val="20"/>
-                <w:szCs w:val="20"/>
-                <w:lang w:val="sr-Latn-CS"/>
-              </w:rPr>
-              <w:t>rpski</w:t>
+              <w:t>српски</w:t>
             </w:r>
           </w:p>
         </w:tc>
@@ -36448,7 +36500,7 @@
         </w:trPr>
         <w:tc>
           <w:tcPr>
-            <w:tcW w:w="2552" w:type="dxa"/>
+            <w:tcW w:w="2595" w:type="dxa"/>
             <w:gridSpan w:val="2"/>
           </w:tcPr>
           <w:p>
@@ -36470,7 +36522,7 @@
                 <w:szCs w:val="20"/>
                 <w:lang w:val="sr-Latn-CS"/>
               </w:rPr>
-              <w:t xml:space="preserve">Jezik izvoda, </w:t>
+              <w:t xml:space="preserve">Језик извода, </w:t>
             </w:r>
             <w:r>
               <w:rPr>
@@ -36481,7 +36533,7 @@
                 <w:szCs w:val="20"/>
                 <w:lang w:val="sr-Latn-CS"/>
               </w:rPr>
-              <w:t>JI</w:t>
+              <w:t>ЈИ</w:t>
             </w:r>
             <w:r>
               <w:rPr>
@@ -36497,7 +36549,7 @@
         </w:tc>
         <w:tc>
           <w:tcPr>
-            <w:tcW w:w="6433" w:type="dxa"/>
+            <w:tcW w:w="6390" w:type="dxa"/>
             <w:gridSpan w:val="2"/>
           </w:tcPr>
           <w:p>
@@ -36519,7 +36571,7 @@
                 <w:szCs w:val="20"/>
                 <w:lang w:val="sr-Latn-CS"/>
               </w:rPr>
-              <w:t>srpski / engleski</w:t>
+              <w:t>српски / енглески</w:t>
             </w:r>
           </w:p>
         </w:tc>
@@ -36537,7 +36589,7 @@
         </w:trPr>
         <w:tc>
           <w:tcPr>
-            <w:tcW w:w="2552" w:type="dxa"/>
+            <w:tcW w:w="2595" w:type="dxa"/>
             <w:gridSpan w:val="2"/>
           </w:tcPr>
           <w:p>
@@ -36559,7 +36611,7 @@
                 <w:szCs w:val="20"/>
                 <w:lang w:val="sr-Latn-CS"/>
               </w:rPr>
-              <w:t xml:space="preserve">Zemlja publikovanja, </w:t>
+              <w:t xml:space="preserve">Земља публикововања, </w:t>
             </w:r>
             <w:r>
               <w:rPr>
@@ -36570,7 +36622,7 @@
                 <w:szCs w:val="20"/>
                 <w:lang w:val="sr-Latn-CS"/>
               </w:rPr>
-              <w:t>ZP</w:t>
+              <w:t>ЗП</w:t>
             </w:r>
             <w:r>
               <w:rPr>
@@ -36586,7 +36638,7 @@
         </w:tc>
         <w:tc>
           <w:tcPr>
-            <w:tcW w:w="6433" w:type="dxa"/>
+            <w:tcW w:w="6390" w:type="dxa"/>
             <w:gridSpan w:val="2"/>
           </w:tcPr>
           <w:p>
@@ -36608,7 +36660,7 @@
                 <w:szCs w:val="20"/>
                 <w:lang w:val="sr-Latn-CS"/>
               </w:rPr>
-              <w:t>Srbija</w:t>
+              <w:t>Србија</w:t>
             </w:r>
           </w:p>
         </w:tc>
@@ -36626,7 +36678,7 @@
         </w:trPr>
         <w:tc>
           <w:tcPr>
-            <w:tcW w:w="2552" w:type="dxa"/>
+            <w:tcW w:w="2595" w:type="dxa"/>
             <w:gridSpan w:val="2"/>
           </w:tcPr>
           <w:p>
@@ -36648,7 +36700,7 @@
                 <w:szCs w:val="20"/>
                 <w:lang w:val="sr-Latn-CS"/>
               </w:rPr>
-              <w:t xml:space="preserve">Uže geografsko područje, </w:t>
+              <w:t xml:space="preserve">Уже географско подручје, </w:t>
             </w:r>
             <w:r>
               <w:rPr>
@@ -36659,7 +36711,7 @@
                 <w:szCs w:val="20"/>
                 <w:lang w:val="sr-Latn-CS"/>
               </w:rPr>
-              <w:t>UGP</w:t>
+              <w:t>УГП</w:t>
             </w:r>
             <w:r>
               <w:rPr>
@@ -36675,7 +36727,7 @@
         </w:tc>
         <w:tc>
           <w:tcPr>
-            <w:tcW w:w="6433" w:type="dxa"/>
+            <w:tcW w:w="6390" w:type="dxa"/>
             <w:gridSpan w:val="2"/>
           </w:tcPr>
           <w:p>
@@ -36697,7 +36749,7 @@
                 <w:szCs w:val="20"/>
                 <w:lang w:val="sr-Latn-CS"/>
               </w:rPr>
-              <w:t>Vojvodina</w:t>
+              <w:t>Војводина</w:t>
             </w:r>
           </w:p>
         </w:tc>
@@ -36715,7 +36767,7 @@
         </w:trPr>
         <w:tc>
           <w:tcPr>
-            <w:tcW w:w="2552" w:type="dxa"/>
+            <w:tcW w:w="2595" w:type="dxa"/>
             <w:gridSpan w:val="2"/>
           </w:tcPr>
           <w:p>
@@ -36737,7 +36789,7 @@
                 <w:szCs w:val="20"/>
                 <w:lang w:val="sr-Latn-CS"/>
               </w:rPr>
-              <w:t xml:space="preserve">Godina, </w:t>
+              <w:t xml:space="preserve">Година, </w:t>
             </w:r>
             <w:r>
               <w:rPr>
@@ -36748,7 +36800,7 @@
                 <w:szCs w:val="20"/>
                 <w:lang w:val="sr-Latn-CS"/>
               </w:rPr>
-              <w:t>GO</w:t>
+              <w:t>ГО</w:t>
             </w:r>
             <w:r>
               <w:rPr>
@@ -36764,7 +36816,7 @@
         </w:tc>
         <w:tc>
           <w:tcPr>
-            <w:tcW w:w="6433" w:type="dxa"/>
+            <w:tcW w:w="6390" w:type="dxa"/>
             <w:gridSpan w:val="2"/>
           </w:tcPr>
           <w:p>
@@ -36804,7 +36856,7 @@
         </w:trPr>
         <w:tc>
           <w:tcPr>
-            <w:tcW w:w="2552" w:type="dxa"/>
+            <w:tcW w:w="2595" w:type="dxa"/>
             <w:gridSpan w:val="2"/>
           </w:tcPr>
           <w:p>
@@ -36826,7 +36878,7 @@
                 <w:szCs w:val="20"/>
                 <w:lang w:val="sr-Latn-CS"/>
               </w:rPr>
-              <w:t xml:space="preserve">Izdavač, </w:t>
+              <w:t xml:space="preserve">Издавач, </w:t>
             </w:r>
             <w:r>
               <w:rPr>
@@ -36837,7 +36889,7 @@
                 <w:szCs w:val="20"/>
                 <w:lang w:val="sr-Latn-CS"/>
               </w:rPr>
-              <w:t>IZ</w:t>
+              <w:t>ИЗ</w:t>
             </w:r>
             <w:r>
               <w:rPr>
@@ -36853,7 +36905,7 @@
         </w:tc>
         <w:tc>
           <w:tcPr>
-            <w:tcW w:w="6433" w:type="dxa"/>
+            <w:tcW w:w="6390" w:type="dxa"/>
             <w:gridSpan w:val="2"/>
           </w:tcPr>
           <w:p>
@@ -36875,7 +36927,7 @@
                 <w:szCs w:val="20"/>
                 <w:lang w:val="sr-Latn-CS"/>
               </w:rPr>
-              <w:t>autorski reprint</w:t>
+              <w:t>ауторски репринт</w:t>
             </w:r>
           </w:p>
         </w:tc>
@@ -36893,7 +36945,7 @@
         </w:trPr>
         <w:tc>
           <w:tcPr>
-            <w:tcW w:w="2552" w:type="dxa"/>
+            <w:tcW w:w="2595" w:type="dxa"/>
             <w:gridSpan w:val="2"/>
           </w:tcPr>
           <w:p>
@@ -36915,7 +36967,7 @@
                 <w:szCs w:val="20"/>
                 <w:lang w:val="sr-Latn-CS"/>
               </w:rPr>
-              <w:t xml:space="preserve">Mesto i adresa, </w:t>
+              <w:t xml:space="preserve">Место и адреса, </w:t>
             </w:r>
             <w:r>
               <w:rPr>
@@ -36926,7 +36978,7 @@
                 <w:szCs w:val="20"/>
                 <w:lang w:val="sr-Latn-CS"/>
               </w:rPr>
-              <w:t>MA</w:t>
+              <w:t>МА</w:t>
             </w:r>
             <w:r>
               <w:rPr>
@@ -36942,7 +36994,7 @@
         </w:tc>
         <w:tc>
           <w:tcPr>
-            <w:tcW w:w="6433" w:type="dxa"/>
+            <w:tcW w:w="6390" w:type="dxa"/>
             <w:gridSpan w:val="2"/>
           </w:tcPr>
           <w:p>
@@ -36965,7 +37017,7 @@
                 <w:szCs w:val="20"/>
                 <w:lang w:val="sr-Latn-CS"/>
               </w:rPr>
-              <w:t>Novi Sad, Fakultet tehničkih nauka,</w:t>
+              <w:t>Нови Сад, Факултет техничких</w:t>
             </w:r>
             <w:r>
               <w:rPr>
@@ -36973,7 +37025,7 @@
                 <w:iCs/>
                 <w:sz w:val="20"/>
                 <w:szCs w:val="20"/>
-                <w:lang w:val="sr-Latn-CS"/>
+                <w:lang w:val="sr-Cyrl-BA"/>
               </w:rPr>
               <w:t xml:space="preserve"> </w:t>
             </w:r>
@@ -36985,7 +37037,17 @@
                 <w:szCs w:val="20"/>
                 <w:lang w:val="sr-Latn-CS"/>
               </w:rPr>
-              <w:t>Trg Dositeja Obradovića 6</w:t>
+              <w:t>наука,</w:t>
+            </w:r>
+            <w:r>
+              <w:rPr>
+                <w:rFonts w:ascii="Arial Narrow" w:hAnsi="Arial Narrow"/>
+                <w:iCs/>
+                <w:sz w:val="20"/>
+                <w:szCs w:val="20"/>
+                <w:lang w:val="sr-Latn-CS"/>
+              </w:rPr>
+              <w:t xml:space="preserve"> Трг Доситеја Обрадовића 6</w:t>
             </w:r>
           </w:p>
         </w:tc>
@@ -37003,7 +37065,7 @@
         </w:trPr>
         <w:tc>
           <w:tcPr>
-            <w:tcW w:w="2552" w:type="dxa"/>
+            <w:tcW w:w="2595" w:type="dxa"/>
             <w:gridSpan w:val="2"/>
           </w:tcPr>
           <w:p>
@@ -37025,7 +37087,7 @@
                 <w:szCs w:val="20"/>
                 <w:lang w:val="sr-Latn-CS"/>
               </w:rPr>
-              <w:t xml:space="preserve">Fizički opis rada, </w:t>
+              <w:t xml:space="preserve">Физички опис рада, </w:t>
             </w:r>
             <w:r>
               <w:rPr>
@@ -37036,7 +37098,7 @@
                 <w:szCs w:val="20"/>
                 <w:lang w:val="sr-Latn-CS"/>
               </w:rPr>
-              <w:t>FO</w:t>
+              <w:t>ФО</w:t>
             </w:r>
             <w:r>
               <w:rPr>
@@ -37052,7 +37114,7 @@
         </w:tc>
         <w:tc>
           <w:tcPr>
-            <w:tcW w:w="6433" w:type="dxa"/>
+            <w:tcW w:w="6390" w:type="dxa"/>
             <w:gridSpan w:val="2"/>
           </w:tcPr>
           <w:p>
@@ -37073,9 +37135,9 @@
                 <w:iCs/>
                 <w:sz w:val="20"/>
                 <w:szCs w:val="20"/>
-                <w:lang w:val="sr-Latn-CS"/>
-              </w:rPr>
-              <w:t xml:space="preserve">br. poglavlja: 8 / stranica: </w:t>
+                <w:lang w:val="sr-Cyrl-BA"/>
+              </w:rPr>
+              <w:t>бр</w:t>
             </w:r>
             <w:r>
               <w:rPr>
@@ -37085,7 +37147,7 @@
                 <w:szCs w:val="20"/>
                 <w:lang w:val="sr-Latn-CS"/>
               </w:rPr>
-              <w:t>49</w:t>
+              <w:t xml:space="preserve">. </w:t>
             </w:r>
             <w:r>
               <w:rPr>
@@ -37093,9 +37155,9 @@
                 <w:iCs/>
                 <w:sz w:val="20"/>
                 <w:szCs w:val="20"/>
-                <w:lang w:val="sr-Latn-CS"/>
-              </w:rPr>
-              <w:t xml:space="preserve"> / citata: </w:t>
+                <w:lang w:val="sr-Cyrl-BA"/>
+              </w:rPr>
+              <w:t>поглавља</w:t>
             </w:r>
             <w:r>
               <w:rPr>
@@ -37105,7 +37167,7 @@
                 <w:szCs w:val="20"/>
                 <w:lang w:val="sr-Latn-CS"/>
               </w:rPr>
-              <w:t>2</w:t>
+              <w:t xml:space="preserve">: 8 / </w:t>
             </w:r>
             <w:r>
               <w:rPr>
@@ -37113,9 +37175,9 @@
                 <w:iCs/>
                 <w:sz w:val="20"/>
                 <w:szCs w:val="20"/>
-                <w:lang w:val="sr-Latn-CS"/>
-              </w:rPr>
-              <w:t>3</w:t>
+                <w:lang w:val="sr-Cyrl-BA"/>
+              </w:rPr>
+              <w:t>страница</w:t>
             </w:r>
             <w:r>
               <w:rPr>
@@ -37125,7 +37187,7 @@
                 <w:szCs w:val="20"/>
                 <w:lang w:val="sr-Latn-CS"/>
               </w:rPr>
-              <w:t xml:space="preserve"> / slika: </w:t>
+              <w:t xml:space="preserve">: </w:t>
             </w:r>
             <w:r>
               <w:rPr>
@@ -37135,7 +37197,7 @@
                 <w:szCs w:val="20"/>
                 <w:lang w:val="sr-Latn-CS"/>
               </w:rPr>
-              <w:t>7</w:t>
+              <w:t>49</w:t>
             </w:r>
             <w:r>
               <w:rPr>
@@ -37145,7 +37207,7 @@
                 <w:szCs w:val="20"/>
                 <w:lang w:val="sr-Latn-CS"/>
               </w:rPr>
-              <w:t xml:space="preserve"> / listinga: </w:t>
+              <w:t xml:space="preserve"> / </w:t>
             </w:r>
             <w:r>
               <w:rPr>
@@ -37153,9 +37215,9 @@
                 <w:iCs/>
                 <w:sz w:val="20"/>
                 <w:szCs w:val="20"/>
-                <w:lang w:val="sr-Latn-CS"/>
-              </w:rPr>
-              <w:t>20</w:t>
+                <w:lang w:val="sr-Cyrl-BA"/>
+              </w:rPr>
+              <w:t>цитата</w:t>
             </w:r>
             <w:r>
               <w:rPr>
@@ -37165,7 +37227,7 @@
                 <w:szCs w:val="20"/>
                 <w:lang w:val="sr-Latn-CS"/>
               </w:rPr>
-              <w:t xml:space="preserve"> / priloga: 0 / tabela: </w:t>
+              <w:t xml:space="preserve">: </w:t>
             </w:r>
             <w:r>
               <w:rPr>
@@ -37185,7 +37247,177 @@
                 <w:szCs w:val="20"/>
                 <w:lang w:val="sr-Latn-CS"/>
               </w:rPr>
-              <w:t xml:space="preserve"> / grafikona: </w:t>
+              <w:t>3</w:t>
+            </w:r>
+            <w:r>
+              <w:rPr>
+                <w:rFonts w:ascii="Arial Narrow" w:hAnsi="Arial Narrow"/>
+                <w:iCs/>
+                <w:sz w:val="20"/>
+                <w:szCs w:val="20"/>
+                <w:lang w:val="sr-Latn-CS"/>
+              </w:rPr>
+              <w:t xml:space="preserve"> / </w:t>
+            </w:r>
+            <w:r>
+              <w:rPr>
+                <w:rFonts w:ascii="Arial Narrow" w:hAnsi="Arial Narrow"/>
+                <w:iCs/>
+                <w:sz w:val="20"/>
+                <w:szCs w:val="20"/>
+                <w:lang w:val="sr-Cyrl-BA"/>
+              </w:rPr>
+              <w:t>слика</w:t>
+            </w:r>
+            <w:r>
+              <w:rPr>
+                <w:rFonts w:ascii="Arial Narrow" w:hAnsi="Arial Narrow"/>
+                <w:iCs/>
+                <w:sz w:val="20"/>
+                <w:szCs w:val="20"/>
+                <w:lang w:val="sr-Latn-CS"/>
+              </w:rPr>
+              <w:t xml:space="preserve">: </w:t>
+            </w:r>
+            <w:r>
+              <w:rPr>
+                <w:rFonts w:ascii="Arial Narrow" w:hAnsi="Arial Narrow"/>
+                <w:iCs/>
+                <w:sz w:val="20"/>
+                <w:szCs w:val="20"/>
+                <w:lang w:val="sr-Latn-CS"/>
+              </w:rPr>
+              <w:t>7</w:t>
+            </w:r>
+            <w:r>
+              <w:rPr>
+                <w:rFonts w:ascii="Arial Narrow" w:hAnsi="Arial Narrow"/>
+                <w:iCs/>
+                <w:sz w:val="20"/>
+                <w:szCs w:val="20"/>
+                <w:lang w:val="sr-Latn-CS"/>
+              </w:rPr>
+              <w:t xml:space="preserve"> / </w:t>
+            </w:r>
+            <w:r>
+              <w:rPr>
+                <w:rFonts w:ascii="Arial Narrow" w:hAnsi="Arial Narrow"/>
+                <w:iCs/>
+                <w:sz w:val="20"/>
+                <w:szCs w:val="20"/>
+                <w:lang w:val="sr-Cyrl-BA"/>
+              </w:rPr>
+              <w:t>листинга</w:t>
+            </w:r>
+            <w:r>
+              <w:rPr>
+                <w:rFonts w:ascii="Arial Narrow" w:hAnsi="Arial Narrow"/>
+                <w:iCs/>
+                <w:sz w:val="20"/>
+                <w:szCs w:val="20"/>
+                <w:lang w:val="sr-Latn-CS"/>
+              </w:rPr>
+              <w:t xml:space="preserve">: </w:t>
+            </w:r>
+            <w:r>
+              <w:rPr>
+                <w:rFonts w:ascii="Arial Narrow" w:hAnsi="Arial Narrow"/>
+                <w:iCs/>
+                <w:sz w:val="20"/>
+                <w:szCs w:val="20"/>
+                <w:lang w:val="sr-Latn-CS"/>
+              </w:rPr>
+              <w:t>20</w:t>
+            </w:r>
+            <w:r>
+              <w:rPr>
+                <w:rFonts w:ascii="Arial Narrow" w:hAnsi="Arial Narrow"/>
+                <w:iCs/>
+                <w:sz w:val="20"/>
+                <w:szCs w:val="20"/>
+                <w:lang w:val="sr-Latn-CS"/>
+              </w:rPr>
+              <w:t xml:space="preserve"> / </w:t>
+            </w:r>
+            <w:r>
+              <w:rPr>
+                <w:rFonts w:ascii="Arial Narrow" w:hAnsi="Arial Narrow"/>
+                <w:iCs/>
+                <w:sz w:val="20"/>
+                <w:szCs w:val="20"/>
+                <w:lang w:val="sr-Cyrl-BA"/>
+              </w:rPr>
+              <w:t>прилога</w:t>
+            </w:r>
+            <w:r>
+              <w:rPr>
+                <w:rFonts w:ascii="Arial Narrow" w:hAnsi="Arial Narrow"/>
+                <w:iCs/>
+                <w:sz w:val="20"/>
+                <w:szCs w:val="20"/>
+                <w:lang w:val="sr-Latn-CS"/>
+              </w:rPr>
+              <w:t xml:space="preserve">: 0 / </w:t>
+            </w:r>
+            <w:r>
+              <w:rPr>
+                <w:rFonts w:ascii="Arial Narrow" w:hAnsi="Arial Narrow"/>
+                <w:iCs/>
+                <w:sz w:val="20"/>
+                <w:szCs w:val="20"/>
+                <w:lang w:val="sr-Cyrl-BA"/>
+              </w:rPr>
+              <w:t>табела</w:t>
+            </w:r>
+            <w:r>
+              <w:rPr>
+                <w:rFonts w:ascii="Arial Narrow" w:hAnsi="Arial Narrow"/>
+                <w:iCs/>
+                <w:sz w:val="20"/>
+                <w:szCs w:val="20"/>
+                <w:lang w:val="sr-Latn-CS"/>
+              </w:rPr>
+              <w:t xml:space="preserve">: </w:t>
+            </w:r>
+            <w:r>
+              <w:rPr>
+                <w:rFonts w:ascii="Arial Narrow" w:hAnsi="Arial Narrow"/>
+                <w:iCs/>
+                <w:sz w:val="20"/>
+                <w:szCs w:val="20"/>
+                <w:lang w:val="sr-Latn-CS"/>
+              </w:rPr>
+              <w:t>2</w:t>
+            </w:r>
+            <w:r>
+              <w:rPr>
+                <w:rFonts w:ascii="Arial Narrow" w:hAnsi="Arial Narrow"/>
+                <w:iCs/>
+                <w:sz w:val="20"/>
+                <w:szCs w:val="20"/>
+                <w:lang w:val="sr-Latn-CS"/>
+              </w:rPr>
+              <w:t xml:space="preserve"> / </w:t>
+            </w:r>
+            <w:r>
+              <w:rPr>
+                <w:rFonts w:ascii="Arial Narrow" w:hAnsi="Arial Narrow"/>
+                <w:iCs/>
+                <w:sz w:val="20"/>
+                <w:szCs w:val="20"/>
+                <w:lang w:val="sr-Cyrl-BA"/>
+              </w:rPr>
+              <w:t>графикона</w:t>
+            </w:r>
+            <w:r>
+              <w:rPr>
+                <w:rFonts w:ascii="Arial Narrow" w:hAnsi="Arial Narrow"/>
+                <w:iCs/>
+                <w:sz w:val="20"/>
+                <w:szCs w:val="20"/>
+                <w:lang w:val="sr-Latn-CS"/>
+              </w:rPr>
+              <w:t xml:space="preserve">: </w:t>
             </w:r>
             <w:r>
               <w:rPr>
@@ -37213,7 +37445,7 @@
         </w:trPr>
         <w:tc>
           <w:tcPr>
-            <w:tcW w:w="2552" w:type="dxa"/>
+            <w:tcW w:w="2595" w:type="dxa"/>
             <w:gridSpan w:val="2"/>
           </w:tcPr>
           <w:p>
@@ -37235,7 +37467,7 @@
                 <w:szCs w:val="20"/>
                 <w:lang w:val="sr-Latn-CS"/>
               </w:rPr>
-              <w:t xml:space="preserve">Naučna oblast, </w:t>
+              <w:t xml:space="preserve">Научна област, </w:t>
             </w:r>
             <w:r>
               <w:rPr>
@@ -37246,7 +37478,7 @@
                 <w:szCs w:val="20"/>
                 <w:lang w:val="sr-Latn-CS"/>
               </w:rPr>
-              <w:t>NO</w:t>
+              <w:t>НО</w:t>
             </w:r>
             <w:r>
               <w:rPr>
@@ -37262,7 +37494,7 @@
         </w:tc>
         <w:tc>
           <w:tcPr>
-            <w:tcW w:w="6433" w:type="dxa"/>
+            <w:tcW w:w="6390" w:type="dxa"/>
             <w:gridSpan w:val="2"/>
           </w:tcPr>
           <w:p>
@@ -37273,7 +37505,7 @@
                 <w:iCs/>
                 <w:sz w:val="20"/>
                 <w:szCs w:val="20"/>
-                <w:lang w:val="sr-Latn-CS"/>
+                <w:lang w:val="sr-Cyrl-BA"/>
               </w:rPr>
             </w:pPr>
             <w:r>
@@ -37282,9 +37514,9 @@
                 <w:iCs/>
                 <w:sz w:val="20"/>
                 <w:szCs w:val="20"/>
-                <w:lang w:val="sr-Latn-CS"/>
-              </w:rPr>
-              <w:t>Računarske nauke i informatika</w:t>
+                <w:lang w:val="sr-Cyrl-BA"/>
+              </w:rPr>
+              <w:t>Рачунарске науке и информатика</w:t>
             </w:r>
           </w:p>
         </w:tc>
@@ -37302,7 +37534,7 @@
         </w:trPr>
         <w:tc>
           <w:tcPr>
-            <w:tcW w:w="2552" w:type="dxa"/>
+            <w:tcW w:w="2595" w:type="dxa"/>
             <w:gridSpan w:val="2"/>
           </w:tcPr>
           <w:p>
@@ -37324,7 +37556,7 @@
                 <w:szCs w:val="20"/>
                 <w:lang w:val="sr-Latn-CS"/>
               </w:rPr>
-              <w:t xml:space="preserve">Naučna disciplina, </w:t>
+              <w:t xml:space="preserve">Научна дисциплина, </w:t>
             </w:r>
             <w:r>
               <w:rPr>
@@ -37335,7 +37567,7 @@
                 <w:szCs w:val="20"/>
                 <w:lang w:val="sr-Latn-CS"/>
               </w:rPr>
-              <w:t>ND</w:t>
+              <w:t>НД</w:t>
             </w:r>
             <w:r>
               <w:rPr>
@@ -37351,7 +37583,7 @@
         </w:tc>
         <w:tc>
           <w:tcPr>
-            <w:tcW w:w="6433" w:type="dxa"/>
+            <w:tcW w:w="6390" w:type="dxa"/>
             <w:gridSpan w:val="2"/>
           </w:tcPr>
           <w:p>
@@ -37373,7 +37605,7 @@
                 <w:szCs w:val="20"/>
                 <w:lang w:val="sr-Latn-CS"/>
               </w:rPr>
-              <w:t>Računarske mreže, bezbjednost sistema, embedded sistemi</w:t>
+              <w:t>Рачунарске мреже, безбједност система, имбедед системи</w:t>
             </w:r>
           </w:p>
         </w:tc>
@@ -37391,7 +37623,7 @@
         </w:trPr>
         <w:tc>
           <w:tcPr>
-            <w:tcW w:w="2552" w:type="dxa"/>
+            <w:tcW w:w="2595" w:type="dxa"/>
             <w:gridSpan w:val="2"/>
           </w:tcPr>
           <w:p>
@@ -37413,20 +37645,18 @@
                 <w:szCs w:val="20"/>
                 <w:lang w:val="sr-Latn-CS"/>
               </w:rPr>
-              <w:t xml:space="preserve">Predmetna odrednica / </w:t>
-            </w:r>
-          </w:p>
-          <w:p>
-            <w:pPr>
-              <w:spacing w:before="40" w:after="40" w:line="240" w:lineRule="auto"/>
+              <w:t>Предметна одредница</w:t>
+            </w:r>
+            <w:r>
               <w:rPr>
                 <w:rFonts w:ascii="Arial Narrow" w:hAnsi="Arial Narrow"/>
                 <w:iCs/>
                 <w:sz w:val="20"/>
                 <w:szCs w:val="20"/>
-                <w:lang w:val="sr-Latn-CS"/>
-              </w:rPr>
-            </w:pPr>
+                <w:lang w:val="sr-Cyrl-BA"/>
+              </w:rPr>
+              <w:t xml:space="preserve"> </w:t>
+            </w:r>
             <w:r>
               <w:rPr>
                 <w:rFonts w:ascii="Arial Narrow" w:hAnsi="Arial Narrow"/>
@@ -37435,7 +37665,27 @@
                 <w:szCs w:val="20"/>
                 <w:lang w:val="sr-Latn-CS"/>
               </w:rPr>
-              <w:t xml:space="preserve">ključne reči, </w:t>
+              <w:t>/</w:t>
+            </w:r>
+            <w:r>
+              <w:rPr>
+                <w:rFonts w:ascii="Arial Narrow" w:hAnsi="Arial Narrow"/>
+                <w:iCs/>
+                <w:sz w:val="20"/>
+                <w:szCs w:val="20"/>
+                <w:lang w:val="sr-Cyrl-BA"/>
+              </w:rPr>
+              <w:t xml:space="preserve"> </w:t>
+            </w:r>
+            <w:r>
+              <w:rPr>
+                <w:rFonts w:ascii="Arial Narrow" w:hAnsi="Arial Narrow"/>
+                <w:iCs/>
+                <w:sz w:val="20"/>
+                <w:szCs w:val="20"/>
+                <w:lang w:val="sr-Latn-CS"/>
+              </w:rPr>
+              <w:t xml:space="preserve">Кључне речи, </w:t>
             </w:r>
             <w:r>
               <w:rPr>
@@ -37446,7 +37696,7 @@
                 <w:szCs w:val="20"/>
                 <w:lang w:val="sr-Latn-CS"/>
               </w:rPr>
-              <w:t>PO</w:t>
+              <w:t>ПО</w:t>
             </w:r>
             <w:r>
               <w:rPr>
@@ -37462,7 +37712,7 @@
         </w:tc>
         <w:tc>
           <w:tcPr>
-            <w:tcW w:w="6433" w:type="dxa"/>
+            <w:tcW w:w="6390" w:type="dxa"/>
             <w:gridSpan w:val="2"/>
           </w:tcPr>
           <w:p>
@@ -37482,9 +37732,115 @@
                 <w:iCs/>
                 <w:sz w:val="20"/>
                 <w:szCs w:val="20"/>
+                <w:lang w:val="sr-Cyrl-BA"/>
+              </w:rPr>
+              <w:t>Праћење мобилних уређаја</w:t>
+            </w:r>
+            <w:r>
+              <w:rPr>
+                <w:rFonts w:ascii="Arial Narrow" w:hAnsi="Arial Narrow"/>
+                <w:iCs/>
+                <w:sz w:val="20"/>
+                <w:szCs w:val="20"/>
                 <w:lang w:val="sr-Latn-CS"/>
               </w:rPr>
-              <w:t xml:space="preserve">Praćenje mobilnih uređaja, MAC adrese, 802.11 Probe Request paketi, 802.11 RTS/CTS paketi, </w:t>
+              <w:t xml:space="preserve">, </w:t>
+            </w:r>
+            <w:r>
+              <w:rPr>
+                <w:rFonts w:ascii="Arial Narrow" w:hAnsi="Arial Narrow"/>
+                <w:iCs/>
+                <w:sz w:val="20"/>
+                <w:szCs w:val="20"/>
+              </w:rPr>
+              <w:t>MAC</w:t>
+            </w:r>
+            <w:r>
+              <w:rPr>
+                <w:rFonts w:ascii="Arial Narrow" w:hAnsi="Arial Narrow"/>
+                <w:iCs/>
+                <w:sz w:val="20"/>
+                <w:szCs w:val="20"/>
+                <w:lang w:val="sr-Latn-CS"/>
+              </w:rPr>
+              <w:t xml:space="preserve"> </w:t>
+            </w:r>
+            <w:r>
+              <w:rPr>
+                <w:rFonts w:ascii="Arial Narrow" w:hAnsi="Arial Narrow"/>
+                <w:iCs/>
+                <w:sz w:val="20"/>
+                <w:szCs w:val="20"/>
+                <w:lang w:val="sr-Cyrl-BA"/>
+              </w:rPr>
+              <w:t>адресе</w:t>
+            </w:r>
+            <w:r>
+              <w:rPr>
+                <w:rFonts w:ascii="Arial Narrow" w:hAnsi="Arial Narrow"/>
+                <w:iCs/>
+                <w:sz w:val="20"/>
+                <w:szCs w:val="20"/>
+                <w:lang w:val="sr-Latn-CS"/>
+              </w:rPr>
+              <w:t xml:space="preserve">, 802.11 </w:t>
+            </w:r>
+            <w:r>
+              <w:rPr>
+                <w:rFonts w:ascii="Arial Narrow" w:hAnsi="Arial Narrow"/>
+                <w:iCs/>
+                <w:sz w:val="20"/>
+                <w:szCs w:val="20"/>
+              </w:rPr>
+              <w:t>Probe Request</w:t>
+            </w:r>
+            <w:r>
+              <w:rPr>
+                <w:rFonts w:ascii="Arial Narrow" w:hAnsi="Arial Narrow"/>
+                <w:iCs/>
+                <w:sz w:val="20"/>
+                <w:szCs w:val="20"/>
+                <w:lang w:val="sr-Latn-CS"/>
+              </w:rPr>
+              <w:t xml:space="preserve">, 802.11 </w:t>
+            </w:r>
+            <w:r>
+              <w:rPr>
+                <w:rFonts w:ascii="Arial Narrow" w:hAnsi="Arial Narrow"/>
+                <w:iCs/>
+                <w:sz w:val="20"/>
+                <w:szCs w:val="20"/>
+              </w:rPr>
+              <w:t>RTS</w:t>
+            </w:r>
+            <w:r>
+              <w:rPr>
+                <w:rFonts w:ascii="Arial Narrow" w:hAnsi="Arial Narrow"/>
+                <w:iCs/>
+                <w:sz w:val="20"/>
+                <w:szCs w:val="20"/>
+                <w:lang w:val="sr-Latn-CS"/>
+              </w:rPr>
+              <w:t>/</w:t>
+            </w:r>
+            <w:r>
+              <w:rPr>
+                <w:rFonts w:ascii="Arial Narrow" w:hAnsi="Arial Narrow"/>
+                <w:iCs/>
+                <w:sz w:val="20"/>
+                <w:szCs w:val="20"/>
+              </w:rPr>
+              <w:t>CTS</w:t>
+            </w:r>
+            <w:r>
+              <w:rPr>
+                <w:rFonts w:ascii="Arial Narrow" w:hAnsi="Arial Narrow"/>
+                <w:iCs/>
+                <w:sz w:val="20"/>
+                <w:szCs w:val="20"/>
+                <w:lang w:val="sr-Latn-CS"/>
+              </w:rPr>
+              <w:t xml:space="preserve">, </w:t>
             </w:r>
             <w:r>
               <w:rPr>
@@ -37522,7 +37878,7 @@
         </w:trPr>
         <w:tc>
           <w:tcPr>
-            <w:tcW w:w="2552" w:type="dxa"/>
+            <w:tcW w:w="2595" w:type="dxa"/>
             <w:gridSpan w:val="2"/>
           </w:tcPr>
           <w:p>
@@ -37546,13 +37902,13 @@
                 <w:szCs w:val="20"/>
                 <w:lang w:val="sr-Latn-CS"/>
               </w:rPr>
-              <w:t>UDK</w:t>
+              <w:t>УДК</w:t>
             </w:r>
           </w:p>
         </w:tc>
         <w:tc>
           <w:tcPr>
-            <w:tcW w:w="6433" w:type="dxa"/>
+            <w:tcW w:w="6390" w:type="dxa"/>
             <w:gridSpan w:val="2"/>
           </w:tcPr>
           <w:p>
@@ -37582,7 +37938,7 @@
         </w:trPr>
         <w:tc>
           <w:tcPr>
-            <w:tcW w:w="2552" w:type="dxa"/>
+            <w:tcW w:w="2595" w:type="dxa"/>
             <w:gridSpan w:val="2"/>
           </w:tcPr>
           <w:p>
@@ -37604,7 +37960,7 @@
                 <w:szCs w:val="20"/>
                 <w:lang w:val="sr-Latn-CS"/>
               </w:rPr>
-              <w:t xml:space="preserve">Čuva se, </w:t>
+              <w:t xml:space="preserve">Чува се, </w:t>
             </w:r>
             <w:r>
               <w:rPr>
@@ -37615,7 +37971,7 @@
                 <w:szCs w:val="20"/>
                 <w:lang w:val="sr-Latn-CS"/>
               </w:rPr>
-              <w:t>ČU</w:t>
+              <w:t>ЧУ</w:t>
             </w:r>
             <w:r>
               <w:rPr>
@@ -37631,7 +37987,7 @@
         </w:tc>
         <w:tc>
           <w:tcPr>
-            <w:tcW w:w="6433" w:type="dxa"/>
+            <w:tcW w:w="6390" w:type="dxa"/>
             <w:gridSpan w:val="2"/>
           </w:tcPr>
           <w:p>
@@ -37653,7 +38009,47 @@
                 <w:szCs w:val="20"/>
                 <w:lang w:val="sr-Latn-CS"/>
               </w:rPr>
-              <w:t>Biblioteka Fakulteta tehničkih nauka, Trg Dositeja Obradovića 6, Novi Sad</w:t>
+              <w:t>Библиотека Факултета</w:t>
+            </w:r>
+            <w:r>
+              <w:rPr>
+                <w:rFonts w:ascii="Arial Narrow" w:hAnsi="Arial Narrow"/>
+                <w:iCs/>
+                <w:sz w:val="20"/>
+                <w:szCs w:val="20"/>
+                <w:lang w:val="sr-Latn-CS"/>
+              </w:rPr>
+              <w:t xml:space="preserve"> </w:t>
+            </w:r>
+            <w:r>
+              <w:rPr>
+                <w:rFonts w:ascii="Arial Narrow" w:hAnsi="Arial Narrow"/>
+                <w:iCs/>
+                <w:sz w:val="20"/>
+                <w:szCs w:val="20"/>
+                <w:lang w:val="sr-Latn-CS"/>
+              </w:rPr>
+              <w:t>техничких наука, Трг Доситеја</w:t>
+            </w:r>
+            <w:r>
+              <w:rPr>
+                <w:rFonts w:ascii="Arial Narrow" w:hAnsi="Arial Narrow"/>
+                <w:iCs/>
+                <w:sz w:val="20"/>
+                <w:szCs w:val="20"/>
+                <w:lang w:val="sr-Latn-CS"/>
+              </w:rPr>
+              <w:t xml:space="preserve"> </w:t>
+            </w:r>
+            <w:r>
+              <w:rPr>
+                <w:rFonts w:ascii="Arial Narrow" w:hAnsi="Arial Narrow"/>
+                <w:iCs/>
+                <w:sz w:val="20"/>
+                <w:szCs w:val="20"/>
+                <w:lang w:val="sr-Latn-CS"/>
+              </w:rPr>
+              <w:t>Обрадовића 6, Нови Сад</w:t>
             </w:r>
           </w:p>
         </w:tc>
@@ -37671,7 +38067,7 @@
         </w:trPr>
         <w:tc>
           <w:tcPr>
-            <w:tcW w:w="2552" w:type="dxa"/>
+            <w:tcW w:w="2595" w:type="dxa"/>
             <w:gridSpan w:val="2"/>
           </w:tcPr>
           <w:p>
@@ -37693,7 +38089,7 @@
                 <w:szCs w:val="20"/>
                 <w:lang w:val="sr-Latn-CS"/>
               </w:rPr>
-              <w:t xml:space="preserve">Važna napomena, </w:t>
+              <w:t xml:space="preserve">Важна напомена, </w:t>
             </w:r>
             <w:r>
               <w:rPr>
@@ -37704,7 +38100,7 @@
                 <w:szCs w:val="20"/>
                 <w:lang w:val="sr-Latn-CS"/>
               </w:rPr>
-              <w:t>VN</w:t>
+              <w:t>ВН</w:t>
             </w:r>
             <w:r>
               <w:rPr>
@@ -37720,7 +38116,7 @@
         </w:tc>
         <w:tc>
           <w:tcPr>
-            <w:tcW w:w="6433" w:type="dxa"/>
+            <w:tcW w:w="6390" w:type="dxa"/>
             <w:gridSpan w:val="2"/>
           </w:tcPr>
           <w:p>
@@ -37750,7 +38146,7 @@
         </w:trPr>
         <w:tc>
           <w:tcPr>
-            <w:tcW w:w="2552" w:type="dxa"/>
+            <w:tcW w:w="2595" w:type="dxa"/>
             <w:gridSpan w:val="2"/>
           </w:tcPr>
           <w:p>
@@ -37772,7 +38168,7 @@
                 <w:szCs w:val="20"/>
                 <w:lang w:val="sr-Latn-CS"/>
               </w:rPr>
-              <w:t xml:space="preserve">Izvod, </w:t>
+              <w:t xml:space="preserve">Извод, </w:t>
             </w:r>
             <w:r>
               <w:rPr>
@@ -37783,7 +38179,7 @@
                 <w:szCs w:val="20"/>
                 <w:lang w:val="sr-Latn-CS"/>
               </w:rPr>
-              <w:t>IZ</w:t>
+              <w:t>ИЗ</w:t>
             </w:r>
             <w:r>
               <w:rPr>
@@ -37799,7 +38195,7 @@
         </w:tc>
         <w:tc>
           <w:tcPr>
-            <w:tcW w:w="6433" w:type="dxa"/>
+            <w:tcW w:w="6390" w:type="dxa"/>
             <w:gridSpan w:val="2"/>
           </w:tcPr>
           <w:p>
@@ -37820,9 +38216,9 @@
                 <w:iCs/>
                 <w:sz w:val="20"/>
                 <w:szCs w:val="20"/>
-                <w:lang w:val="sr-Latn-CS"/>
-              </w:rPr>
-              <w:t xml:space="preserve">U ovom radu je predstavljeno rješenje za prostorno praćenje </w:t>
+                <w:lang w:val="sr-Cyrl-BA"/>
+              </w:rPr>
+              <w:t>У овом раду је представљ</w:t>
             </w:r>
             <w:r>
               <w:rPr>
@@ -37830,9 +38226,9 @@
                 <w:iCs/>
                 <w:sz w:val="20"/>
                 <w:szCs w:val="20"/>
-                <w:lang w:val="sr-Latn-CS"/>
-              </w:rPr>
-              <w:t xml:space="preserve">kretanja </w:t>
+                <w:lang w:val="sr-Cyrl-BA"/>
+              </w:rPr>
+              <w:t>ен</w:t>
             </w:r>
             <w:r>
               <w:rPr>
@@ -37840,9 +38236,9 @@
                 <w:iCs/>
                 <w:sz w:val="20"/>
                 <w:szCs w:val="20"/>
-                <w:lang w:val="sr-Latn-CS"/>
-              </w:rPr>
-              <w:t>mobilnih uređaja. Sistem podrazumijeva skup ESP8266 uređaja raspoređenih po prostoru u kome želimo da pratimo mobilne uređaje. ESP8266 čvorovi slušaju mrežni saobraćaj iz svoje okoline i detektuju Probe Request pakete</w:t>
+                <w:lang w:val="sr-Cyrl-BA"/>
+              </w:rPr>
+              <w:t xml:space="preserve">о рјешење за просторно праћење кретања мобилних уређаја. Систем подразумијева скуп </w:t>
             </w:r>
             <w:r>
               <w:rPr>
@@ -37852,7 +38248,7 @@
                 <w:szCs w:val="20"/>
                 <w:lang w:val="sr-Latn-CS"/>
               </w:rPr>
-              <w:t xml:space="preserve"> koji otkrivaju prisustvo pojedinačnih uređaja</w:t>
+              <w:t xml:space="preserve">ESP8266 </w:t>
             </w:r>
             <w:r>
               <w:rPr>
@@ -37860,9 +38256,99 @@
                 <w:iCs/>
                 <w:sz w:val="20"/>
                 <w:szCs w:val="20"/>
+                <w:lang w:val="sr-Cyrl-BA"/>
+              </w:rPr>
+              <w:t xml:space="preserve">уређаја распоређених по простору у коме желимо да пратимо мобилне уређаје. </w:t>
+            </w:r>
+            <w:r>
+              <w:rPr>
+                <w:rFonts w:ascii="Arial Narrow" w:hAnsi="Arial Narrow"/>
+                <w:iCs/>
+                <w:sz w:val="20"/>
+                <w:szCs w:val="20"/>
                 <w:lang w:val="sr-Latn-CS"/>
               </w:rPr>
-              <w:t>. Rješenje pokazuje odlične rezultate za mobilne uređaje koji ne koriste MAC randomizaciju, kao i za uređaje koji su povezani na određenu WiFi mrežu jer se u tim okolnostima MAC randomizacija nalazi u statičnoj fazi.</w:t>
+              <w:t xml:space="preserve">ESP8266 </w:t>
+            </w:r>
+            <w:r>
+              <w:rPr>
+                <w:rFonts w:ascii="Arial Narrow" w:hAnsi="Arial Narrow"/>
+                <w:iCs/>
+                <w:sz w:val="20"/>
+                <w:szCs w:val="20"/>
+                <w:lang w:val="sr-Cyrl-BA"/>
+              </w:rPr>
+              <w:t xml:space="preserve">чворови слушају мрежни саобраћај из своје околине и детектују </w:t>
+            </w:r>
+            <w:r>
+              <w:rPr>
+                <w:rFonts w:ascii="Arial Narrow" w:hAnsi="Arial Narrow"/>
+                <w:iCs/>
+                <w:sz w:val="20"/>
+                <w:szCs w:val="20"/>
+                <w:lang w:val="sr-Latn-CS"/>
+              </w:rPr>
+              <w:t xml:space="preserve">Probe Request </w:t>
+            </w:r>
+            <w:r>
+              <w:rPr>
+                <w:rFonts w:ascii="Arial Narrow" w:hAnsi="Arial Narrow"/>
+                <w:iCs/>
+                <w:sz w:val="20"/>
+                <w:szCs w:val="20"/>
+                <w:lang w:val="sr-Cyrl-BA"/>
+              </w:rPr>
+              <w:t xml:space="preserve">пакете који откривају присуство појединачних уређаја. Рјешење показује одличне резултате за мобилне уређаје који не користе </w:t>
+            </w:r>
+            <w:r>
+              <w:rPr>
+                <w:rFonts w:ascii="Arial Narrow" w:hAnsi="Arial Narrow"/>
+                <w:iCs/>
+                <w:sz w:val="20"/>
+                <w:szCs w:val="20"/>
+                <w:lang w:val="sr-Latn-CS"/>
+              </w:rPr>
+              <w:t xml:space="preserve">MAC </w:t>
+            </w:r>
+            <w:r>
+              <w:rPr>
+                <w:rFonts w:ascii="Arial Narrow" w:hAnsi="Arial Narrow"/>
+                <w:iCs/>
+                <w:sz w:val="20"/>
+                <w:szCs w:val="20"/>
+                <w:lang w:val="sr-Cyrl-BA"/>
+              </w:rPr>
+              <w:t xml:space="preserve">рандомизацију, као и за уређаје који су повезани на одређену Вај-Фај мрежу јер се у тим околностима </w:t>
+            </w:r>
+            <w:r>
+              <w:rPr>
+                <w:rFonts w:ascii="Arial Narrow" w:hAnsi="Arial Narrow"/>
+                <w:iCs/>
+                <w:sz w:val="20"/>
+                <w:szCs w:val="20"/>
+                <w:lang w:val="sr-Latn-CS"/>
+              </w:rPr>
+              <w:t xml:space="preserve">MAC </w:t>
+            </w:r>
+            <w:r>
+              <w:rPr>
+                <w:rFonts w:ascii="Arial Narrow" w:hAnsi="Arial Narrow"/>
+                <w:iCs/>
+                <w:sz w:val="20"/>
+                <w:szCs w:val="20"/>
+                <w:lang w:val="sr-Cyrl-BA"/>
+              </w:rPr>
+              <w:t>рандомизације налази у статичној фази</w:t>
+            </w:r>
+            <w:r>
+              <w:rPr>
+                <w:rFonts w:ascii="Arial Narrow" w:hAnsi="Arial Narrow"/>
+                <w:iCs/>
+                <w:sz w:val="20"/>
+                <w:szCs w:val="20"/>
+                <w:lang w:val="sr-Latn-CS"/>
+              </w:rPr>
+              <w:t>.</w:t>
             </w:r>
           </w:p>
         </w:tc>
@@ -37880,7 +38366,7 @@
         </w:trPr>
         <w:tc>
           <w:tcPr>
-            <w:tcW w:w="2552" w:type="dxa"/>
+            <w:tcW w:w="2595" w:type="dxa"/>
             <w:gridSpan w:val="2"/>
           </w:tcPr>
           <w:p>
@@ -37902,7 +38388,7 @@
                 <w:szCs w:val="20"/>
                 <w:lang w:val="sr-Latn-CS"/>
               </w:rPr>
-              <w:t xml:space="preserve">Datum prihvatanja teme, </w:t>
+              <w:t xml:space="preserve">Датум прихватања теме, </w:t>
             </w:r>
             <w:r>
               <w:rPr>
@@ -37913,7 +38399,7 @@
                 <w:szCs w:val="20"/>
                 <w:lang w:val="sr-Latn-CS"/>
               </w:rPr>
-              <w:t>DP</w:t>
+              <w:t>ДП</w:t>
             </w:r>
             <w:r>
               <w:rPr>
@@ -37929,7 +38415,7 @@
         </w:tc>
         <w:tc>
           <w:tcPr>
-            <w:tcW w:w="6433" w:type="dxa"/>
+            <w:tcW w:w="6390" w:type="dxa"/>
             <w:gridSpan w:val="2"/>
           </w:tcPr>
           <w:p>
@@ -37959,7 +38445,7 @@
         </w:trPr>
         <w:tc>
           <w:tcPr>
-            <w:tcW w:w="2552" w:type="dxa"/>
+            <w:tcW w:w="2595" w:type="dxa"/>
             <w:gridSpan w:val="2"/>
             <w:tcBorders>
               <w:bottom w:val="single" w:sz="4" w:space="0" w:color="auto"/>
@@ -37984,7 +38470,7 @@
                 <w:szCs w:val="20"/>
                 <w:lang w:val="sr-Latn-CS"/>
               </w:rPr>
-              <w:t xml:space="preserve">Datum odbrane, </w:t>
+              <w:t xml:space="preserve">Датум одбране, </w:t>
             </w:r>
             <w:r>
               <w:rPr>
@@ -37995,7 +38481,7 @@
                 <w:szCs w:val="20"/>
                 <w:lang w:val="sr-Latn-CS"/>
               </w:rPr>
-              <w:t>DO</w:t>
+              <w:t>ДО</w:t>
             </w:r>
             <w:r>
               <w:rPr>
@@ -38011,7 +38497,7 @@
         </w:tc>
         <w:tc>
           <w:tcPr>
-            <w:tcW w:w="6433" w:type="dxa"/>
+            <w:tcW w:w="6390" w:type="dxa"/>
             <w:gridSpan w:val="2"/>
             <w:tcBorders>
               <w:bottom w:val="single" w:sz="4" w:space="0" w:color="auto"/>
@@ -38044,7 +38530,7 @@
         </w:trPr>
         <w:tc>
           <w:tcPr>
-            <w:tcW w:w="2552" w:type="dxa"/>
+            <w:tcW w:w="2595" w:type="dxa"/>
             <w:gridSpan w:val="2"/>
             <w:tcBorders>
               <w:right w:val="nil"/>
@@ -38069,7 +38555,7 @@
                 <w:szCs w:val="20"/>
                 <w:lang w:val="sr-Latn-CS"/>
               </w:rPr>
-              <w:t xml:space="preserve">Članovi komisije, </w:t>
+              <w:t xml:space="preserve">Чланови комисије, </w:t>
             </w:r>
             <w:r>
               <w:rPr>
@@ -38080,7 +38566,7 @@
                 <w:szCs w:val="20"/>
                 <w:lang w:val="sr-Latn-CS"/>
               </w:rPr>
-              <w:t>KO</w:t>
+              <w:t>КО</w:t>
             </w:r>
             <w:r>
               <w:rPr>
@@ -38096,7 +38582,7 @@
         </w:tc>
         <w:tc>
           <w:tcPr>
-            <w:tcW w:w="6433" w:type="dxa"/>
+            <w:tcW w:w="6390" w:type="dxa"/>
             <w:gridSpan w:val="2"/>
             <w:tcBorders>
               <w:left w:val="nil"/>
@@ -38129,7 +38615,7 @@
         </w:trPr>
         <w:tc>
           <w:tcPr>
-            <w:tcW w:w="1418" w:type="dxa"/>
+            <w:tcW w:w="1245" w:type="dxa"/>
             <w:tcBorders>
               <w:right w:val="nil"/>
             </w:tcBorders>
@@ -38149,7 +38635,7 @@
         </w:tc>
         <w:tc>
           <w:tcPr>
-            <w:tcW w:w="1134" w:type="dxa"/>
+            <w:tcW w:w="1350" w:type="dxa"/>
             <w:tcBorders>
               <w:left w:val="nil"/>
             </w:tcBorders>
@@ -38173,23 +38659,13 @@
                 <w:szCs w:val="20"/>
                 <w:lang w:val="sr-Latn-CS"/>
               </w:rPr>
-              <w:t>Predsednik</w:t>
-            </w:r>
-            <w:r>
-              <w:rPr>
-                <w:rFonts w:ascii="Arial Narrow" w:hAnsi="Arial Narrow"/>
-                <w:iCs/>
-                <w:sz w:val="20"/>
-                <w:szCs w:val="20"/>
-                <w:lang w:val="sr-Latn-CS"/>
-              </w:rPr>
-              <w:t>:</w:t>
+              <w:t>Председник:</w:t>
             </w:r>
           </w:p>
         </w:tc>
         <w:tc>
           <w:tcPr>
-            <w:tcW w:w="6433" w:type="dxa"/>
+            <w:tcW w:w="6390" w:type="dxa"/>
             <w:gridSpan w:val="2"/>
           </w:tcPr>
           <w:p>
@@ -38209,9 +38685,59 @@
                 <w:iCs/>
                 <w:sz w:val="20"/>
                 <w:szCs w:val="20"/>
+                <w:lang w:val="sr-Cyrl-BA"/>
+              </w:rPr>
+              <w:t>др Мирослав Зарић</w:t>
+            </w:r>
+            <w:r>
+              <w:rPr>
+                <w:rFonts w:ascii="Arial Narrow" w:hAnsi="Arial Narrow"/>
+                <w:iCs/>
+                <w:sz w:val="20"/>
+                <w:szCs w:val="20"/>
                 <w:lang w:val="sr-Latn-CS"/>
               </w:rPr>
-              <w:t>dr Željko Vuković, FTN Novi Sad</w:t>
+              <w:t xml:space="preserve">, </w:t>
+            </w:r>
+            <w:r>
+              <w:rPr>
+                <w:rFonts w:ascii="Arial Narrow" w:hAnsi="Arial Narrow"/>
+                <w:iCs/>
+                <w:sz w:val="20"/>
+                <w:szCs w:val="20"/>
+                <w:lang w:val="sr-Cyrl-BA"/>
+              </w:rPr>
+              <w:t>ванредни проф.</w:t>
+            </w:r>
+            <w:r>
+              <w:rPr>
+                <w:rFonts w:ascii="Arial Narrow" w:hAnsi="Arial Narrow"/>
+                <w:iCs/>
+                <w:sz w:val="20"/>
+                <w:szCs w:val="20"/>
+                <w:lang w:val="sr-Latn-CS"/>
+              </w:rPr>
+              <w:t xml:space="preserve">, </w:t>
+            </w:r>
+            <w:r>
+              <w:rPr>
+                <w:rFonts w:ascii="Arial Narrow" w:hAnsi="Arial Narrow"/>
+                <w:iCs/>
+                <w:sz w:val="20"/>
+                <w:szCs w:val="20"/>
+                <w:lang w:val="sr-Latn-CS"/>
+              </w:rPr>
+              <w:t>ФТН Нови Сад</w:t>
+            </w:r>
+            <w:r>
+              <w:rPr>
+                <w:rFonts w:ascii="Arial Narrow" w:hAnsi="Arial Narrow"/>
+                <w:iCs/>
+                <w:sz w:val="20"/>
+                <w:szCs w:val="20"/>
+                <w:lang w:val="sr-Cyrl-BA"/>
+              </w:rPr>
+              <w:t xml:space="preserve"> </w:t>
             </w:r>
           </w:p>
         </w:tc>
@@ -38230,7 +38756,7 @@
         </w:trPr>
         <w:tc>
           <w:tcPr>
-            <w:tcW w:w="1418" w:type="dxa"/>
+            <w:tcW w:w="1245" w:type="dxa"/>
             <w:tcBorders>
               <w:right w:val="nil"/>
             </w:tcBorders>
@@ -38250,7 +38776,7 @@
         </w:tc>
         <w:tc>
           <w:tcPr>
-            <w:tcW w:w="1134" w:type="dxa"/>
+            <w:tcW w:w="1350" w:type="dxa"/>
             <w:tcBorders>
               <w:left w:val="nil"/>
             </w:tcBorders>
@@ -38274,23 +38800,13 @@
                 <w:szCs w:val="20"/>
                 <w:lang w:val="sr-Latn-CS"/>
               </w:rPr>
-              <w:t>Član</w:t>
-            </w:r>
-            <w:r>
-              <w:rPr>
-                <w:rFonts w:ascii="Arial Narrow" w:hAnsi="Arial Narrow"/>
-                <w:iCs/>
-                <w:sz w:val="20"/>
-                <w:szCs w:val="20"/>
-                <w:lang w:val="sr-Latn-CS"/>
-              </w:rPr>
-              <w:t>:</w:t>
+              <w:t>Члан:</w:t>
             </w:r>
           </w:p>
         </w:tc>
         <w:tc>
           <w:tcPr>
-            <w:tcW w:w="4961" w:type="dxa"/>
+            <w:tcW w:w="4918" w:type="dxa"/>
           </w:tcPr>
           <w:p>
             <w:pPr>
@@ -38309,9 +38825,29 @@
                 <w:iCs/>
                 <w:sz w:val="20"/>
                 <w:szCs w:val="20"/>
+                <w:lang w:val="sr-Cyrl-BA"/>
+              </w:rPr>
+              <w:t>др Жељко Вуковић</w:t>
+            </w:r>
+            <w:r>
+              <w:rPr>
+                <w:rFonts w:ascii="Arial Narrow" w:hAnsi="Arial Narrow"/>
+                <w:iCs/>
+                <w:sz w:val="20"/>
+                <w:szCs w:val="20"/>
                 <w:lang w:val="sr-Latn-CS"/>
               </w:rPr>
-              <w:t>dr Miroslav Zarić, vanredni profesor, FTN Novi Sad</w:t>
+              <w:t xml:space="preserve">, </w:t>
+            </w:r>
+            <w:r>
+              <w:rPr>
+                <w:rFonts w:ascii="Arial Narrow" w:hAnsi="Arial Narrow"/>
+                <w:iCs/>
+                <w:sz w:val="20"/>
+                <w:szCs w:val="20"/>
+                <w:lang w:val="sr-Latn-CS"/>
+              </w:rPr>
+              <w:t>ФТН Нови Сад</w:t>
             </w:r>
           </w:p>
         </w:tc>
@@ -38367,7 +38903,7 @@
         </w:trPr>
         <w:tc>
           <w:tcPr>
-            <w:tcW w:w="1418" w:type="dxa"/>
+            <w:tcW w:w="1245" w:type="dxa"/>
             <w:tcBorders>
               <w:right w:val="nil"/>
             </w:tcBorders>
@@ -38387,7 +38923,7 @@
         </w:tc>
         <w:tc>
           <w:tcPr>
-            <w:tcW w:w="1134" w:type="dxa"/>
+            <w:tcW w:w="1350" w:type="dxa"/>
             <w:tcBorders>
               <w:left w:val="nil"/>
             </w:tcBorders>
@@ -38411,23 +38947,13 @@
                 <w:szCs w:val="20"/>
                 <w:lang w:val="sr-Latn-CS"/>
               </w:rPr>
-              <w:t>Mentor</w:t>
-            </w:r>
-            <w:r>
-              <w:rPr>
-                <w:rFonts w:ascii="Arial Narrow" w:hAnsi="Arial Narrow"/>
-                <w:iCs/>
-                <w:sz w:val="20"/>
-                <w:szCs w:val="20"/>
-                <w:lang w:val="sr-Latn-CS"/>
-              </w:rPr>
-              <w:t>:</w:t>
+              <w:t>Члан,ментор:</w:t>
             </w:r>
           </w:p>
         </w:tc>
         <w:tc>
           <w:tcPr>
-            <w:tcW w:w="4961" w:type="dxa"/>
+            <w:tcW w:w="4918" w:type="dxa"/>
           </w:tcPr>
           <w:p>
             <w:pPr>
@@ -38448,7 +38974,67 @@
                 <w:szCs w:val="20"/>
                 <w:lang w:val="sr-Latn-CS"/>
               </w:rPr>
-              <w:t>prof. dr Milan Vidaković, FTN Novi Sad</w:t>
+              <w:t>др Милан</w:t>
+            </w:r>
+            <w:r>
+              <w:rPr>
+                <w:rFonts w:ascii="Arial Narrow" w:hAnsi="Arial Narrow"/>
+                <w:iCs/>
+                <w:sz w:val="20"/>
+                <w:szCs w:val="20"/>
+                <w:lang w:val="sr-Cyrl-BA"/>
+              </w:rPr>
+              <w:t xml:space="preserve"> </w:t>
+            </w:r>
+            <w:r>
+              <w:rPr>
+                <w:rFonts w:ascii="Arial Narrow" w:hAnsi="Arial Narrow"/>
+                <w:iCs/>
+                <w:sz w:val="20"/>
+                <w:szCs w:val="20"/>
+                <w:lang w:val="sr-Latn-CS"/>
+              </w:rPr>
+              <w:t>Видаковић,</w:t>
+            </w:r>
+            <w:r>
+              <w:rPr>
+                <w:rFonts w:ascii="Arial Narrow" w:hAnsi="Arial Narrow"/>
+                <w:iCs/>
+                <w:sz w:val="20"/>
+                <w:szCs w:val="20"/>
+                <w:lang w:val="sr-Cyrl-BA"/>
+              </w:rPr>
+              <w:t xml:space="preserve"> </w:t>
+            </w:r>
+            <w:r>
+              <w:rPr>
+                <w:rFonts w:ascii="Arial Narrow" w:hAnsi="Arial Narrow"/>
+                <w:iCs/>
+                <w:sz w:val="20"/>
+                <w:szCs w:val="20"/>
+                <w:lang w:val="sr-Latn-CS"/>
+              </w:rPr>
+              <w:t>ред. проф.,</w:t>
+            </w:r>
+            <w:r>
+              <w:rPr>
+                <w:rFonts w:ascii="Arial Narrow" w:hAnsi="Arial Narrow"/>
+                <w:iCs/>
+                <w:sz w:val="20"/>
+                <w:szCs w:val="20"/>
+                <w:lang w:val="sr-Cyrl-BA"/>
+              </w:rPr>
+              <w:t xml:space="preserve"> </w:t>
+            </w:r>
+            <w:r>
+              <w:rPr>
+                <w:rFonts w:ascii="Arial Narrow" w:hAnsi="Arial Narrow"/>
+                <w:iCs/>
+                <w:sz w:val="20"/>
+                <w:szCs w:val="20"/>
+                <w:lang w:val="sr-Latn-CS"/>
+              </w:rPr>
+              <w:t>ФТН Нови Сад</w:t>
             </w:r>
           </w:p>
         </w:tc>
@@ -38476,8 +39062,8 @@
         <w:rPr>
           <w:rFonts w:ascii="Arial" w:hAnsi="Arial"/>
           <w:kern w:val="20"/>
-          <w:sz w:val="32"/>
-          <w:szCs w:val="40"/>
+          <w:sz w:val="16"/>
+          <w:szCs w:val="16"/>
         </w:rPr>
       </w:pPr>
     </w:p>
@@ -38746,14 +39332,14 @@
                 <w:rFonts w:ascii="Arial" w:hAnsi="Arial"/>
               </w:rPr>
             </w:pPr>
-            <w:bookmarkStart w:id="39" w:name="_Toc83660416"/>
+            <w:bookmarkStart w:id="37" w:name="_Toc83660416"/>
             <w:r>
               <w:rPr>
                 <w:rFonts w:ascii="Arial" w:hAnsi="Arial"/>
               </w:rPr>
               <w:t>KEY WORDS DOCUMENTATION</w:t>
             </w:r>
-            <w:bookmarkEnd w:id="39"/>
+            <w:bookmarkEnd w:id="37"/>
           </w:p>
         </w:tc>
       </w:tr>
@@ -41577,7 +42163,17 @@
                 <w:szCs w:val="20"/>
                 <w:lang w:val="sr-Latn-CS"/>
               </w:rPr>
-              <w:t>Dr Željko Vuković, PhD, FTN Novi Sad</w:t>
+              <w:t>Miroslav Zarić, PhD, assoc. prof., FTN Novi Sad</w:t>
+            </w:r>
+            <w:r>
+              <w:rPr>
+                <w:rFonts w:ascii="Arial Narrow" w:hAnsi="Arial Narrow"/>
+                <w:iCs/>
+                <w:sz w:val="20"/>
+                <w:szCs w:val="20"/>
+                <w:lang w:val="sr-Latn-CS"/>
+              </w:rPr>
+              <w:t xml:space="preserve"> </w:t>
             </w:r>
           </w:p>
         </w:tc>
@@ -41683,7 +42279,7 @@
                 <w:szCs w:val="20"/>
                 <w:lang w:val="sr-Latn-CS"/>
               </w:rPr>
-              <w:t>Miroslav Zarić, PhD, assoc. prof., FTN Novi Sad</w:t>
+              <w:t>Željko Vuković, PhD, FTN Novi Sad</w:t>
             </w:r>
           </w:p>
         </w:tc>
@@ -41847,6 +42443,8 @@
           <w:szCs w:val="40"/>
         </w:rPr>
       </w:pPr>
+      <w:bookmarkStart w:id="38" w:name="_GoBack"/>
+      <w:bookmarkEnd w:id="38"/>
     </w:p>
     <w:sectPr>
       <w:type w:val="oddPage"/>
@@ -45987,7 +46585,7 @@
 </file>
 
 <file path=customXml/itemProps1.xml><?xml version="1.0" encoding="utf-8"?>
-<ds:datastoreItem xmlns:ds="http://schemas.openxmlformats.org/officeDocument/2006/customXml" ds:itemID="{A6B2E7F6-6612-42F3-BA47-2E95609FA191}">
+<ds:datastoreItem xmlns:ds="http://schemas.openxmlformats.org/officeDocument/2006/customXml" ds:itemID="{323865E7-6654-43AF-9ACC-DBB91CA09019}">
   <ds:schemaRefs>
     <ds:schemaRef ds:uri="http://schemas.openxmlformats.org/officeDocument/2006/bibliography"/>
   </ds:schemaRefs>

</xml_diff>